<commit_message>
Documentation tocuhed up and structured
</commit_message>
<xml_diff>
--- a/AI_ChessMasters_Documentation.docx
+++ b/AI_ChessMasters_Documentation.docx
@@ -1,7 +1,324 @@
 
 <file path=word/document.xml><?xml version="1.0" encoding="utf-8"?>
-<w:document xmlns:ve="http://schemas.openxmlformats.org/markup-compatibility/2006" xmlns:o="urn:schemas-microsoft-com:office:office" xmlns:r="http://schemas.openxmlformats.org/officeDocument/2006/relationships" xmlns:m="http://schemas.openxmlformats.org/officeDocument/2006/math" xmlns:v="urn:schemas-microsoft-com:vml" xmlns:wp="http://schemas.openxmlformats.org/drawingml/2006/wordprocessingDrawing" xmlns:w10="urn:schemas-microsoft-com:office:word" xmlns:w="http://schemas.openxmlformats.org/wordprocessingml/2006/main" xmlns:wne="http://schemas.microsoft.com/office/word/2006/wordml">
+<w:document xmlns:wpc="http://schemas.microsoft.com/office/word/2010/wordprocessingCanvas" xmlns:mc="http://schemas.openxmlformats.org/markup-compatibility/2006" xmlns:o="urn:schemas-microsoft-com:office:office" xmlns:r="http://schemas.openxmlformats.org/officeDocument/2006/relationships" xmlns:m="http://schemas.openxmlformats.org/officeDocument/2006/math" xmlns:v="urn:schemas-microsoft-com:vml" xmlns:wp14="http://schemas.microsoft.com/office/word/2010/wordprocessingDrawing" xmlns:wp="http://schemas.openxmlformats.org/drawingml/2006/wordprocessingDrawing" xmlns:w10="urn:schemas-microsoft-com:office:word" xmlns:w="http://schemas.openxmlformats.org/wordprocessingml/2006/main" xmlns:w14="http://schemas.microsoft.com/office/word/2010/wordml" xmlns:wpg="http://schemas.microsoft.com/office/word/2010/wordprocessingGroup" xmlns:wpi="http://schemas.microsoft.com/office/word/2010/wordprocessingInk" xmlns:wne="http://schemas.microsoft.com/office/word/2006/wordml" xmlns:wps="http://schemas.microsoft.com/office/word/2010/wordprocessingShape" mc:Ignorable="w14 wp14">
   <w:body>
+    <w:p>
+      <w:pPr>
+        <w:spacing w:line="240" w:lineRule="auto"/>
+        <w:ind w:right="-427"/>
+        <w:rPr>
+          <w:rFonts w:ascii="Times New Roman" w:eastAsia="Times New Roman" w:hAnsi="Times New Roman" w:cs="Times New Roman"/>
+          <w:sz w:val="24"/>
+          <w:szCs w:val="24"/>
+        </w:rPr>
+      </w:pPr>
+      <w:r>
+        <w:rPr>
+          <w:rFonts w:ascii="Calibri" w:eastAsia="Times New Roman" w:hAnsi="Calibri" w:cs="Calibri"/>
+          <w:color w:val="000000"/>
+        </w:rPr>
+        <w:t>Date: 16th March</w:t>
+      </w:r>
+      <w:proofErr w:type="gramStart"/>
+      <w:r>
+        <w:rPr>
+          <w:rFonts w:ascii="Calibri" w:eastAsia="Times New Roman" w:hAnsi="Calibri" w:cs="Calibri"/>
+          <w:color w:val="000000"/>
+        </w:rPr>
+        <w:t>,2017</w:t>
+      </w:r>
+      <w:proofErr w:type="gramEnd"/>
+    </w:p>
+    <w:p>
+      <w:pPr>
+        <w:spacing w:after="240" w:line="240" w:lineRule="auto"/>
+        <w:rPr>
+          <w:rFonts w:ascii="Times New Roman" w:eastAsia="Times New Roman" w:hAnsi="Times New Roman" w:cs="Times New Roman"/>
+          <w:sz w:val="24"/>
+          <w:szCs w:val="24"/>
+        </w:rPr>
+      </w:pPr>
+    </w:p>
+    <w:p>
+      <w:pPr>
+        <w:spacing w:after="0" w:line="240" w:lineRule="auto"/>
+        <w:ind w:right="-427"/>
+        <w:jc w:val="center"/>
+        <w:rPr>
+          <w:rFonts w:ascii="Cambria" w:eastAsia="Times New Roman" w:hAnsi="Cambria" w:cs="Times New Roman"/>
+          <w:color w:val="17365D"/>
+          <w:sz w:val="72"/>
+          <w:szCs w:val="72"/>
+        </w:rPr>
+      </w:pPr>
+      <w:r>
+        <w:rPr>
+          <w:rFonts w:ascii="Cambria" w:eastAsia="Times New Roman" w:hAnsi="Cambria" w:cs="Times New Roman"/>
+          <w:color w:val="17365D"/>
+          <w:sz w:val="72"/>
+          <w:szCs w:val="72"/>
+        </w:rPr>
+        <w:t>Artificial Intelligence Fundamentals</w:t>
+      </w:r>
+    </w:p>
+    <w:p>
+      <w:pPr>
+        <w:pStyle w:val="Heading2"/>
+        <w:jc w:val="center"/>
+        <w:rPr>
+          <w:u w:val="single"/>
+        </w:rPr>
+      </w:pPr>
+      <w:r>
+        <w:rPr>
+          <w:u w:val="single"/>
+        </w:rPr>
+        <w:t>Chess Masters</w:t>
+      </w:r>
+    </w:p>
+    <w:p>
+      <w:pPr>
+        <w:pStyle w:val="Heading2"/>
+        <w:jc w:val="center"/>
+        <w:rPr>
+          <w:rFonts w:ascii="Cambria" w:hAnsi="Cambria"/>
+          <w:color w:val="17365D"/>
+          <w:sz w:val="72"/>
+          <w:szCs w:val="72"/>
+          <w:u w:val="single"/>
+        </w:rPr>
+      </w:pPr>
+      <w:proofErr w:type="gramStart"/>
+      <w:r>
+        <w:t>Project of an application to play chess with the Min-Max algorithm</w:t>
+      </w:r>
+      <w:r>
+        <w:t>.</w:t>
+      </w:r>
+      <w:proofErr w:type="gramEnd"/>
+    </w:p>
+    <w:p>
+      <w:pPr>
+        <w:spacing w:after="0" w:line="240" w:lineRule="auto"/>
+        <w:rPr>
+          <w:rFonts w:ascii="Times New Roman" w:eastAsia="Times New Roman" w:hAnsi="Times New Roman" w:cs="Times New Roman"/>
+          <w:sz w:val="24"/>
+          <w:szCs w:val="24"/>
+        </w:rPr>
+      </w:pPr>
+    </w:p>
+    <w:p>
+      <w:pPr>
+        <w:spacing w:before="200" w:after="0" w:line="240" w:lineRule="auto"/>
+        <w:ind w:right="-427"/>
+        <w:jc w:val="center"/>
+        <w:outlineLvl w:val="1"/>
+        <w:rPr>
+          <w:rFonts w:ascii="Times New Roman" w:eastAsia="Times New Roman" w:hAnsi="Times New Roman" w:cs="Times New Roman"/>
+          <w:b/>
+          <w:bCs/>
+          <w:sz w:val="36"/>
+          <w:szCs w:val="36"/>
+        </w:rPr>
+      </w:pPr>
+      <w:r>
+        <w:rPr>
+          <w:rFonts w:ascii="Cambria" w:eastAsia="Times New Roman" w:hAnsi="Cambria" w:cs="Times New Roman"/>
+          <w:b/>
+          <w:bCs/>
+          <w:noProof/>
+          <w:color w:val="4F81BD"/>
+          <w:sz w:val="26"/>
+          <w:szCs w:val="26"/>
+        </w:rPr>
+        <w:drawing>
+          <wp:inline distT="0" distB="0" distL="0" distR="0">
+            <wp:extent cx="2257425" cy="2247900"/>
+            <wp:effectExtent l="0" t="0" r="0" b="0"/>
+            <wp:docPr id="1" name="Picture 1" descr="Image result for politechnika warszawska"/>
+            <wp:cNvGraphicFramePr>
+              <a:graphicFrameLocks xmlns:a="http://schemas.openxmlformats.org/drawingml/2006/main" noChangeAspect="1"/>
+            </wp:cNvGraphicFramePr>
+            <a:graphic xmlns:a="http://schemas.openxmlformats.org/drawingml/2006/main">
+              <a:graphicData uri="http://schemas.openxmlformats.org/drawingml/2006/picture">
+                <pic:pic xmlns:pic="http://schemas.openxmlformats.org/drawingml/2006/picture">
+                  <pic:nvPicPr>
+                    <pic:cNvPr id="0" name="Picture 1" descr="Image result for politechnika warszawska"/>
+                    <pic:cNvPicPr>
+                      <a:picLocks noChangeAspect="1" noChangeArrowheads="1"/>
+                    </pic:cNvPicPr>
+                  </pic:nvPicPr>
+                  <pic:blipFill>
+                    <a:blip r:embed="rId8">
+                      <a:extLst>
+                        <a:ext uri="{28A0092B-C50C-407E-A947-70E740481C1C}">
+                          <a14:useLocalDpi xmlns:a14="http://schemas.microsoft.com/office/drawing/2010/main" val="0"/>
+                        </a:ext>
+                      </a:extLst>
+                    </a:blip>
+                    <a:srcRect/>
+                    <a:stretch>
+                      <a:fillRect/>
+                    </a:stretch>
+                  </pic:blipFill>
+                  <pic:spPr bwMode="auto">
+                    <a:xfrm>
+                      <a:off x="0" y="0"/>
+                      <a:ext cx="2257425" cy="2247900"/>
+                    </a:xfrm>
+                    <a:prstGeom prst="rect">
+                      <a:avLst/>
+                    </a:prstGeom>
+                    <a:noFill/>
+                    <a:ln>
+                      <a:noFill/>
+                    </a:ln>
+                  </pic:spPr>
+                </pic:pic>
+              </a:graphicData>
+            </a:graphic>
+          </wp:inline>
+        </w:drawing>
+      </w:r>
+    </w:p>
+    <w:p>
+      <w:pPr>
+        <w:spacing w:after="240" w:line="240" w:lineRule="auto"/>
+        <w:rPr>
+          <w:rFonts w:ascii="Times New Roman" w:eastAsia="Times New Roman" w:hAnsi="Times New Roman" w:cs="Times New Roman"/>
+          <w:sz w:val="24"/>
+          <w:szCs w:val="24"/>
+        </w:rPr>
+      </w:pPr>
+    </w:p>
+    <w:p>
+      <w:pPr>
+        <w:spacing w:before="200" w:after="0" w:line="240" w:lineRule="auto"/>
+        <w:ind w:right="-427"/>
+        <w:jc w:val="center"/>
+        <w:outlineLvl w:val="2"/>
+        <w:rPr>
+          <w:rFonts w:ascii="Times New Roman" w:eastAsia="Times New Roman" w:hAnsi="Times New Roman" w:cs="Times New Roman"/>
+          <w:b/>
+          <w:bCs/>
+          <w:sz w:val="27"/>
+          <w:szCs w:val="27"/>
+        </w:rPr>
+      </w:pPr>
+      <w:r>
+        <w:rPr>
+          <w:rFonts w:ascii="Cambria" w:eastAsia="Times New Roman" w:hAnsi="Cambria" w:cs="Times New Roman"/>
+          <w:b/>
+          <w:bCs/>
+          <w:color w:val="4F81BD"/>
+        </w:rPr>
+        <w:t>IVAN MATYAZH</w:t>
+      </w:r>
+    </w:p>
+    <w:p>
+      <w:pPr>
+        <w:spacing w:before="200" w:after="0" w:line="240" w:lineRule="auto"/>
+        <w:ind w:right="-427"/>
+        <w:jc w:val="center"/>
+        <w:outlineLvl w:val="2"/>
+        <w:rPr>
+          <w:rFonts w:ascii="Times New Roman" w:eastAsia="Times New Roman" w:hAnsi="Times New Roman" w:cs="Times New Roman"/>
+          <w:b/>
+          <w:bCs/>
+          <w:sz w:val="27"/>
+          <w:szCs w:val="27"/>
+        </w:rPr>
+      </w:pPr>
+      <w:r>
+        <w:rPr>
+          <w:rFonts w:ascii="Cambria" w:eastAsia="Times New Roman" w:hAnsi="Cambria" w:cs="Times New Roman"/>
+          <w:b/>
+          <w:bCs/>
+          <w:color w:val="4F81BD"/>
+        </w:rPr>
+        <w:t>FILIP MATRACKI</w:t>
+      </w:r>
+    </w:p>
+    <w:p>
+      <w:pPr>
+        <w:spacing w:before="200" w:after="0" w:line="240" w:lineRule="auto"/>
+        <w:ind w:right="-427"/>
+        <w:jc w:val="center"/>
+        <w:outlineLvl w:val="2"/>
+        <w:rPr>
+          <w:rFonts w:ascii="Times New Roman" w:eastAsia="Times New Roman" w:hAnsi="Times New Roman" w:cs="Times New Roman"/>
+          <w:b/>
+          <w:bCs/>
+          <w:sz w:val="27"/>
+          <w:szCs w:val="27"/>
+        </w:rPr>
+      </w:pPr>
+      <w:r>
+        <w:rPr>
+          <w:rFonts w:ascii="Cambria" w:eastAsia="Times New Roman" w:hAnsi="Cambria" w:cs="Times New Roman"/>
+          <w:b/>
+          <w:bCs/>
+          <w:color w:val="4F81BD"/>
+        </w:rPr>
+        <w:t>FARDIN MOHAMMED</w:t>
+      </w:r>
+    </w:p>
+    <w:p>
+      <w:pPr>
+        <w:spacing w:after="0" w:line="240" w:lineRule="auto"/>
+        <w:rPr>
+          <w:rFonts w:ascii="Times New Roman" w:eastAsia="Times New Roman" w:hAnsi="Times New Roman" w:cs="Times New Roman"/>
+          <w:sz w:val="24"/>
+          <w:szCs w:val="24"/>
+        </w:rPr>
+      </w:pPr>
+    </w:p>
+    <w:p>
+      <w:pPr>
+        <w:spacing w:line="240" w:lineRule="auto"/>
+        <w:ind w:right="-427"/>
+        <w:rPr>
+          <w:rFonts w:ascii="Times New Roman" w:eastAsia="Times New Roman" w:hAnsi="Times New Roman" w:cs="Times New Roman"/>
+          <w:sz w:val="24"/>
+          <w:szCs w:val="24"/>
+        </w:rPr>
+      </w:pPr>
+      <w:r>
+        <w:rPr>
+          <w:rFonts w:ascii="Calibri" w:eastAsia="Times New Roman" w:hAnsi="Calibri" w:cs="Calibri"/>
+          <w:color w:val="000000"/>
+        </w:rPr>
+        <w:tab/>
+      </w:r>
+      <w:r>
+        <w:rPr>
+          <w:rFonts w:ascii="Calibri" w:eastAsia="Times New Roman" w:hAnsi="Calibri" w:cs="Calibri"/>
+          <w:color w:val="000000"/>
+        </w:rPr>
+        <w:tab/>
+      </w:r>
+      <w:r>
+        <w:rPr>
+          <w:rFonts w:ascii="Calibri" w:eastAsia="Times New Roman" w:hAnsi="Calibri" w:cs="Calibri"/>
+          <w:color w:val="000000"/>
+        </w:rPr>
+        <w:tab/>
+      </w:r>
+      <w:r>
+        <w:rPr>
+          <w:rFonts w:ascii="Calibri" w:eastAsia="Times New Roman" w:hAnsi="Calibri" w:cs="Calibri"/>
+          <w:color w:val="000000"/>
+        </w:rPr>
+        <w:tab/>
+      </w:r>
+      <w:r>
+        <w:rPr>
+          <w:rFonts w:ascii="Calibri" w:eastAsia="Times New Roman" w:hAnsi="Calibri" w:cs="Calibri"/>
+          <w:color w:val="000000"/>
+        </w:rPr>
+        <w:tab/>
+      </w:r>
+    </w:p>
     <w:p>
       <w:pPr>
         <w:spacing w:after="0" w:line="240" w:lineRule="auto"/>
@@ -15,238 +332,933 @@
       </w:pPr>
       <w:r>
         <w:rPr>
-          <w:rFonts w:ascii="Times New Roman" w:hAnsi="Times New Roman" w:cs="Times New Roman"/>
-          <w:b/>
-          <w:sz w:val="48"/>
-          <w:szCs w:val="48"/>
-        </w:rPr>
-        <w:t>Chess Masters</w:t>
-      </w:r>
-    </w:p>
-    <w:p>
-      <w:pPr>
-        <w:spacing w:after="0" w:line="240" w:lineRule="auto"/>
+          <w:rFonts w:ascii="Times New Roman" w:eastAsia="Times New Roman" w:hAnsi="Times New Roman" w:cs="Times New Roman"/>
+          <w:sz w:val="24"/>
+          <w:szCs w:val="24"/>
+        </w:rPr>
+        <w:br/>
+      </w:r>
+    </w:p>
+    <w:p>
+      <w:pPr>
+        <w:spacing w:after="0" w:line="240" w:lineRule="auto"/>
+        <w:rPr>
+          <w:rFonts w:ascii="Times New Roman" w:hAnsi="Times New Roman" w:cs="Times New Roman"/>
+          <w:i/>
+          <w:sz w:val="28"/>
+          <w:szCs w:val="28"/>
+        </w:rPr>
+      </w:pPr>
+    </w:p>
+    <w:p>
+      <w:pPr>
+        <w:spacing w:after="0" w:line="240" w:lineRule="auto"/>
+        <w:rPr>
+          <w:rFonts w:ascii="Times New Roman" w:hAnsi="Times New Roman" w:cs="Times New Roman"/>
+          <w:b/>
+          <w:sz w:val="28"/>
+          <w:szCs w:val="28"/>
+        </w:rPr>
+      </w:pPr>
+    </w:p>
+    <w:p>
+      <w:pPr>
+        <w:spacing w:before="480" w:after="0" w:line="240" w:lineRule="auto"/>
+        <w:ind w:right="-427"/>
         <w:jc w:val="center"/>
         <w:rPr>
-          <w:rFonts w:ascii="Times New Roman" w:hAnsi="Times New Roman" w:cs="Times New Roman"/>
-          <w:i/>
-          <w:sz w:val="28"/>
-          <w:szCs w:val="28"/>
-        </w:rPr>
-      </w:pPr>
-      <w:r>
-        <w:rPr>
-          <w:rFonts w:ascii="Times New Roman" w:hAnsi="Times New Roman" w:cs="Times New Roman"/>
-          <w:i/>
-          <w:sz w:val="28"/>
-          <w:szCs w:val="28"/>
-        </w:rPr>
-        <w:t xml:space="preserve">Ivan </w:t>
+          <w:rFonts w:ascii="Times New Roman" w:eastAsia="Times New Roman" w:hAnsi="Times New Roman" w:cs="Times New Roman"/>
+          <w:sz w:val="24"/>
+          <w:szCs w:val="24"/>
+        </w:rPr>
+      </w:pPr>
+      <w:r>
+        <w:rPr>
+          <w:rFonts w:ascii="Cambria" w:eastAsia="Times New Roman" w:hAnsi="Cambria" w:cs="Times New Roman"/>
+          <w:b/>
+          <w:bCs/>
+          <w:color w:val="366091"/>
+          <w:sz w:val="96"/>
+          <w:szCs w:val="96"/>
+        </w:rPr>
+        <w:lastRenderedPageBreak/>
+        <w:t>Table of Contents</w:t>
+      </w:r>
+    </w:p>
+    <w:p>
+      <w:pPr>
+        <w:spacing w:after="0" w:line="240" w:lineRule="auto"/>
+        <w:rPr>
+          <w:rFonts w:ascii="Times New Roman" w:eastAsia="Times New Roman" w:hAnsi="Times New Roman" w:cs="Times New Roman"/>
+          <w:sz w:val="24"/>
+          <w:szCs w:val="24"/>
+        </w:rPr>
+      </w:pPr>
+    </w:p>
+    <w:p>
+      <w:pPr>
+        <w:numPr>
+          <w:ilvl w:val="0"/>
+          <w:numId w:val="3"/>
+        </w:numPr>
+        <w:spacing w:after="0" w:line="480" w:lineRule="auto"/>
+        <w:ind w:right="-427"/>
+        <w:textAlignment w:val="baseline"/>
+        <w:rPr>
+          <w:rFonts w:ascii="Calibri" w:eastAsia="Times New Roman" w:hAnsi="Calibri" w:cs="Calibri"/>
+          <w:color w:val="000000"/>
+          <w:sz w:val="40"/>
+          <w:szCs w:val="40"/>
+        </w:rPr>
+      </w:pPr>
+      <w:r>
+        <w:rPr>
+          <w:rFonts w:ascii="Calibri" w:eastAsia="Times New Roman" w:hAnsi="Calibri" w:cs="Calibri"/>
+          <w:color w:val="000000"/>
+          <w:sz w:val="40"/>
+          <w:szCs w:val="40"/>
+        </w:rPr>
+        <w:t>Description of the problem.</w:t>
+      </w:r>
+    </w:p>
+    <w:p>
+      <w:pPr>
+        <w:numPr>
+          <w:ilvl w:val="0"/>
+          <w:numId w:val="3"/>
+        </w:numPr>
+        <w:spacing w:after="0" w:line="480" w:lineRule="auto"/>
+        <w:ind w:right="-427"/>
+        <w:textAlignment w:val="baseline"/>
+        <w:rPr>
+          <w:rFonts w:ascii="Calibri" w:eastAsia="Times New Roman" w:hAnsi="Calibri" w:cs="Calibri"/>
+          <w:color w:val="000000"/>
+          <w:sz w:val="40"/>
+          <w:szCs w:val="40"/>
+        </w:rPr>
+      </w:pPr>
+      <w:r>
+        <w:rPr>
+          <w:rFonts w:ascii="Calibri" w:eastAsia="Times New Roman" w:hAnsi="Calibri" w:cs="Calibri"/>
+          <w:color w:val="000000"/>
+          <w:sz w:val="40"/>
+          <w:szCs w:val="40"/>
+        </w:rPr>
+        <w:t xml:space="preserve"> Descriptions of preferred solutions.</w:t>
+      </w:r>
+    </w:p>
+    <w:p>
+      <w:pPr>
+        <w:numPr>
+          <w:ilvl w:val="0"/>
+          <w:numId w:val="3"/>
+        </w:numPr>
+        <w:spacing w:after="0" w:line="480" w:lineRule="auto"/>
+        <w:ind w:right="-427"/>
+        <w:textAlignment w:val="baseline"/>
+        <w:rPr>
+          <w:rFonts w:ascii="Calibri" w:eastAsia="Times New Roman" w:hAnsi="Calibri" w:cs="Calibri"/>
+          <w:color w:val="000000"/>
+          <w:sz w:val="40"/>
+          <w:szCs w:val="40"/>
+        </w:rPr>
+      </w:pPr>
+      <w:r>
+        <w:rPr>
+          <w:rFonts w:ascii="Calibri" w:eastAsia="Times New Roman" w:hAnsi="Calibri" w:cs="Calibri"/>
+          <w:color w:val="000000"/>
+          <w:sz w:val="40"/>
+          <w:szCs w:val="40"/>
+        </w:rPr>
+        <w:t xml:space="preserve"> Analysis of the solutions</w:t>
+      </w:r>
+    </w:p>
+    <w:p>
+      <w:pPr>
+        <w:numPr>
+          <w:ilvl w:val="0"/>
+          <w:numId w:val="3"/>
+        </w:numPr>
+        <w:spacing w:after="0" w:line="480" w:lineRule="auto"/>
+        <w:ind w:right="-427"/>
+        <w:textAlignment w:val="baseline"/>
+        <w:rPr>
+          <w:rFonts w:ascii="Calibri" w:eastAsia="Times New Roman" w:hAnsi="Calibri" w:cs="Calibri"/>
+          <w:color w:val="000000"/>
+          <w:sz w:val="40"/>
+          <w:szCs w:val="40"/>
+        </w:rPr>
+      </w:pPr>
+      <w:r>
+        <w:rPr>
+          <w:rFonts w:ascii="Calibri" w:eastAsia="Times New Roman" w:hAnsi="Calibri" w:cs="Calibri"/>
+          <w:color w:val="000000"/>
+          <w:sz w:val="40"/>
+          <w:szCs w:val="40"/>
+        </w:rPr>
+        <w:t>Existing solutions.</w:t>
+      </w:r>
+    </w:p>
+    <w:p>
+      <w:pPr>
+        <w:numPr>
+          <w:ilvl w:val="0"/>
+          <w:numId w:val="3"/>
+        </w:numPr>
+        <w:spacing w:after="0" w:line="480" w:lineRule="auto"/>
+        <w:ind w:right="-427"/>
+        <w:textAlignment w:val="baseline"/>
+        <w:rPr>
+          <w:rFonts w:ascii="Calibri" w:eastAsia="Times New Roman" w:hAnsi="Calibri" w:cs="Calibri"/>
+          <w:color w:val="000000"/>
+          <w:sz w:val="40"/>
+          <w:szCs w:val="40"/>
+        </w:rPr>
+      </w:pPr>
+      <w:r>
+        <w:rPr>
+          <w:rFonts w:ascii="Calibri" w:eastAsia="Times New Roman" w:hAnsi="Calibri" w:cs="Calibri"/>
+          <w:color w:val="000000"/>
+          <w:sz w:val="40"/>
+          <w:szCs w:val="40"/>
+        </w:rPr>
+        <w:t>Bibliography.</w:t>
+      </w:r>
+      <w:r>
+        <w:rPr>
+          <w:rFonts w:ascii="Calibri" w:eastAsia="Times New Roman" w:hAnsi="Calibri" w:cs="Calibri"/>
+          <w:color w:val="000000"/>
+          <w:sz w:val="40"/>
+          <w:szCs w:val="40"/>
+        </w:rPr>
+        <w:tab/>
+      </w:r>
+      <w:r>
+        <w:rPr>
+          <w:rFonts w:ascii="Calibri" w:eastAsia="Times New Roman" w:hAnsi="Calibri" w:cs="Calibri"/>
+          <w:color w:val="000000"/>
+          <w:sz w:val="40"/>
+          <w:szCs w:val="40"/>
+        </w:rPr>
+        <w:tab/>
+      </w:r>
+      <w:r>
+        <w:rPr>
+          <w:rFonts w:ascii="Calibri" w:eastAsia="Times New Roman" w:hAnsi="Calibri" w:cs="Calibri"/>
+          <w:color w:val="000000"/>
+          <w:sz w:val="40"/>
+          <w:szCs w:val="40"/>
+        </w:rPr>
+        <w:tab/>
+      </w:r>
+      <w:r>
+        <w:rPr>
+          <w:rFonts w:ascii="Calibri" w:eastAsia="Times New Roman" w:hAnsi="Calibri" w:cs="Calibri"/>
+          <w:color w:val="000000"/>
+          <w:sz w:val="40"/>
+          <w:szCs w:val="40"/>
+        </w:rPr>
+        <w:tab/>
+      </w:r>
+      <w:r>
+        <w:rPr>
+          <w:rFonts w:ascii="Calibri" w:eastAsia="Times New Roman" w:hAnsi="Calibri" w:cs="Calibri"/>
+          <w:color w:val="000000"/>
+          <w:sz w:val="40"/>
+          <w:szCs w:val="40"/>
+        </w:rPr>
+        <w:tab/>
+      </w:r>
+      <w:r>
+        <w:rPr>
+          <w:rFonts w:ascii="Calibri" w:eastAsia="Times New Roman" w:hAnsi="Calibri" w:cs="Calibri"/>
+          <w:color w:val="000000"/>
+          <w:sz w:val="40"/>
+          <w:szCs w:val="40"/>
+        </w:rPr>
+        <w:tab/>
+      </w:r>
+      <w:r>
+        <w:rPr>
+          <w:rFonts w:ascii="Calibri" w:eastAsia="Times New Roman" w:hAnsi="Calibri" w:cs="Calibri"/>
+          <w:color w:val="000000"/>
+          <w:sz w:val="40"/>
+          <w:szCs w:val="40"/>
+        </w:rPr>
+        <w:tab/>
+      </w:r>
+      <w:r>
+        <w:rPr>
+          <w:rFonts w:ascii="Calibri" w:eastAsia="Times New Roman" w:hAnsi="Calibri" w:cs="Calibri"/>
+          <w:color w:val="000000"/>
+          <w:sz w:val="40"/>
+          <w:szCs w:val="40"/>
+        </w:rPr>
+        <w:tab/>
+      </w:r>
+      <w:r>
+        <w:rPr>
+          <w:rFonts w:ascii="Calibri" w:eastAsia="Times New Roman" w:hAnsi="Calibri" w:cs="Calibri"/>
+          <w:color w:val="000000"/>
+          <w:sz w:val="40"/>
+          <w:szCs w:val="40"/>
+        </w:rPr>
+        <w:tab/>
+      </w:r>
+      <w:r>
+        <w:rPr>
+          <w:rFonts w:ascii="Calibri" w:eastAsia="Times New Roman" w:hAnsi="Calibri" w:cs="Calibri"/>
+          <w:color w:val="000000"/>
+          <w:sz w:val="40"/>
+          <w:szCs w:val="40"/>
+        </w:rPr>
+        <w:tab/>
+      </w:r>
+    </w:p>
+    <w:p>
+      <w:pPr>
+        <w:spacing w:after="100" w:line="480" w:lineRule="auto"/>
+        <w:ind w:right="-427"/>
+        <w:textAlignment w:val="baseline"/>
+        <w:rPr>
+          <w:rFonts w:ascii="Calibri" w:eastAsia="Times New Roman" w:hAnsi="Calibri" w:cs="Calibri"/>
+          <w:color w:val="000000"/>
+          <w:sz w:val="40"/>
+          <w:szCs w:val="40"/>
+        </w:rPr>
+      </w:pPr>
+    </w:p>
+    <w:p>
+      <w:pPr>
+        <w:spacing w:after="100" w:line="480" w:lineRule="auto"/>
+        <w:ind w:right="-427"/>
+        <w:textAlignment w:val="baseline"/>
+        <w:rPr>
+          <w:rFonts w:ascii="Calibri" w:eastAsia="Times New Roman" w:hAnsi="Calibri" w:cs="Calibri"/>
+          <w:color w:val="000000"/>
+          <w:sz w:val="40"/>
+          <w:szCs w:val="40"/>
+        </w:rPr>
+      </w:pPr>
+    </w:p>
+    <w:p>
+      <w:pPr>
+        <w:spacing w:after="100" w:line="480" w:lineRule="auto"/>
+        <w:ind w:right="-427"/>
+        <w:textAlignment w:val="baseline"/>
+        <w:rPr>
+          <w:rFonts w:ascii="Calibri" w:eastAsia="Times New Roman" w:hAnsi="Calibri" w:cs="Calibri"/>
+          <w:color w:val="000000"/>
+          <w:sz w:val="40"/>
+          <w:szCs w:val="40"/>
+        </w:rPr>
+      </w:pPr>
+      <w:r>
+        <w:rPr>
+          <w:rFonts w:ascii="Calibri" w:eastAsia="Times New Roman" w:hAnsi="Calibri" w:cs="Calibri"/>
+          <w:color w:val="000000"/>
+          <w:sz w:val="40"/>
+          <w:szCs w:val="40"/>
+        </w:rPr>
+        <w:tab/>
+      </w:r>
+      <w:r>
+        <w:rPr>
+          <w:rFonts w:ascii="Calibri" w:eastAsia="Times New Roman" w:hAnsi="Calibri" w:cs="Calibri"/>
+          <w:color w:val="000000"/>
+          <w:sz w:val="40"/>
+          <w:szCs w:val="40"/>
+        </w:rPr>
+        <w:tab/>
+      </w:r>
+      <w:r>
+        <w:rPr>
+          <w:rFonts w:ascii="Calibri" w:eastAsia="Times New Roman" w:hAnsi="Calibri" w:cs="Calibri"/>
+          <w:color w:val="000000"/>
+          <w:sz w:val="40"/>
+          <w:szCs w:val="40"/>
+        </w:rPr>
+        <w:tab/>
+      </w:r>
+      <w:r>
+        <w:rPr>
+          <w:rFonts w:ascii="Calibri" w:eastAsia="Times New Roman" w:hAnsi="Calibri" w:cs="Calibri"/>
+          <w:color w:val="000000"/>
+          <w:sz w:val="40"/>
+          <w:szCs w:val="40"/>
+        </w:rPr>
+        <w:tab/>
+      </w:r>
+      <w:r>
+        <w:rPr>
+          <w:rFonts w:ascii="Calibri" w:eastAsia="Times New Roman" w:hAnsi="Calibri" w:cs="Calibri"/>
+          <w:color w:val="000000"/>
+          <w:sz w:val="40"/>
+          <w:szCs w:val="40"/>
+        </w:rPr>
+        <w:tab/>
+      </w:r>
+    </w:p>
+    <w:p>
+      <w:pPr>
+        <w:spacing w:after="0" w:line="240" w:lineRule="auto"/>
+        <w:rPr>
+          <w:rFonts w:ascii="Times New Roman" w:hAnsi="Times New Roman" w:cs="Times New Roman"/>
+          <w:b/>
+          <w:sz w:val="28"/>
+          <w:szCs w:val="28"/>
+        </w:rPr>
+      </w:pPr>
+      <w:r>
+        <w:rPr>
+          <w:rFonts w:ascii="Calibri" w:eastAsia="Times New Roman" w:hAnsi="Calibri" w:cs="Calibri"/>
+          <w:color w:val="000000"/>
+          <w:sz w:val="40"/>
+          <w:szCs w:val="40"/>
+        </w:rPr>
+        <w:tab/>
+      </w:r>
+    </w:p>
+    <w:p>
+      <w:pPr>
+        <w:spacing w:after="0" w:line="240" w:lineRule="auto"/>
+        <w:rPr>
+          <w:rFonts w:ascii="Times New Roman" w:hAnsi="Times New Roman" w:cs="Times New Roman"/>
+          <w:b/>
+          <w:sz w:val="28"/>
+          <w:szCs w:val="28"/>
+        </w:rPr>
+      </w:pPr>
+    </w:p>
+    <w:p>
+      <w:pPr>
+        <w:spacing w:after="0" w:line="240" w:lineRule="auto"/>
+        <w:rPr>
+          <w:rFonts w:ascii="Times New Roman" w:hAnsi="Times New Roman" w:cs="Times New Roman"/>
+          <w:b/>
+          <w:sz w:val="28"/>
+          <w:szCs w:val="28"/>
+        </w:rPr>
+      </w:pPr>
+    </w:p>
+    <w:p>
+      <w:pPr>
+        <w:spacing w:after="0" w:line="240" w:lineRule="auto"/>
+        <w:rPr>
+          <w:rFonts w:ascii="Times New Roman" w:hAnsi="Times New Roman" w:cs="Times New Roman"/>
+          <w:b/>
+          <w:sz w:val="28"/>
+          <w:szCs w:val="28"/>
+        </w:rPr>
+      </w:pPr>
+    </w:p>
+    <w:p>
+      <w:pPr>
+        <w:spacing w:after="0" w:line="240" w:lineRule="auto"/>
+        <w:rPr>
+          <w:rFonts w:ascii="Times New Roman" w:hAnsi="Times New Roman" w:cs="Times New Roman"/>
+          <w:b/>
+          <w:sz w:val="28"/>
+          <w:szCs w:val="28"/>
+        </w:rPr>
+      </w:pPr>
+    </w:p>
+    <w:p>
+      <w:pPr>
+        <w:spacing w:after="0" w:line="240" w:lineRule="auto"/>
+        <w:rPr>
+          <w:rFonts w:ascii="Times New Roman" w:hAnsi="Times New Roman" w:cs="Times New Roman"/>
+          <w:b/>
+          <w:sz w:val="28"/>
+          <w:szCs w:val="28"/>
+        </w:rPr>
+      </w:pPr>
+    </w:p>
+    <w:p>
+      <w:pPr>
+        <w:pStyle w:val="Title"/>
+      </w:pPr>
+    </w:p>
+    <w:p/>
+    <w:p>
+      <w:pPr>
+        <w:pStyle w:val="Title"/>
+      </w:pPr>
+      <w:r>
+        <w:lastRenderedPageBreak/>
+        <w:t>Description of the problem</w:t>
+      </w:r>
+    </w:p>
+    <w:p>
+      <w:pPr>
+        <w:spacing w:after="0" w:line="240" w:lineRule="auto"/>
+        <w:rPr>
+          <w:rFonts w:ascii="Times New Roman" w:hAnsi="Times New Roman" w:cs="Times New Roman"/>
+          <w:b/>
+          <w:sz w:val="28"/>
+          <w:szCs w:val="28"/>
+        </w:rPr>
+      </w:pPr>
+    </w:p>
+    <w:p>
+      <w:pPr>
+        <w:spacing w:after="0" w:line="240" w:lineRule="auto"/>
+        <w:rPr>
+          <w:rFonts w:ascii="Calibri" w:hAnsi="Calibri" w:cs="Calibri"/>
+          <w:sz w:val="28"/>
+          <w:szCs w:val="28"/>
+        </w:rPr>
+      </w:pPr>
+      <w:proofErr w:type="gramStart"/>
+      <w:r>
+        <w:rPr>
+          <w:rFonts w:ascii="Calibri" w:hAnsi="Calibri" w:cs="Calibri"/>
+          <w:sz w:val="28"/>
+          <w:szCs w:val="28"/>
+        </w:rPr>
+        <w:t>Implementation of a</w:t>
+      </w:r>
+      <w:r>
+        <w:rPr>
+          <w:rFonts w:ascii="Calibri" w:hAnsi="Calibri" w:cs="Calibri"/>
+          <w:sz w:val="28"/>
+          <w:szCs w:val="28"/>
+        </w:rPr>
+        <w:t>n</w:t>
+      </w:r>
+      <w:r>
+        <w:rPr>
+          <w:rFonts w:ascii="Calibri" w:hAnsi="Calibri" w:cs="Calibri"/>
+          <w:sz w:val="28"/>
+          <w:szCs w:val="28"/>
+        </w:rPr>
+        <w:t xml:space="preserve"> application to play chess with Min Max algorithm.</w:t>
+      </w:r>
+      <w:proofErr w:type="gramEnd"/>
+      <w:r>
+        <w:rPr>
+          <w:rFonts w:ascii="Calibri" w:hAnsi="Calibri" w:cs="Calibri"/>
+          <w:sz w:val="28"/>
+          <w:szCs w:val="28"/>
+        </w:rPr>
+        <w:t xml:space="preserve"> It is a WPF application written in C# using Microsoft Visual Studio as the development environment.</w:t>
+      </w:r>
+      <w:r>
+        <w:rPr>
+          <w:rFonts w:ascii="Calibri" w:hAnsi="Calibri" w:cs="Calibri"/>
+          <w:sz w:val="28"/>
+          <w:szCs w:val="28"/>
+        </w:rPr>
+        <w:t xml:space="preserve"> It is aimed to make humans play against an AI which determines the score in game after certain number of moves according to the programmed evaluation </w:t>
+      </w:r>
+      <w:r>
+        <w:rPr>
+          <w:rFonts w:ascii="Calibri" w:hAnsi="Calibri" w:cs="Calibri"/>
+          <w:sz w:val="28"/>
+          <w:szCs w:val="28"/>
+        </w:rPr>
+        <w:t xml:space="preserve">function and tries to make the best move possible. Later, </w:t>
+      </w:r>
+      <w:proofErr w:type="gramStart"/>
+      <w:r>
+        <w:rPr>
+          <w:rFonts w:ascii="Calibri" w:hAnsi="Calibri" w:cs="Calibri"/>
+          <w:sz w:val="28"/>
+          <w:szCs w:val="28"/>
+        </w:rPr>
+        <w:t>It</w:t>
+      </w:r>
+      <w:proofErr w:type="gramEnd"/>
+      <w:r>
+        <w:rPr>
+          <w:rFonts w:ascii="Calibri" w:hAnsi="Calibri" w:cs="Calibri"/>
+          <w:sz w:val="28"/>
+          <w:szCs w:val="28"/>
+        </w:rPr>
+        <w:t xml:space="preserve"> can be extend for AI vs AI. After analyzing existing the solutions the problem tends to be difficult but research of people has made the choices for solutions had been narrowed and focused on choosing two simple solutions. Min Max Algorithm and </w:t>
       </w:r>
       <w:proofErr w:type="spellStart"/>
       <w:r>
         <w:rPr>
-          <w:rFonts w:ascii="Times New Roman" w:hAnsi="Times New Roman" w:cs="Times New Roman"/>
-          <w:i/>
-          <w:sz w:val="28"/>
-          <w:szCs w:val="28"/>
-        </w:rPr>
-        <w:t>Matyazh</w:t>
+          <w:rFonts w:ascii="Calibri" w:hAnsi="Calibri" w:cs="Calibri"/>
+          <w:sz w:val="28"/>
+          <w:szCs w:val="28"/>
+        </w:rPr>
+        <w:t>Negamax</w:t>
       </w:r>
       <w:proofErr w:type="spellEnd"/>
       <w:r>
         <w:rPr>
-          <w:rFonts w:ascii="Times New Roman" w:hAnsi="Times New Roman" w:cs="Times New Roman"/>
-          <w:i/>
-          <w:sz w:val="28"/>
-          <w:szCs w:val="28"/>
-        </w:rPr>
-        <w:t xml:space="preserve">, </w:t>
+          <w:rFonts w:ascii="Calibri" w:hAnsi="Calibri" w:cs="Calibri"/>
+          <w:sz w:val="28"/>
+          <w:szCs w:val="28"/>
+        </w:rPr>
+        <w:t xml:space="preserve"> Algorithm (simpler version derived from Min Max) described below in detail. </w:t>
+      </w:r>
+      <w:r>
+        <w:rPr>
+          <w:rFonts w:ascii="Calibri" w:hAnsi="Calibri" w:cs="Calibri"/>
+          <w:sz w:val="28"/>
+          <w:szCs w:val="28"/>
+        </w:rPr>
+        <w:t xml:space="preserve">After some research of our own we concluded that Min Max might not be shorter but simpler to implement while there were some cases of failing with </w:t>
       </w:r>
       <w:proofErr w:type="spellStart"/>
       <w:r>
         <w:rPr>
-          <w:rFonts w:ascii="Times New Roman" w:hAnsi="Times New Roman" w:cs="Times New Roman"/>
-          <w:i/>
-          <w:sz w:val="28"/>
-          <w:szCs w:val="28"/>
-        </w:rPr>
-        <w:t>Fardin</w:t>
+          <w:rFonts w:ascii="Calibri" w:hAnsi="Calibri" w:cs="Calibri"/>
+          <w:sz w:val="28"/>
+          <w:szCs w:val="28"/>
+        </w:rPr>
+        <w:t>Negamax</w:t>
       </w:r>
       <w:proofErr w:type="spellEnd"/>
       <w:r>
         <w:rPr>
-          <w:rFonts w:ascii="Times New Roman" w:hAnsi="Times New Roman" w:cs="Times New Roman"/>
-          <w:i/>
-          <w:sz w:val="28"/>
-          <w:szCs w:val="28"/>
-        </w:rPr>
-        <w:t xml:space="preserve"> Mohammed, </w:t>
-      </w:r>
-      <w:proofErr w:type="spellStart"/>
-      <w:r>
-        <w:rPr>
-          <w:rFonts w:ascii="Times New Roman" w:hAnsi="Times New Roman" w:cs="Times New Roman"/>
-          <w:i/>
-          <w:sz w:val="28"/>
-          <w:szCs w:val="28"/>
-        </w:rPr>
-        <w:t>Filip</w:t>
-      </w:r>
-      <w:proofErr w:type="spellEnd"/>
-      <w:r>
-        <w:rPr>
-          <w:rFonts w:ascii="Times New Roman" w:hAnsi="Times New Roman" w:cs="Times New Roman"/>
-          <w:i/>
-          <w:sz w:val="28"/>
-          <w:szCs w:val="28"/>
-        </w:rPr>
-        <w:t xml:space="preserve"> </w:t>
-      </w:r>
-      <w:proofErr w:type="spellStart"/>
-      <w:r>
-        <w:rPr>
-          <w:rFonts w:ascii="Times New Roman" w:hAnsi="Times New Roman" w:cs="Times New Roman"/>
-          <w:i/>
-          <w:sz w:val="28"/>
-          <w:szCs w:val="28"/>
-        </w:rPr>
-        <w:t>Matracki</w:t>
-      </w:r>
-      <w:proofErr w:type="spellEnd"/>
-    </w:p>
-    <w:p>
-      <w:pPr>
-        <w:spacing w:after="0" w:line="240" w:lineRule="auto"/>
-        <w:rPr>
-          <w:rFonts w:ascii="Times New Roman" w:hAnsi="Times New Roman" w:cs="Times New Roman"/>
-          <w:i/>
-          <w:sz w:val="28"/>
-          <w:szCs w:val="28"/>
-        </w:rPr>
-      </w:pPr>
-    </w:p>
-    <w:p>
-      <w:pPr>
-        <w:spacing w:after="0" w:line="240" w:lineRule="auto"/>
-        <w:rPr>
-          <w:rFonts w:ascii="Times New Roman" w:hAnsi="Times New Roman" w:cs="Times New Roman"/>
-          <w:b/>
-          <w:sz w:val="28"/>
-          <w:szCs w:val="28"/>
-        </w:rPr>
-      </w:pPr>
-    </w:p>
-    <w:p>
-      <w:pPr>
-        <w:spacing w:after="0" w:line="240" w:lineRule="auto"/>
-        <w:rPr>
-          <w:rFonts w:ascii="Times New Roman" w:hAnsi="Times New Roman" w:cs="Times New Roman"/>
-          <w:b/>
-          <w:sz w:val="28"/>
-          <w:szCs w:val="28"/>
-        </w:rPr>
-      </w:pPr>
-    </w:p>
-    <w:p>
-      <w:pPr>
-        <w:spacing w:after="0" w:line="240" w:lineRule="auto"/>
-        <w:rPr>
-          <w:rFonts w:ascii="Times New Roman" w:hAnsi="Times New Roman" w:cs="Times New Roman"/>
-          <w:b/>
-          <w:sz w:val="28"/>
-          <w:szCs w:val="28"/>
-        </w:rPr>
-      </w:pPr>
-      <w:r>
-        <w:rPr>
-          <w:rFonts w:ascii="Times New Roman" w:hAnsi="Times New Roman" w:cs="Times New Roman"/>
-          <w:b/>
-          <w:sz w:val="28"/>
-          <w:szCs w:val="28"/>
-        </w:rPr>
-        <w:t>Description of Min Max Algorithm</w:t>
-      </w:r>
-    </w:p>
-    <w:p>
-      <w:pPr>
-        <w:spacing w:after="0" w:line="240" w:lineRule="auto"/>
-        <w:rPr>
-          <w:rFonts w:ascii="Times New Roman" w:hAnsi="Times New Roman" w:cs="Times New Roman"/>
-          <w:b/>
-          <w:sz w:val="28"/>
-          <w:szCs w:val="28"/>
-        </w:rPr>
-      </w:pPr>
-    </w:p>
-    <w:p>
-      <w:pPr>
-        <w:spacing w:after="0" w:line="240" w:lineRule="auto"/>
-        <w:ind w:firstLine="720"/>
-        <w:rPr>
-          <w:rFonts w:ascii="Times New Roman" w:hAnsi="Times New Roman" w:cs="Times New Roman"/>
-          <w:sz w:val="28"/>
-          <w:szCs w:val="28"/>
-        </w:rPr>
-      </w:pPr>
-      <w:r>
-        <w:rPr>
-          <w:rFonts w:ascii="Times New Roman" w:hAnsi="Times New Roman" w:cs="Times New Roman"/>
-          <w:sz w:val="28"/>
-          <w:szCs w:val="28"/>
-        </w:rPr>
-        <w:t>Min Max (also known as “</w:t>
-      </w:r>
-      <w:proofErr w:type="spellStart"/>
-      <w:r>
-        <w:rPr>
-          <w:rFonts w:ascii="Times New Roman" w:hAnsi="Times New Roman" w:cs="Times New Roman"/>
-          <w:sz w:val="28"/>
-          <w:szCs w:val="28"/>
-        </w:rPr>
-        <w:t>Minimax</w:t>
-      </w:r>
-      <w:proofErr w:type="spellEnd"/>
-      <w:r>
-        <w:rPr>
-          <w:rFonts w:ascii="Times New Roman" w:hAnsi="Times New Roman" w:cs="Times New Roman"/>
-          <w:sz w:val="28"/>
-          <w:szCs w:val="28"/>
-        </w:rPr>
-        <w:t xml:space="preserve">”) is an algorithm used to determine the score in a zero-sum game after a certain number of moves, with best play according to an evaluation function. A zero-sum game can be defined as a game where one side’s gain is equalized by </w:t>
-      </w:r>
-      <w:r>
-        <w:rPr>
-          <w:rFonts w:ascii="Times New Roman" w:hAnsi="Times New Roman" w:cs="Times New Roman"/>
-          <w:sz w:val="28"/>
-          <w:szCs w:val="28"/>
-        </w:rPr>
-        <w:t xml:space="preserve">another side’s loss. For example, in chess when the evaluation function returns plus three for white, then the evaluation is minus three for black. The two values when summed up give zero, hence the name “zero-sum”. </w:t>
-      </w:r>
-      <w:r>
-        <w:rPr>
-          <w:rFonts w:ascii="Times New Roman" w:hAnsi="Times New Roman" w:cs="Times New Roman"/>
-          <w:sz w:val="28"/>
-          <w:szCs w:val="28"/>
-        </w:rPr>
-        <w:t xml:space="preserve"> One side can be described as the “maximizing” side and another as the “minimizing” one. If one is playing white than it is the “maximizing” side and vice-versa.  This can be easily visualized in the form of a tree shown below.</w:t>
-      </w:r>
-    </w:p>
-    <w:p>
-      <w:pPr>
-        <w:spacing w:after="0" w:line="240" w:lineRule="auto"/>
-        <w:ind w:firstLine="720"/>
-        <w:rPr>
-          <w:rFonts w:ascii="Times New Roman" w:hAnsi="Times New Roman" w:cs="Times New Roman"/>
-          <w:sz w:val="28"/>
-          <w:szCs w:val="28"/>
-        </w:rPr>
-      </w:pPr>
-    </w:p>
-    <w:p>
-      <w:pPr>
-        <w:spacing w:after="0" w:line="240" w:lineRule="auto"/>
-        <w:ind w:firstLine="720"/>
+          <w:rFonts w:ascii="Calibri" w:hAnsi="Calibri" w:cs="Calibri"/>
+          <w:sz w:val="28"/>
+          <w:szCs w:val="28"/>
+        </w:rPr>
+        <w:t>.</w:t>
+      </w:r>
+    </w:p>
+    <w:p>
+      <w:pPr>
+        <w:spacing w:after="0" w:line="240" w:lineRule="auto"/>
+        <w:rPr>
+          <w:rFonts w:ascii="Calibri" w:hAnsi="Calibri" w:cs="Calibri"/>
+          <w:sz w:val="28"/>
+          <w:szCs w:val="28"/>
+        </w:rPr>
+      </w:pPr>
+    </w:p>
+    <w:p>
+      <w:pPr>
+        <w:spacing w:after="0" w:line="240" w:lineRule="auto"/>
+        <w:jc w:val="center"/>
+        <w:rPr>
+          <w:rFonts w:ascii="Times New Roman" w:hAnsi="Times New Roman" w:cs="Times New Roman"/>
+          <w:sz w:val="28"/>
+          <w:szCs w:val="28"/>
+        </w:rPr>
+      </w:pPr>
+    </w:p>
+    <w:p>
+      <w:pPr>
+        <w:spacing w:after="0" w:line="240" w:lineRule="auto"/>
+        <w:jc w:val="center"/>
+        <w:rPr>
+          <w:rFonts w:ascii="Times New Roman" w:hAnsi="Times New Roman" w:cs="Times New Roman"/>
+          <w:sz w:val="28"/>
+          <w:szCs w:val="28"/>
+        </w:rPr>
+      </w:pPr>
+    </w:p>
+    <w:p>
+      <w:pPr>
+        <w:spacing w:after="0" w:line="240" w:lineRule="auto"/>
+        <w:jc w:val="center"/>
+        <w:rPr>
+          <w:rFonts w:ascii="Times New Roman" w:hAnsi="Times New Roman" w:cs="Times New Roman"/>
+          <w:sz w:val="28"/>
+          <w:szCs w:val="28"/>
+        </w:rPr>
+      </w:pPr>
+    </w:p>
+    <w:p>
+      <w:pPr>
+        <w:spacing w:after="0" w:line="240" w:lineRule="auto"/>
+        <w:jc w:val="center"/>
+        <w:rPr>
+          <w:rFonts w:ascii="Times New Roman" w:hAnsi="Times New Roman" w:cs="Times New Roman"/>
+          <w:sz w:val="28"/>
+          <w:szCs w:val="28"/>
+        </w:rPr>
+      </w:pPr>
+    </w:p>
+    <w:p>
+      <w:pPr>
+        <w:spacing w:after="0" w:line="240" w:lineRule="auto"/>
+        <w:jc w:val="center"/>
+        <w:rPr>
+          <w:rFonts w:ascii="Times New Roman" w:hAnsi="Times New Roman" w:cs="Times New Roman"/>
+          <w:sz w:val="28"/>
+          <w:szCs w:val="28"/>
+        </w:rPr>
+      </w:pPr>
+    </w:p>
+    <w:p>
+      <w:pPr>
+        <w:spacing w:after="0" w:line="240" w:lineRule="auto"/>
+        <w:jc w:val="center"/>
+        <w:rPr>
+          <w:rFonts w:ascii="Times New Roman" w:hAnsi="Times New Roman" w:cs="Times New Roman"/>
+          <w:sz w:val="28"/>
+          <w:szCs w:val="28"/>
+        </w:rPr>
+      </w:pPr>
+    </w:p>
+    <w:p>
+      <w:pPr>
+        <w:spacing w:after="0" w:line="240" w:lineRule="auto"/>
+        <w:jc w:val="center"/>
+        <w:rPr>
+          <w:rFonts w:ascii="Times New Roman" w:hAnsi="Times New Roman" w:cs="Times New Roman"/>
+          <w:sz w:val="28"/>
+          <w:szCs w:val="28"/>
+        </w:rPr>
+      </w:pPr>
+    </w:p>
+    <w:p>
+      <w:pPr>
+        <w:spacing w:after="0" w:line="240" w:lineRule="auto"/>
+        <w:jc w:val="center"/>
+        <w:rPr>
+          <w:rFonts w:ascii="Times New Roman" w:hAnsi="Times New Roman" w:cs="Times New Roman"/>
+          <w:sz w:val="28"/>
+          <w:szCs w:val="28"/>
+        </w:rPr>
+      </w:pPr>
+    </w:p>
+    <w:p>
+      <w:pPr>
+        <w:spacing w:after="0" w:line="240" w:lineRule="auto"/>
+        <w:jc w:val="center"/>
+        <w:rPr>
+          <w:rFonts w:ascii="Times New Roman" w:hAnsi="Times New Roman" w:cs="Times New Roman"/>
+          <w:sz w:val="28"/>
+          <w:szCs w:val="28"/>
+        </w:rPr>
+      </w:pPr>
+    </w:p>
+    <w:p>
+      <w:pPr>
+        <w:spacing w:after="0" w:line="240" w:lineRule="auto"/>
+        <w:jc w:val="center"/>
+        <w:rPr>
+          <w:rFonts w:ascii="Times New Roman" w:hAnsi="Times New Roman" w:cs="Times New Roman"/>
+          <w:sz w:val="28"/>
+          <w:szCs w:val="28"/>
+        </w:rPr>
+      </w:pPr>
+    </w:p>
+    <w:p>
+      <w:pPr>
+        <w:spacing w:after="0" w:line="240" w:lineRule="auto"/>
+        <w:jc w:val="center"/>
+        <w:rPr>
+          <w:rFonts w:ascii="Times New Roman" w:hAnsi="Times New Roman" w:cs="Times New Roman"/>
+          <w:sz w:val="28"/>
+          <w:szCs w:val="28"/>
+        </w:rPr>
+      </w:pPr>
+    </w:p>
+    <w:p>
+      <w:pPr>
+        <w:spacing w:after="0" w:line="240" w:lineRule="auto"/>
+        <w:jc w:val="center"/>
+        <w:rPr>
+          <w:rFonts w:ascii="Times New Roman" w:hAnsi="Times New Roman" w:cs="Times New Roman"/>
+          <w:sz w:val="28"/>
+          <w:szCs w:val="28"/>
+        </w:rPr>
+      </w:pPr>
+    </w:p>
+    <w:p>
+      <w:pPr>
+        <w:spacing w:after="0" w:line="240" w:lineRule="auto"/>
+        <w:jc w:val="center"/>
+        <w:rPr>
+          <w:rFonts w:ascii="Times New Roman" w:hAnsi="Times New Roman" w:cs="Times New Roman"/>
+          <w:sz w:val="28"/>
+          <w:szCs w:val="28"/>
+        </w:rPr>
+      </w:pPr>
+    </w:p>
+    <w:p>
+      <w:pPr>
+        <w:spacing w:after="0" w:line="240" w:lineRule="auto"/>
+        <w:jc w:val="center"/>
+        <w:rPr>
+          <w:rFonts w:ascii="Times New Roman" w:hAnsi="Times New Roman" w:cs="Times New Roman"/>
+          <w:sz w:val="28"/>
+          <w:szCs w:val="28"/>
+        </w:rPr>
+      </w:pPr>
+    </w:p>
+    <w:p>
+      <w:pPr>
+        <w:spacing w:after="0" w:line="240" w:lineRule="auto"/>
+        <w:jc w:val="center"/>
+        <w:rPr>
+          <w:rFonts w:ascii="Times New Roman" w:hAnsi="Times New Roman" w:cs="Times New Roman"/>
+          <w:sz w:val="28"/>
+          <w:szCs w:val="28"/>
+        </w:rPr>
+      </w:pPr>
+    </w:p>
+    <w:p>
+      <w:pPr>
+        <w:spacing w:after="0" w:line="240" w:lineRule="auto"/>
+        <w:jc w:val="center"/>
+        <w:rPr>
+          <w:rFonts w:ascii="Times New Roman" w:hAnsi="Times New Roman" w:cs="Times New Roman"/>
+          <w:sz w:val="28"/>
+          <w:szCs w:val="28"/>
+        </w:rPr>
+      </w:pPr>
+    </w:p>
+    <w:p>
+      <w:pPr>
+        <w:pStyle w:val="Title"/>
+        <w:rPr>
+          <w:rFonts w:ascii="Times New Roman" w:eastAsiaTheme="minorHAnsi" w:hAnsi="Times New Roman" w:cs="Times New Roman"/>
+          <w:color w:val="auto"/>
+          <w:spacing w:val="0"/>
+          <w:kern w:val="0"/>
+          <w:sz w:val="28"/>
+          <w:szCs w:val="28"/>
+        </w:rPr>
+      </w:pPr>
+    </w:p>
+    <w:p>
+      <w:pPr>
+        <w:pStyle w:val="Title"/>
+        <w:rPr>
+          <w:rFonts w:ascii="Times New Roman" w:eastAsiaTheme="minorHAnsi" w:hAnsi="Times New Roman" w:cs="Times New Roman"/>
+          <w:color w:val="auto"/>
+          <w:spacing w:val="0"/>
+          <w:kern w:val="0"/>
+          <w:sz w:val="28"/>
+          <w:szCs w:val="28"/>
+        </w:rPr>
+      </w:pPr>
+    </w:p>
+    <w:p>
+      <w:pPr>
+        <w:pStyle w:val="Title"/>
+        <w:rPr>
+          <w:rFonts w:ascii="Times New Roman" w:eastAsiaTheme="minorHAnsi" w:hAnsi="Times New Roman" w:cs="Times New Roman"/>
+          <w:color w:val="auto"/>
+          <w:spacing w:val="0"/>
+          <w:kern w:val="0"/>
+          <w:sz w:val="28"/>
+          <w:szCs w:val="28"/>
+        </w:rPr>
+      </w:pPr>
+    </w:p>
+    <w:p>
+      <w:pPr>
+        <w:pStyle w:val="Title"/>
+        <w:rPr>
+          <w:rFonts w:ascii="Times New Roman" w:eastAsiaTheme="minorHAnsi" w:hAnsi="Times New Roman" w:cs="Times New Roman"/>
+          <w:color w:val="auto"/>
+          <w:spacing w:val="0"/>
+          <w:kern w:val="0"/>
+          <w:sz w:val="28"/>
+          <w:szCs w:val="28"/>
+        </w:rPr>
+      </w:pPr>
+    </w:p>
+    <w:p>
+      <w:pPr>
+        <w:pStyle w:val="Title"/>
+        <w:rPr>
+          <w:rFonts w:ascii="Times New Roman" w:eastAsiaTheme="minorHAnsi" w:hAnsi="Times New Roman" w:cs="Times New Roman"/>
+          <w:color w:val="auto"/>
+          <w:spacing w:val="0"/>
+          <w:kern w:val="0"/>
+          <w:sz w:val="28"/>
+          <w:szCs w:val="28"/>
+        </w:rPr>
+      </w:pPr>
+    </w:p>
+    <w:p>
+      <w:pPr>
+        <w:pStyle w:val="Title"/>
+        <w:rPr>
+          <w:rFonts w:ascii="Times New Roman" w:eastAsiaTheme="minorHAnsi" w:hAnsi="Times New Roman" w:cs="Times New Roman"/>
+          <w:color w:val="auto"/>
+          <w:spacing w:val="0"/>
+          <w:kern w:val="0"/>
+          <w:sz w:val="28"/>
+          <w:szCs w:val="28"/>
+        </w:rPr>
+      </w:pPr>
+    </w:p>
+    <w:p>
+      <w:pPr>
+        <w:pStyle w:val="Title"/>
+      </w:pPr>
+      <w:r>
+        <w:lastRenderedPageBreak/>
+        <w:t>De</w:t>
+      </w:r>
+      <w:r>
+        <w:t xml:space="preserve">scriptions of </w:t>
+      </w:r>
+      <w:r>
+        <w:t>preferred</w:t>
+      </w:r>
+      <w:r>
+        <w:t xml:space="preserve"> solutions</w:t>
+      </w:r>
+    </w:p>
+    <w:p>
+      <w:pPr>
+        <w:pStyle w:val="ListParagraph"/>
+        <w:numPr>
+          <w:ilvl w:val="0"/>
+          <w:numId w:val="2"/>
+        </w:numPr>
+        <w:rPr>
+          <w:rFonts w:ascii="Times New Roman" w:hAnsi="Times New Roman" w:cs="Times New Roman"/>
+          <w:b/>
+          <w:sz w:val="28"/>
+          <w:szCs w:val="28"/>
+        </w:rPr>
+      </w:pPr>
+      <w:r>
+        <w:rPr>
+          <w:rFonts w:ascii="Times New Roman" w:hAnsi="Times New Roman" w:cs="Times New Roman"/>
+          <w:b/>
+          <w:sz w:val="28"/>
+          <w:szCs w:val="28"/>
+        </w:rPr>
+        <w:t>Min-Max Algorithm.</w:t>
+      </w:r>
+    </w:p>
+    <w:p>
+      <w:pPr>
+        <w:spacing w:after="0" w:line="240" w:lineRule="auto"/>
+        <w:rPr>
+          <w:rFonts w:ascii="Times New Roman" w:hAnsi="Times New Roman" w:cs="Times New Roman"/>
+          <w:sz w:val="28"/>
+          <w:szCs w:val="28"/>
+        </w:rPr>
+      </w:pPr>
+      <w:r>
+        <w:rPr>
+          <w:rFonts w:ascii="Times New Roman" w:hAnsi="Times New Roman" w:cs="Times New Roman"/>
+          <w:sz w:val="28"/>
+          <w:szCs w:val="28"/>
+        </w:rPr>
+        <w:t>Min Max (also known as “Minimax”) is an algorithm used to determine the score in a zero-sum game after a certain number of moves, with best play according to an evaluation function. A zero-sum game can be defined as a game where one side’s gain is equalized by another side’s loss. For example, in chess when the evaluation function returns plus three for white, then the evaluation is minus three for black. The two values when summed up give zero, hence the name “zero-sum”.  One side can be described as the “maximizing” side and another as the “minimizing” one. If one is playing white than it is the “maximizing” side and vice-versa.  This can be easily visualized in the form of a tree shown below.</w:t>
+      </w:r>
+    </w:p>
+    <w:p>
+      <w:pPr>
+        <w:spacing w:after="0" w:line="240" w:lineRule="auto"/>
+        <w:rPr>
+          <w:rFonts w:ascii="Times New Roman" w:hAnsi="Times New Roman" w:cs="Times New Roman"/>
+          <w:sz w:val="28"/>
+          <w:szCs w:val="28"/>
+        </w:rPr>
+      </w:pPr>
+    </w:p>
+    <w:p>
+      <w:pPr>
+        <w:spacing w:after="0" w:line="240" w:lineRule="auto"/>
         <w:rPr>
           <w:rFonts w:ascii="Times New Roman" w:hAnsi="Times New Roman" w:cs="Times New Roman"/>
           <w:sz w:val="28"/>
@@ -291,7 +1303,7 @@
           <w:noProof/>
         </w:rPr>
         <w:drawing>
-          <wp:inline distT="0" distB="0" distL="0" distR="0">
+          <wp:inline distT="0" distB="0" distL="0" distR="0" wp14:anchorId="56771797" wp14:editId="31D0E308">
             <wp:extent cx="5934075" cy="3400425"/>
             <wp:effectExtent l="19050" t="0" r="9525" b="0"/>
             <wp:docPr id="5" name="Picture 5"/>
@@ -308,7 +1320,7 @@
                     </pic:cNvPicPr>
                   </pic:nvPicPr>
                   <pic:blipFill>
-                    <a:blip r:embed="rId6" cstate="print"/>
+                    <a:blip r:embed="rId9" cstate="print"/>
                     <a:srcRect/>
                     <a:stretch>
                       <a:fillRect/>
@@ -363,185 +1375,44 @@
           <w:sz w:val="28"/>
           <w:szCs w:val="28"/>
         </w:rPr>
+        <w:tab/>
+        <w:t xml:space="preserve">As one can see in the figure above, this is an example of a min max tree of height 3. Let’s assume nodes shown as squares represent white’s moves, and nodes shown as circles represent black’s moves. The children of the root node (level 0) are all the possible moves that the maximizing side can make (white). The value </w:t>
+      </w:r>
+      <w:r>
+        <w:rPr>
+          <w:rFonts w:ascii="Times New Roman" w:hAnsi="Times New Roman" w:cs="Times New Roman"/>
+          <w:sz w:val="28"/>
+          <w:szCs w:val="28"/>
+        </w:rPr>
         <w:lastRenderedPageBreak/>
-        <w:tab/>
-        <w:t xml:space="preserve">As one can see in the figure above, this is an example of </w:t>
-      </w:r>
-      <w:r>
-        <w:rPr>
-          <w:rFonts w:ascii="Times New Roman" w:hAnsi="Times New Roman" w:cs="Times New Roman"/>
-          <w:sz w:val="28"/>
-          <w:szCs w:val="28"/>
-        </w:rPr>
-        <w:t>a min max tree of height 3</w:t>
-      </w:r>
-      <w:r>
-        <w:rPr>
-          <w:rFonts w:ascii="Times New Roman" w:hAnsi="Times New Roman" w:cs="Times New Roman"/>
-          <w:sz w:val="28"/>
-          <w:szCs w:val="28"/>
-        </w:rPr>
-        <w:t>. Let</w:t>
-      </w:r>
-      <w:r>
-        <w:rPr>
-          <w:rFonts w:ascii="Times New Roman" w:hAnsi="Times New Roman" w:cs="Times New Roman"/>
-          <w:sz w:val="28"/>
-          <w:szCs w:val="28"/>
-        </w:rPr>
-        <w:t>’</w:t>
-      </w:r>
-      <w:r>
-        <w:rPr>
-          <w:rFonts w:ascii="Times New Roman" w:hAnsi="Times New Roman" w:cs="Times New Roman"/>
-          <w:sz w:val="28"/>
-          <w:szCs w:val="28"/>
-        </w:rPr>
-        <w:t xml:space="preserve">s assume nodes </w:t>
-      </w:r>
-      <w:r>
-        <w:rPr>
-          <w:rFonts w:ascii="Times New Roman" w:hAnsi="Times New Roman" w:cs="Times New Roman"/>
-          <w:sz w:val="28"/>
-          <w:szCs w:val="28"/>
-        </w:rPr>
-        <w:t>shown as</w:t>
-      </w:r>
-      <w:r>
-        <w:rPr>
-          <w:rFonts w:ascii="Times New Roman" w:hAnsi="Times New Roman" w:cs="Times New Roman"/>
-          <w:sz w:val="28"/>
-          <w:szCs w:val="28"/>
-        </w:rPr>
-        <w:t xml:space="preserve"> squares represent white’s moves, and nodes </w:t>
-      </w:r>
-      <w:r>
-        <w:rPr>
-          <w:rFonts w:ascii="Times New Roman" w:hAnsi="Times New Roman" w:cs="Times New Roman"/>
-          <w:sz w:val="28"/>
-          <w:szCs w:val="28"/>
-        </w:rPr>
-        <w:t>shown as</w:t>
-      </w:r>
-      <w:r>
-        <w:rPr>
-          <w:rFonts w:ascii="Times New Roman" w:hAnsi="Times New Roman" w:cs="Times New Roman"/>
-          <w:sz w:val="28"/>
-          <w:szCs w:val="28"/>
-        </w:rPr>
-        <w:t xml:space="preserve"> circle</w:t>
-      </w:r>
-      <w:r>
-        <w:rPr>
-          <w:rFonts w:ascii="Times New Roman" w:hAnsi="Times New Roman" w:cs="Times New Roman"/>
-          <w:sz w:val="28"/>
-          <w:szCs w:val="28"/>
-        </w:rPr>
-        <w:t>s</w:t>
-      </w:r>
-      <w:r>
-        <w:rPr>
-          <w:rFonts w:ascii="Times New Roman" w:hAnsi="Times New Roman" w:cs="Times New Roman"/>
-          <w:sz w:val="28"/>
-          <w:szCs w:val="28"/>
-        </w:rPr>
-        <w:t xml:space="preserve"> represent black’s moves. The children of the root node (level 0) are all the possible moves that the maximizing side can make</w:t>
-      </w:r>
-      <w:r>
-        <w:rPr>
-          <w:rFonts w:ascii="Times New Roman" w:hAnsi="Times New Roman" w:cs="Times New Roman"/>
-          <w:sz w:val="28"/>
-          <w:szCs w:val="28"/>
-        </w:rPr>
-        <w:t xml:space="preserve"> (white). The value inside the node represents the evaluation of the position, the higher the value the greater white’s advantage is. Let’s also assume that after every move one can make 2 legal moves for the sake of the example. The min max algorithm is usually implemented recursively, evaluatin</w:t>
-      </w:r>
-      <w:r>
-        <w:rPr>
-          <w:rFonts w:ascii="Times New Roman" w:hAnsi="Times New Roman" w:cs="Times New Roman"/>
-          <w:sz w:val="28"/>
-          <w:szCs w:val="28"/>
-        </w:rPr>
-        <w:t>g the leaves</w:t>
-      </w:r>
-      <w:r>
-        <w:rPr>
-          <w:rFonts w:ascii="Times New Roman" w:hAnsi="Times New Roman" w:cs="Times New Roman"/>
-          <w:sz w:val="28"/>
-          <w:szCs w:val="28"/>
-        </w:rPr>
-        <w:t xml:space="preserve"> of the tree first </w:t>
-      </w:r>
-      <w:r>
-        <w:rPr>
-          <w:rFonts w:ascii="Times New Roman" w:hAnsi="Times New Roman" w:cs="Times New Roman"/>
-          <w:sz w:val="28"/>
-          <w:szCs w:val="28"/>
-        </w:rPr>
-        <w:t>(level 3</w:t>
-      </w:r>
-      <w:r>
-        <w:rPr>
-          <w:rFonts w:ascii="Times New Roman" w:hAnsi="Times New Roman" w:cs="Times New Roman"/>
-          <w:sz w:val="28"/>
-          <w:szCs w:val="28"/>
-        </w:rPr>
-        <w:t xml:space="preserve">) and moving up from there. So once all of white’s moves have been evaluated, </w:t>
-      </w:r>
-      <w:r>
-        <w:rPr>
-          <w:rFonts w:ascii="Times New Roman" w:hAnsi="Times New Roman" w:cs="Times New Roman"/>
-          <w:sz w:val="28"/>
-          <w:szCs w:val="28"/>
-        </w:rPr>
-        <w:t xml:space="preserve">white chooses the maximum of the child nodes because it wants the highest possible evaluation to win the game. </w:t>
-      </w:r>
-      <w:proofErr w:type="spellStart"/>
-      <w:r>
-        <w:rPr>
-          <w:rFonts w:ascii="Times New Roman" w:hAnsi="Times New Roman" w:cs="Times New Roman"/>
-          <w:sz w:val="28"/>
-          <w:szCs w:val="28"/>
-        </w:rPr>
-        <w:t>Now</w:t>
-      </w:r>
-      <w:proofErr w:type="spellEnd"/>
-      <w:r>
-        <w:rPr>
-          <w:rFonts w:ascii="Times New Roman" w:hAnsi="Times New Roman" w:cs="Times New Roman"/>
-          <w:sz w:val="28"/>
-          <w:szCs w:val="28"/>
-        </w:rPr>
-        <w:t xml:space="preserve"> one can enter the values of each node at depth-level 2. The results are as follows:</w:t>
-      </w:r>
-    </w:p>
-    <w:p>
-      <w:pPr>
-        <w:spacing w:after="0" w:line="240" w:lineRule="auto"/>
-        <w:rPr>
-          <w:rFonts w:ascii="Times New Roman" w:hAnsi="Times New Roman" w:cs="Times New Roman"/>
-          <w:sz w:val="28"/>
-          <w:szCs w:val="28"/>
-        </w:rPr>
-      </w:pPr>
-    </w:p>
-    <w:p>
-      <w:pPr>
-        <w:spacing w:after="0" w:line="240" w:lineRule="auto"/>
-        <w:rPr>
-          <w:rFonts w:ascii="Times New Roman" w:hAnsi="Times New Roman" w:cs="Times New Roman"/>
-          <w:sz w:val="28"/>
-          <w:szCs w:val="28"/>
-        </w:rPr>
-      </w:pPr>
-      <w:r>
-        <w:rPr>
-          <w:rFonts w:ascii="Times New Roman" w:hAnsi="Times New Roman" w:cs="Times New Roman"/>
+        <w:t>inside the node represents the evaluation of the position, the higher the value the greater white’s advantage is. Let’s also assume that after every move one can make 2 legal moves for the sake of the example. The min max algorithm is usually implemented recursively, evaluating the leaves of the tree first (level 3) and moving up from there. So once all of white’s moves have been evaluated, white chooses the maximum of the child nodes because it wants the highest possible evaluation to win the game. Now one can enter the values of each node at depth-level 2. The results are as follows:</w:t>
+      </w:r>
+    </w:p>
+    <w:p>
+      <w:pPr>
+        <w:spacing w:after="0" w:line="240" w:lineRule="auto"/>
+        <w:rPr>
+          <w:rFonts w:ascii="Times New Roman" w:hAnsi="Times New Roman" w:cs="Times New Roman"/>
+          <w:sz w:val="28"/>
+          <w:szCs w:val="28"/>
+        </w:rPr>
+      </w:pPr>
+    </w:p>
+    <w:p>
+      <w:pPr>
+        <w:spacing w:after="0" w:line="240" w:lineRule="auto"/>
+        <w:rPr>
+          <w:rFonts w:ascii="Times New Roman" w:hAnsi="Times New Roman" w:cs="Times New Roman"/>
+          <w:sz w:val="28"/>
+          <w:szCs w:val="28"/>
+        </w:rPr>
+      </w:pPr>
+      <w:r>
+        <w:rPr>
           <w:noProof/>
-          <w:sz w:val="28"/>
-          <w:szCs w:val="28"/>
         </w:rPr>
         <w:drawing>
-          <wp:inline distT="0" distB="0" distL="0" distR="0">
+          <wp:inline distT="0" distB="0" distL="0" distR="0" wp14:anchorId="4DD4371D" wp14:editId="61533457">
             <wp:extent cx="5943600" cy="3390900"/>
             <wp:effectExtent l="19050" t="0" r="0" b="0"/>
             <wp:docPr id="6" name="Picture 6"/>
@@ -558,7 +1429,7 @@
                     </pic:cNvPicPr>
                   </pic:nvPicPr>
                   <pic:blipFill>
-                    <a:blip r:embed="rId7" cstate="print"/>
+                    <a:blip r:embed="rId10" cstate="print"/>
                     <a:srcRect/>
                     <a:stretch>
                       <a:fillRect/>
@@ -615,14 +1486,11 @@
       </w:pPr>
       <w:r>
         <w:rPr>
-          <w:rFonts w:ascii="Times New Roman" w:hAnsi="Times New Roman" w:cs="Times New Roman"/>
           <w:noProof/>
-          <w:sz w:val="28"/>
-          <w:szCs w:val="28"/>
         </w:rPr>
         <w:lastRenderedPageBreak/>
         <w:drawing>
-          <wp:inline distT="0" distB="0" distL="0" distR="0">
+          <wp:inline distT="0" distB="0" distL="0" distR="0" wp14:anchorId="758F30BA" wp14:editId="114D412A">
             <wp:extent cx="5943600" cy="3390900"/>
             <wp:effectExtent l="19050" t="0" r="0" b="0"/>
             <wp:docPr id="7" name="Picture 7"/>
@@ -639,7 +1507,7 @@
                     </pic:cNvPicPr>
                   </pic:nvPicPr>
                   <pic:blipFill>
-                    <a:blip r:embed="rId8" cstate="print"/>
+                    <a:blip r:embed="rId11" cstate="print"/>
                     <a:srcRect/>
                     <a:stretch>
                       <a:fillRect/>
@@ -684,82 +1552,156 @@
           <w:szCs w:val="28"/>
         </w:rPr>
         <w:tab/>
-        <w:t xml:space="preserve">Now we have the information that if both sides were to make the best possible moves, the evaluation is plus 6 for white. So we </w:t>
-      </w:r>
-      <w:r>
-        <w:rPr>
-          <w:rFonts w:ascii="Times New Roman" w:hAnsi="Times New Roman" w:cs="Times New Roman"/>
-          <w:sz w:val="28"/>
-          <w:szCs w:val="28"/>
-        </w:rPr>
-        <w:t xml:space="preserve">decide to make the move represented by the left child of the root. If multiple child nodes have the same value as the maximum, we can choose one of them randomly. Once we choose the left child node for the move we make, it becomes the new root of the tree and we can run the Min Max algorithm again. This process is repeated until the game is over. </w:t>
-      </w:r>
-    </w:p>
-    <w:p>
-      <w:pPr>
-        <w:spacing w:after="0" w:line="240" w:lineRule="auto"/>
-        <w:rPr>
-          <w:rFonts w:ascii="Times New Roman" w:hAnsi="Times New Roman" w:cs="Times New Roman"/>
-          <w:sz w:val="28"/>
-          <w:szCs w:val="28"/>
-        </w:rPr>
-      </w:pPr>
-    </w:p>
-    <w:p>
-      <w:pPr>
-        <w:spacing w:after="0" w:line="240" w:lineRule="auto"/>
-        <w:rPr>
-          <w:rFonts w:ascii="Times New Roman" w:hAnsi="Times New Roman" w:cs="Times New Roman"/>
-          <w:sz w:val="28"/>
-          <w:szCs w:val="28"/>
-        </w:rPr>
-      </w:pPr>
-    </w:p>
-    <w:p>
-      <w:pPr>
-        <w:spacing w:after="0" w:line="240" w:lineRule="auto"/>
-        <w:rPr>
-          <w:rFonts w:ascii="Times New Roman" w:hAnsi="Times New Roman" w:cs="Times New Roman"/>
-          <w:sz w:val="28"/>
-          <w:szCs w:val="28"/>
-        </w:rPr>
-      </w:pPr>
-    </w:p>
-    <w:p>
-      <w:pPr>
-        <w:spacing w:after="0" w:line="240" w:lineRule="auto"/>
-        <w:rPr>
-          <w:rFonts w:ascii="Times New Roman" w:hAnsi="Times New Roman" w:cs="Times New Roman"/>
-          <w:sz w:val="28"/>
-          <w:szCs w:val="28"/>
-        </w:rPr>
-      </w:pPr>
-    </w:p>
-    <w:p>
-      <w:pPr>
-        <w:spacing w:after="0" w:line="240" w:lineRule="auto"/>
-        <w:ind w:firstLine="720"/>
-        <w:rPr>
-          <w:rFonts w:ascii="Times New Roman" w:hAnsi="Times New Roman" w:cs="Times New Roman"/>
-          <w:sz w:val="28"/>
-          <w:szCs w:val="28"/>
-        </w:rPr>
-      </w:pPr>
-      <w:r>
-        <w:rPr>
-          <w:rFonts w:ascii="Times New Roman" w:hAnsi="Times New Roman" w:cs="Times New Roman"/>
-          <w:sz w:val="28"/>
-          <w:szCs w:val="28"/>
-        </w:rPr>
-        <w:t>The pseudo code for the algorit</w:t>
-      </w:r>
-      <w:r>
-        <w:rPr>
-          <w:rFonts w:ascii="Times New Roman" w:hAnsi="Times New Roman" w:cs="Times New Roman"/>
-          <w:sz w:val="28"/>
-          <w:szCs w:val="28"/>
-        </w:rPr>
-        <w:t xml:space="preserve">hm is shown in the figure below, please note that the </w:t>
+        <w:t xml:space="preserve">Now we have the information that if both sides were to make the best possible moves, the evaluation is plus 6 for white. So we decide to make the move represented by the left child of the root. If multiple child nodes have the same value as the maximum, we can choose one of them randomly. Once we choose the left child node for the move we make, it becomes the new root of the tree and we can run the Min Max algorithm again. This process is repeated until the game is over. </w:t>
+      </w:r>
+    </w:p>
+    <w:p>
+      <w:pPr>
+        <w:spacing w:after="0" w:line="240" w:lineRule="auto"/>
+        <w:rPr>
+          <w:rFonts w:ascii="Times New Roman" w:hAnsi="Times New Roman" w:cs="Times New Roman"/>
+          <w:sz w:val="28"/>
+          <w:szCs w:val="28"/>
+        </w:rPr>
+      </w:pPr>
+    </w:p>
+    <w:p>
+      <w:pPr>
+        <w:spacing w:after="0" w:line="240" w:lineRule="auto"/>
+        <w:rPr>
+          <w:rFonts w:ascii="Times New Roman" w:hAnsi="Times New Roman" w:cs="Times New Roman"/>
+          <w:sz w:val="28"/>
+          <w:szCs w:val="28"/>
+        </w:rPr>
+      </w:pPr>
+    </w:p>
+    <w:p>
+      <w:pPr>
+        <w:spacing w:after="0" w:line="240" w:lineRule="auto"/>
+        <w:rPr>
+          <w:rFonts w:ascii="Times New Roman" w:hAnsi="Times New Roman" w:cs="Times New Roman"/>
+          <w:sz w:val="28"/>
+          <w:szCs w:val="28"/>
+        </w:rPr>
+      </w:pPr>
+    </w:p>
+    <w:p>
+      <w:pPr>
+        <w:spacing w:after="0" w:line="240" w:lineRule="auto"/>
+        <w:rPr>
+          <w:rFonts w:ascii="Times New Roman" w:hAnsi="Times New Roman" w:cs="Times New Roman"/>
+          <w:sz w:val="28"/>
+          <w:szCs w:val="28"/>
+        </w:rPr>
+      </w:pPr>
+    </w:p>
+    <w:p>
+      <w:pPr>
+        <w:spacing w:after="0" w:line="240" w:lineRule="auto"/>
+        <w:rPr>
+          <w:rFonts w:ascii="Times New Roman" w:hAnsi="Times New Roman" w:cs="Times New Roman"/>
+          <w:sz w:val="28"/>
+          <w:szCs w:val="28"/>
+        </w:rPr>
+      </w:pPr>
+    </w:p>
+    <w:p>
+      <w:pPr>
+        <w:spacing w:after="0" w:line="240" w:lineRule="auto"/>
+        <w:rPr>
+          <w:rFonts w:ascii="Times New Roman" w:hAnsi="Times New Roman" w:cs="Times New Roman"/>
+          <w:sz w:val="28"/>
+          <w:szCs w:val="28"/>
+        </w:rPr>
+      </w:pPr>
+    </w:p>
+    <w:p>
+      <w:pPr>
+        <w:spacing w:after="0" w:line="240" w:lineRule="auto"/>
+        <w:rPr>
+          <w:rFonts w:ascii="Times New Roman" w:hAnsi="Times New Roman" w:cs="Times New Roman"/>
+          <w:sz w:val="28"/>
+          <w:szCs w:val="28"/>
+        </w:rPr>
+      </w:pPr>
+    </w:p>
+    <w:p>
+      <w:pPr>
+        <w:spacing w:after="0" w:line="240" w:lineRule="auto"/>
+        <w:rPr>
+          <w:rFonts w:ascii="Times New Roman" w:hAnsi="Times New Roman" w:cs="Times New Roman"/>
+          <w:sz w:val="28"/>
+          <w:szCs w:val="28"/>
+        </w:rPr>
+      </w:pPr>
+    </w:p>
+    <w:p>
+      <w:pPr>
+        <w:spacing w:after="0" w:line="240" w:lineRule="auto"/>
+        <w:rPr>
+          <w:rFonts w:ascii="Times New Roman" w:hAnsi="Times New Roman" w:cs="Times New Roman"/>
+          <w:sz w:val="28"/>
+          <w:szCs w:val="28"/>
+        </w:rPr>
+      </w:pPr>
+    </w:p>
+    <w:p>
+      <w:pPr>
+        <w:spacing w:after="0" w:line="240" w:lineRule="auto"/>
+        <w:rPr>
+          <w:rFonts w:ascii="Times New Roman" w:hAnsi="Times New Roman" w:cs="Times New Roman"/>
+          <w:sz w:val="28"/>
+          <w:szCs w:val="28"/>
+        </w:rPr>
+      </w:pPr>
+    </w:p>
+    <w:p>
+      <w:pPr>
+        <w:spacing w:after="0" w:line="240" w:lineRule="auto"/>
+        <w:rPr>
+          <w:rFonts w:ascii="Times New Roman" w:hAnsi="Times New Roman" w:cs="Times New Roman"/>
+          <w:sz w:val="28"/>
+          <w:szCs w:val="28"/>
+        </w:rPr>
+      </w:pPr>
+    </w:p>
+    <w:p>
+      <w:pPr>
+        <w:spacing w:after="0" w:line="240" w:lineRule="auto"/>
+        <w:rPr>
+          <w:rFonts w:ascii="Times New Roman" w:hAnsi="Times New Roman" w:cs="Times New Roman"/>
+          <w:sz w:val="28"/>
+          <w:szCs w:val="28"/>
+        </w:rPr>
+      </w:pPr>
+    </w:p>
+    <w:p>
+      <w:pPr>
+        <w:spacing w:after="0" w:line="240" w:lineRule="auto"/>
+        <w:rPr>
+          <w:rFonts w:ascii="Times New Roman" w:hAnsi="Times New Roman" w:cs="Times New Roman"/>
+          <w:sz w:val="28"/>
+          <w:szCs w:val="28"/>
+        </w:rPr>
+      </w:pPr>
+    </w:p>
+    <w:p>
+      <w:pPr>
+        <w:spacing w:after="0" w:line="240" w:lineRule="auto"/>
+        <w:rPr>
+          <w:rFonts w:ascii="Times New Roman" w:hAnsi="Times New Roman" w:cs="Times New Roman"/>
+          <w:sz w:val="28"/>
+          <w:szCs w:val="28"/>
+        </w:rPr>
+      </w:pPr>
+      <w:r>
+        <w:rPr>
+          <w:rFonts w:ascii="Times New Roman" w:hAnsi="Times New Roman" w:cs="Times New Roman"/>
+          <w:sz w:val="28"/>
+          <w:szCs w:val="28"/>
+        </w:rPr>
+        <w:lastRenderedPageBreak/>
+        <w:t xml:space="preserve">The pseudo code for the algorithm is shown in the figure below, please note that the </w:t>
       </w:r>
       <w:proofErr w:type="spellStart"/>
       <w:proofErr w:type="gramStart"/>
@@ -824,6 +1766,16 @@
     <w:p>
       <w:pPr>
         <w:spacing w:after="0" w:line="240" w:lineRule="auto"/>
+        <w:rPr>
+          <w:rFonts w:ascii="Times New Roman" w:hAnsi="Times New Roman" w:cs="Times New Roman"/>
+          <w:sz w:val="28"/>
+          <w:szCs w:val="28"/>
+        </w:rPr>
+      </w:pPr>
+    </w:p>
+    <w:p>
+      <w:pPr>
+        <w:spacing w:after="0" w:line="240" w:lineRule="auto"/>
         <w:jc w:val="center"/>
         <w:rPr>
           <w:rFonts w:ascii="Times New Roman" w:hAnsi="Times New Roman" w:cs="Times New Roman"/>
@@ -833,14 +1785,10 @@
       </w:pPr>
       <w:r>
         <w:rPr>
-          <w:rFonts w:ascii="Times New Roman" w:hAnsi="Times New Roman" w:cs="Times New Roman"/>
           <w:noProof/>
-          <w:sz w:val="28"/>
-          <w:szCs w:val="28"/>
-        </w:rPr>
-        <w:lastRenderedPageBreak/>
+        </w:rPr>
         <w:drawing>
-          <wp:inline distT="0" distB="0" distL="0" distR="0">
+          <wp:inline distT="0" distB="0" distL="0" distR="0" wp14:anchorId="3D89740D" wp14:editId="5D35FCA0">
             <wp:extent cx="3295650" cy="3933825"/>
             <wp:effectExtent l="19050" t="0" r="0" b="0"/>
             <wp:docPr id="15" name="Picture 15"/>
@@ -857,7 +1805,7 @@
                     </pic:cNvPicPr>
                   </pic:nvPicPr>
                   <pic:blipFill>
-                    <a:blip r:embed="rId9" cstate="print"/>
+                    <a:blip r:embed="rId12" cstate="print"/>
                     <a:srcRect/>
                     <a:stretch>
                       <a:fillRect/>
@@ -899,23 +1847,197 @@
     </w:p>
     <w:p>
       <w:pPr>
-        <w:spacing w:after="0" w:line="240" w:lineRule="auto"/>
-        <w:rPr>
-          <w:rFonts w:ascii="Times New Roman" w:hAnsi="Times New Roman" w:cs="Times New Roman"/>
-          <w:b/>
-          <w:sz w:val="28"/>
-          <w:szCs w:val="28"/>
-        </w:rPr>
-      </w:pPr>
-      <w:r>
-        <w:rPr>
-          <w:rFonts w:ascii="Times New Roman" w:hAnsi="Times New Roman" w:cs="Times New Roman"/>
-          <w:b/>
-          <w:sz w:val="28"/>
-          <w:szCs w:val="28"/>
-        </w:rPr>
-        <w:t xml:space="preserve">Introducing </w:t>
-      </w:r>
+        <w:rPr>
+          <w:rFonts w:ascii="Times New Roman" w:hAnsi="Times New Roman" w:cs="Times New Roman"/>
+          <w:b/>
+          <w:sz w:val="28"/>
+          <w:szCs w:val="28"/>
+        </w:rPr>
+      </w:pPr>
+    </w:p>
+    <w:p>
+      <w:pPr>
+        <w:spacing w:after="0" w:line="240" w:lineRule="auto"/>
+        <w:ind w:left="360"/>
+        <w:rPr>
+          <w:rFonts w:ascii="Times New Roman" w:hAnsi="Times New Roman" w:cs="Times New Roman"/>
+          <w:b/>
+          <w:sz w:val="28"/>
+          <w:szCs w:val="28"/>
+        </w:rPr>
+      </w:pPr>
+    </w:p>
+    <w:p>
+      <w:pPr>
+        <w:spacing w:after="0" w:line="240" w:lineRule="auto"/>
+        <w:ind w:left="360"/>
+        <w:rPr>
+          <w:rFonts w:ascii="Times New Roman" w:hAnsi="Times New Roman" w:cs="Times New Roman"/>
+          <w:b/>
+          <w:sz w:val="28"/>
+          <w:szCs w:val="28"/>
+        </w:rPr>
+      </w:pPr>
+    </w:p>
+    <w:p>
+      <w:pPr>
+        <w:spacing w:after="0" w:line="240" w:lineRule="auto"/>
+        <w:ind w:left="360"/>
+        <w:rPr>
+          <w:rFonts w:ascii="Times New Roman" w:hAnsi="Times New Roman" w:cs="Times New Roman"/>
+          <w:b/>
+          <w:sz w:val="28"/>
+          <w:szCs w:val="28"/>
+        </w:rPr>
+      </w:pPr>
+    </w:p>
+    <w:p>
+      <w:pPr>
+        <w:spacing w:after="0" w:line="240" w:lineRule="auto"/>
+        <w:ind w:left="360"/>
+        <w:rPr>
+          <w:rFonts w:ascii="Times New Roman" w:hAnsi="Times New Roman" w:cs="Times New Roman"/>
+          <w:b/>
+          <w:sz w:val="28"/>
+          <w:szCs w:val="28"/>
+        </w:rPr>
+      </w:pPr>
+    </w:p>
+    <w:p>
+      <w:pPr>
+        <w:spacing w:after="0" w:line="240" w:lineRule="auto"/>
+        <w:ind w:left="360"/>
+        <w:rPr>
+          <w:rFonts w:ascii="Times New Roman" w:hAnsi="Times New Roman" w:cs="Times New Roman"/>
+          <w:b/>
+          <w:sz w:val="28"/>
+          <w:szCs w:val="28"/>
+        </w:rPr>
+      </w:pPr>
+    </w:p>
+    <w:p>
+      <w:pPr>
+        <w:spacing w:after="0" w:line="240" w:lineRule="auto"/>
+        <w:ind w:left="360"/>
+        <w:rPr>
+          <w:rFonts w:ascii="Times New Roman" w:hAnsi="Times New Roman" w:cs="Times New Roman"/>
+          <w:b/>
+          <w:sz w:val="28"/>
+          <w:szCs w:val="28"/>
+        </w:rPr>
+      </w:pPr>
+    </w:p>
+    <w:p>
+      <w:pPr>
+        <w:spacing w:after="0" w:line="240" w:lineRule="auto"/>
+        <w:ind w:left="360"/>
+        <w:rPr>
+          <w:rFonts w:ascii="Times New Roman" w:hAnsi="Times New Roman" w:cs="Times New Roman"/>
+          <w:b/>
+          <w:sz w:val="28"/>
+          <w:szCs w:val="28"/>
+        </w:rPr>
+      </w:pPr>
+    </w:p>
+    <w:p>
+      <w:pPr>
+        <w:spacing w:after="0" w:line="240" w:lineRule="auto"/>
+        <w:ind w:left="360"/>
+        <w:rPr>
+          <w:rFonts w:ascii="Times New Roman" w:hAnsi="Times New Roman" w:cs="Times New Roman"/>
+          <w:b/>
+          <w:sz w:val="28"/>
+          <w:szCs w:val="28"/>
+        </w:rPr>
+      </w:pPr>
+    </w:p>
+    <w:p>
+      <w:pPr>
+        <w:spacing w:after="0" w:line="240" w:lineRule="auto"/>
+        <w:ind w:left="360"/>
+        <w:rPr>
+          <w:rFonts w:ascii="Times New Roman" w:hAnsi="Times New Roman" w:cs="Times New Roman"/>
+          <w:b/>
+          <w:sz w:val="28"/>
+          <w:szCs w:val="28"/>
+        </w:rPr>
+      </w:pPr>
+    </w:p>
+    <w:p>
+      <w:pPr>
+        <w:spacing w:after="0" w:line="240" w:lineRule="auto"/>
+        <w:ind w:left="360"/>
+        <w:rPr>
+          <w:rFonts w:ascii="Times New Roman" w:hAnsi="Times New Roman" w:cs="Times New Roman"/>
+          <w:b/>
+          <w:sz w:val="28"/>
+          <w:szCs w:val="28"/>
+        </w:rPr>
+      </w:pPr>
+    </w:p>
+    <w:p>
+      <w:pPr>
+        <w:spacing w:after="0" w:line="240" w:lineRule="auto"/>
+        <w:ind w:left="360"/>
+        <w:rPr>
+          <w:rFonts w:ascii="Times New Roman" w:hAnsi="Times New Roman" w:cs="Times New Roman"/>
+          <w:b/>
+          <w:sz w:val="28"/>
+          <w:szCs w:val="28"/>
+        </w:rPr>
+      </w:pPr>
+    </w:p>
+    <w:p>
+      <w:pPr>
+        <w:spacing w:after="0" w:line="240" w:lineRule="auto"/>
+        <w:ind w:left="360"/>
+        <w:rPr>
+          <w:rFonts w:ascii="Times New Roman" w:hAnsi="Times New Roman" w:cs="Times New Roman"/>
+          <w:b/>
+          <w:sz w:val="28"/>
+          <w:szCs w:val="28"/>
+        </w:rPr>
+      </w:pPr>
+    </w:p>
+    <w:p>
+      <w:pPr>
+        <w:spacing w:after="0" w:line="240" w:lineRule="auto"/>
+        <w:ind w:left="360"/>
+        <w:rPr>
+          <w:rFonts w:ascii="Times New Roman" w:hAnsi="Times New Roman" w:cs="Times New Roman"/>
+          <w:b/>
+          <w:sz w:val="28"/>
+          <w:szCs w:val="28"/>
+        </w:rPr>
+      </w:pPr>
+    </w:p>
+    <w:p>
+      <w:pPr>
+        <w:spacing w:after="0" w:line="240" w:lineRule="auto"/>
+        <w:ind w:left="360"/>
+        <w:rPr>
+          <w:rFonts w:ascii="Times New Roman" w:hAnsi="Times New Roman" w:cs="Times New Roman"/>
+          <w:b/>
+          <w:sz w:val="28"/>
+          <w:szCs w:val="28"/>
+        </w:rPr>
+      </w:pPr>
+    </w:p>
+    <w:p>
+      <w:pPr>
+        <w:pStyle w:val="ListParagraph"/>
+        <w:numPr>
+          <w:ilvl w:val="0"/>
+          <w:numId w:val="1"/>
+        </w:numPr>
+        <w:spacing w:after="0" w:line="240" w:lineRule="auto"/>
+        <w:rPr>
+          <w:rFonts w:ascii="Times New Roman" w:hAnsi="Times New Roman" w:cs="Times New Roman"/>
+          <w:b/>
+          <w:sz w:val="28"/>
+          <w:szCs w:val="28"/>
+        </w:rPr>
+      </w:pPr>
       <w:proofErr w:type="spellStart"/>
       <w:r>
         <w:rPr>
@@ -924,6 +2046,7 @@
           <w:sz w:val="28"/>
           <w:szCs w:val="28"/>
         </w:rPr>
+        <w:lastRenderedPageBreak/>
         <w:t>Negamax</w:t>
       </w:r>
       <w:proofErr w:type="spellEnd"/>
@@ -934,37 +2057,29 @@
           <w:sz w:val="28"/>
           <w:szCs w:val="28"/>
         </w:rPr>
-        <w:t>, a simplification of Min Max</w:t>
-      </w:r>
-    </w:p>
-    <w:p>
-      <w:pPr>
-        <w:spacing w:after="0" w:line="240" w:lineRule="auto"/>
-        <w:rPr>
-          <w:rFonts w:ascii="Times New Roman" w:hAnsi="Times New Roman" w:cs="Times New Roman"/>
-          <w:b/>
-          <w:sz w:val="28"/>
-          <w:szCs w:val="28"/>
-        </w:rPr>
-      </w:pPr>
-    </w:p>
-    <w:p>
-      <w:pPr>
-        <w:spacing w:after="0" w:line="240" w:lineRule="auto"/>
-        <w:rPr>
-          <w:rFonts w:ascii="Times New Roman" w:hAnsi="Times New Roman" w:cs="Times New Roman"/>
-          <w:sz w:val="28"/>
-          <w:szCs w:val="28"/>
-        </w:rPr>
-      </w:pPr>
-      <w:r>
-        <w:rPr>
-          <w:rFonts w:ascii="Times New Roman" w:hAnsi="Times New Roman" w:cs="Times New Roman"/>
-          <w:sz w:val="28"/>
-          <w:szCs w:val="28"/>
-        </w:rPr>
-        <w:tab/>
-      </w:r>
+        <w:t xml:space="preserve"> Algorithm.</w:t>
+      </w:r>
+    </w:p>
+    <w:p>
+      <w:pPr>
+        <w:spacing w:after="0" w:line="240" w:lineRule="auto"/>
+        <w:rPr>
+          <w:rFonts w:ascii="Times New Roman" w:hAnsi="Times New Roman" w:cs="Times New Roman"/>
+          <w:b/>
+          <w:sz w:val="28"/>
+          <w:szCs w:val="28"/>
+        </w:rPr>
+      </w:pPr>
+    </w:p>
+    <w:p>
+      <w:pPr>
+        <w:spacing w:after="0" w:line="240" w:lineRule="auto"/>
+        <w:rPr>
+          <w:rFonts w:ascii="Times New Roman" w:hAnsi="Times New Roman" w:cs="Times New Roman"/>
+          <w:sz w:val="28"/>
+          <w:szCs w:val="28"/>
+        </w:rPr>
+      </w:pPr>
       <w:proofErr w:type="spellStart"/>
       <w:r>
         <w:rPr>
@@ -1786,7 +2901,6 @@
           <w:sz w:val="28"/>
           <w:szCs w:val="28"/>
         </w:rPr>
-        <w:lastRenderedPageBreak/>
         <w:tab/>
       </w:r>
       <w:r>
@@ -1884,17 +2998,6 @@
         </w:rPr>
         <w:t>Let’s create a simple tree to visualize this version of the algorithm as well. Consider the following tree of height 3 with the following evaluations of the leaf nodes:</w:t>
       </w:r>
-    </w:p>
-    <w:p>
-      <w:pPr>
-        <w:spacing w:after="0" w:line="240" w:lineRule="auto"/>
-        <w:jc w:val="center"/>
-        <w:rPr>
-          <w:rFonts w:ascii="Times New Roman" w:hAnsi="Times New Roman" w:cs="Times New Roman"/>
-          <w:sz w:val="28"/>
-          <w:szCs w:val="28"/>
-        </w:rPr>
-      </w:pPr>
       <w:r>
         <w:rPr>
           <w:rFonts w:ascii="Times New Roman" w:hAnsi="Times New Roman" w:cs="Times New Roman"/>
@@ -1903,7 +3006,7 @@
           <w:szCs w:val="28"/>
         </w:rPr>
         <w:drawing>
-          <wp:inline distT="0" distB="0" distL="0" distR="0">
+          <wp:inline distT="0" distB="0" distL="0" distR="0" wp14:anchorId="16B93B44" wp14:editId="5B234D55">
             <wp:extent cx="3238500" cy="2879497"/>
             <wp:effectExtent l="19050" t="0" r="0" b="0"/>
             <wp:docPr id="16" name="Picture 16"/>
@@ -1920,7 +3023,7 @@
                     </pic:cNvPicPr>
                   </pic:nvPicPr>
                   <pic:blipFill>
-                    <a:blip r:embed="rId10" cstate="print"/>
+                    <a:blip r:embed="rId13" cstate="print"/>
                     <a:srcRect/>
                     <a:stretch>
                       <a:fillRect/>
@@ -1965,6 +3068,7 @@
           <w:sz w:val="28"/>
           <w:szCs w:val="28"/>
         </w:rPr>
+        <w:lastRenderedPageBreak/>
         <w:t xml:space="preserve">Now at level 1 of the tree, we </w:t>
       </w:r>
       <w:r>
@@ -2030,7 +3134,7 @@
                     </pic:cNvPicPr>
                   </pic:nvPicPr>
                   <pic:blipFill>
-                    <a:blip r:embed="rId11" cstate="print"/>
+                    <a:blip r:embed="rId14" cstate="print"/>
                     <a:srcRect/>
                     <a:stretch>
                       <a:fillRect/>
@@ -2104,7 +3208,6 @@
           <w:sz w:val="28"/>
           <w:szCs w:val="28"/>
         </w:rPr>
-        <w:lastRenderedPageBreak/>
         <w:drawing>
           <wp:inline distT="0" distB="0" distL="0" distR="0">
             <wp:extent cx="4019550" cy="3705225"/>
@@ -2123,7 +3226,7 @@
                     </pic:cNvPicPr>
                   </pic:nvPicPr>
                   <pic:blipFill>
-                    <a:blip r:embed="rId12" cstate="print"/>
+                    <a:blip r:embed="rId15" cstate="print"/>
                     <a:srcRect/>
                     <a:stretch>
                       <a:fillRect/>
@@ -2247,16 +3350,358 @@
           <w:sz w:val="28"/>
           <w:szCs w:val="28"/>
         </w:rPr>
-        <w:t xml:space="preserve"> only gives an optimal score then how to choose the move to be made?</w:t>
+        <w:t xml:space="preserve"> only gives an optimal score then how</w:t>
+      </w:r>
+      <w:r>
+        <w:rPr>
+          <w:rFonts w:ascii="Times New Roman" w:hAnsi="Times New Roman" w:cs="Times New Roman"/>
+          <w:sz w:val="28"/>
+          <w:szCs w:val="28"/>
+        </w:rPr>
+        <w:t xml:space="preserve"> to choose the move to be made?</w:t>
       </w:r>
       <w:proofErr w:type="gramEnd"/>
-      <w:r>
-        <w:rPr>
-          <w:rFonts w:ascii="Times New Roman" w:hAnsi="Times New Roman" w:cs="Times New Roman"/>
+    </w:p>
+    <w:p>
+      <w:pPr>
+        <w:spacing w:after="0" w:line="240" w:lineRule="auto"/>
+        <w:rPr>
+          <w:rFonts w:ascii="Times New Roman" w:hAnsi="Times New Roman" w:cs="Times New Roman"/>
+          <w:b/>
+          <w:sz w:val="28"/>
+          <w:szCs w:val="28"/>
+        </w:rPr>
+      </w:pPr>
+    </w:p>
+    <w:p>
+      <w:pPr>
+        <w:pStyle w:val="Title"/>
+      </w:pPr>
+      <w:r>
+        <w:t>An analysis of solutions</w:t>
+      </w:r>
+    </w:p>
+    <w:p>
+      <w:pPr>
+        <w:spacing w:after="0" w:line="240" w:lineRule="auto"/>
+        <w:rPr>
+          <w:rFonts w:ascii="Times New Roman" w:hAnsi="Times New Roman" w:cs="Times New Roman"/>
+          <w:b/>
+          <w:sz w:val="28"/>
+          <w:szCs w:val="28"/>
+        </w:rPr>
+      </w:pPr>
+      <w:r>
+        <w:rPr>
+          <w:rFonts w:ascii="Times New Roman" w:hAnsi="Times New Roman" w:cs="Times New Roman"/>
+          <w:b/>
+          <w:sz w:val="28"/>
+          <w:szCs w:val="28"/>
+        </w:rPr>
+        <w:t>Downsides and disadvantages of the Min Max algorithm</w:t>
+      </w:r>
+    </w:p>
+    <w:p>
+      <w:pPr>
+        <w:spacing w:after="0" w:line="240" w:lineRule="auto"/>
+        <w:rPr>
+          <w:rFonts w:ascii="Times New Roman" w:hAnsi="Times New Roman" w:cs="Times New Roman"/>
+          <w:b/>
+          <w:sz w:val="28"/>
+          <w:szCs w:val="28"/>
+        </w:rPr>
+      </w:pPr>
+    </w:p>
+    <w:p>
+      <w:pPr>
+        <w:spacing w:after="0" w:line="240" w:lineRule="auto"/>
+        <w:rPr>
+          <w:rFonts w:ascii="Times New Roman" w:hAnsi="Times New Roman" w:cs="Times New Roman"/>
+          <w:sz w:val="28"/>
+          <w:szCs w:val="28"/>
+        </w:rPr>
+      </w:pPr>
+      <w:r>
+        <w:rPr>
+          <w:rFonts w:ascii="Times New Roman" w:hAnsi="Times New Roman" w:cs="Times New Roman"/>
+          <w:sz w:val="28"/>
+          <w:szCs w:val="28"/>
+        </w:rPr>
+        <w:tab/>
+        <w:t xml:space="preserve">Both </w:t>
+      </w:r>
+      <w:proofErr w:type="spellStart"/>
+      <w:r>
+        <w:rPr>
+          <w:rFonts w:ascii="Times New Roman" w:hAnsi="Times New Roman" w:cs="Times New Roman"/>
+          <w:sz w:val="28"/>
+          <w:szCs w:val="28"/>
+        </w:rPr>
+        <w:t>Negamax</w:t>
+      </w:r>
+      <w:proofErr w:type="spellEnd"/>
+      <w:r>
+        <w:rPr>
+          <w:rFonts w:ascii="Times New Roman" w:hAnsi="Times New Roman" w:cs="Times New Roman"/>
+          <w:sz w:val="28"/>
+          <w:szCs w:val="28"/>
+        </w:rPr>
+        <w:t xml:space="preserve"> and Min Max contain some serious downsides</w:t>
+      </w:r>
+      <w:r>
+        <w:rPr>
+          <w:rFonts w:ascii="Times New Roman" w:hAnsi="Times New Roman" w:cs="Times New Roman"/>
+          <w:sz w:val="28"/>
+          <w:szCs w:val="28"/>
+        </w:rPr>
+        <w:t xml:space="preserve"> in their basic state</w:t>
+      </w:r>
+      <w:r>
+        <w:rPr>
+          <w:rFonts w:ascii="Times New Roman" w:hAnsi="Times New Roman" w:cs="Times New Roman"/>
+          <w:sz w:val="28"/>
+          <w:szCs w:val="28"/>
+        </w:rPr>
+        <w:t xml:space="preserve">. The first downside is that they are both brute-force algorithms, in other words it is necessary to search for every legal move at each depth, so the amount of moves that are checked at each level increases exponentially. There are some solutions that optimize the algorithm, such as </w:t>
+      </w:r>
+      <w:r>
+        <w:rPr>
+          <w:rFonts w:ascii="Times New Roman" w:hAnsi="Times New Roman" w:cs="Times New Roman"/>
+          <w:b/>
+          <w:i/>
+          <w:sz w:val="28"/>
+          <w:szCs w:val="28"/>
+        </w:rPr>
+        <w:t>alpha-beta pruning</w:t>
+      </w:r>
+      <w:r>
+        <w:rPr>
+          <w:rFonts w:ascii="Times New Roman" w:hAnsi="Times New Roman" w:cs="Times New Roman"/>
+          <w:b/>
+          <w:i/>
           <w:sz w:val="28"/>
           <w:szCs w:val="28"/>
         </w:rPr>
         <w:t xml:space="preserve"> </w:t>
+      </w:r>
+      <w:r>
+        <w:rPr>
+          <w:rFonts w:ascii="Times New Roman" w:hAnsi="Times New Roman" w:cs="Times New Roman"/>
+          <w:sz w:val="28"/>
+          <w:szCs w:val="28"/>
+        </w:rPr>
+        <w:t xml:space="preserve">which seek to decrease the amount of nodes that are evaluated by the </w:t>
+      </w:r>
+      <w:proofErr w:type="gramStart"/>
+      <w:r>
+        <w:rPr>
+          <w:rFonts w:ascii="Times New Roman" w:hAnsi="Times New Roman" w:cs="Times New Roman"/>
+          <w:sz w:val="28"/>
+          <w:szCs w:val="28"/>
+        </w:rPr>
+        <w:t>Minimax</w:t>
+      </w:r>
+      <w:proofErr w:type="gramEnd"/>
+      <w:r>
+        <w:rPr>
+          <w:rFonts w:ascii="Times New Roman" w:hAnsi="Times New Roman" w:cs="Times New Roman"/>
+          <w:sz w:val="28"/>
+          <w:szCs w:val="28"/>
+        </w:rPr>
+        <w:t xml:space="preserve"> algorithm in the search tree.</w:t>
+      </w:r>
+    </w:p>
+    <w:p>
+      <w:pPr>
+        <w:spacing w:after="0" w:line="240" w:lineRule="auto"/>
+        <w:rPr>
+          <w:rFonts w:ascii="Times New Roman" w:hAnsi="Times New Roman" w:cs="Times New Roman"/>
+          <w:b/>
+          <w:sz w:val="28"/>
+          <w:szCs w:val="28"/>
+        </w:rPr>
+      </w:pPr>
+    </w:p>
+    <w:p>
+      <w:pPr>
+        <w:spacing w:after="0" w:line="240" w:lineRule="auto"/>
+        <w:rPr>
+          <w:rFonts w:ascii="Times New Roman" w:hAnsi="Times New Roman" w:cs="Times New Roman"/>
+          <w:sz w:val="28"/>
+          <w:szCs w:val="28"/>
+        </w:rPr>
+      </w:pPr>
+      <w:r>
+        <w:rPr>
+          <w:rFonts w:ascii="Times New Roman" w:hAnsi="Times New Roman" w:cs="Times New Roman"/>
+          <w:b/>
+          <w:sz w:val="28"/>
+          <w:szCs w:val="28"/>
+        </w:rPr>
+        <w:tab/>
+      </w:r>
+      <w:r>
+        <w:rPr>
+          <w:rFonts w:ascii="Times New Roman" w:hAnsi="Times New Roman" w:cs="Times New Roman"/>
+          <w:sz w:val="28"/>
+          <w:szCs w:val="28"/>
+        </w:rPr>
+        <w:t xml:space="preserve">Another known problem is what is known as the </w:t>
+      </w:r>
+      <w:r>
+        <w:rPr>
+          <w:rFonts w:ascii="Times New Roman" w:hAnsi="Times New Roman" w:cs="Times New Roman"/>
+          <w:i/>
+          <w:sz w:val="28"/>
+          <w:szCs w:val="28"/>
+        </w:rPr>
+        <w:t>horizon effect.</w:t>
+      </w:r>
+      <w:r>
+        <w:rPr>
+          <w:rFonts w:ascii="Times New Roman" w:hAnsi="Times New Roman" w:cs="Times New Roman"/>
+          <w:sz w:val="28"/>
+          <w:szCs w:val="28"/>
+        </w:rPr>
+        <w:t xml:space="preserve"> Because we use Min Max at a given depth, we know that we will wake make the best possible move if we only consider that depth. However computers can only search at a constant depth </w:t>
+      </w:r>
+      <w:r>
+        <w:rPr>
+          <w:rFonts w:ascii="Times New Roman" w:hAnsi="Times New Roman" w:cs="Times New Roman"/>
+          <w:i/>
+          <w:sz w:val="28"/>
+          <w:szCs w:val="28"/>
+        </w:rPr>
+        <w:t>n.</w:t>
+      </w:r>
+      <w:r>
+        <w:rPr>
+          <w:rFonts w:ascii="Times New Roman" w:hAnsi="Times New Roman" w:cs="Times New Roman"/>
+          <w:sz w:val="28"/>
+          <w:szCs w:val="28"/>
+        </w:rPr>
+        <w:t xml:space="preserve"> Min Max/Minimax and </w:t>
+      </w:r>
+      <w:proofErr w:type="spellStart"/>
+      <w:r>
+        <w:rPr>
+          <w:rFonts w:ascii="Times New Roman" w:hAnsi="Times New Roman" w:cs="Times New Roman"/>
+          <w:sz w:val="28"/>
+          <w:szCs w:val="28"/>
+        </w:rPr>
+        <w:t>Negamax</w:t>
+      </w:r>
+      <w:proofErr w:type="spellEnd"/>
+      <w:r>
+        <w:rPr>
+          <w:rFonts w:ascii="Times New Roman" w:hAnsi="Times New Roman" w:cs="Times New Roman"/>
+          <w:sz w:val="28"/>
+          <w:szCs w:val="28"/>
+        </w:rPr>
+        <w:t xml:space="preserve"> might give us the best move for that depth, but it fails to consider moves at level </w:t>
+      </w:r>
+      <w:r>
+        <w:rPr>
+          <w:rFonts w:ascii="Times New Roman" w:hAnsi="Times New Roman" w:cs="Times New Roman"/>
+          <w:i/>
+          <w:sz w:val="28"/>
+          <w:szCs w:val="28"/>
+        </w:rPr>
+        <w:t>n + 1.</w:t>
+      </w:r>
+      <w:r>
+        <w:rPr>
+          <w:rFonts w:ascii="Times New Roman" w:hAnsi="Times New Roman" w:cs="Times New Roman"/>
+          <w:sz w:val="28"/>
+          <w:szCs w:val="28"/>
+        </w:rPr>
+        <w:t xml:space="preserve"> Therefore we might be </w:t>
+      </w:r>
+      <w:proofErr w:type="gramStart"/>
+      <w:r>
+        <w:rPr>
+          <w:rFonts w:ascii="Times New Roman" w:hAnsi="Times New Roman" w:cs="Times New Roman"/>
+          <w:sz w:val="28"/>
+          <w:szCs w:val="28"/>
+        </w:rPr>
+        <w:t>play</w:t>
+      </w:r>
+      <w:proofErr w:type="gramEnd"/>
+      <w:r>
+        <w:rPr>
+          <w:rFonts w:ascii="Times New Roman" w:hAnsi="Times New Roman" w:cs="Times New Roman"/>
+          <w:sz w:val="28"/>
+          <w:szCs w:val="28"/>
+        </w:rPr>
+        <w:t xml:space="preserve"> a move that leads us to a position where our queen can be taken by the opponents pawn, which causes us to lose the game. This is due to the fact that the computer did not consider moves at depth </w:t>
+      </w:r>
+      <w:r>
+        <w:rPr>
+          <w:rFonts w:ascii="Times New Roman" w:hAnsi="Times New Roman" w:cs="Times New Roman"/>
+          <w:i/>
+          <w:sz w:val="28"/>
+          <w:szCs w:val="28"/>
+        </w:rPr>
+        <w:t xml:space="preserve">n + 1, </w:t>
+      </w:r>
+      <w:r>
+        <w:rPr>
+          <w:rFonts w:ascii="Times New Roman" w:hAnsi="Times New Roman" w:cs="Times New Roman"/>
+          <w:sz w:val="28"/>
+          <w:szCs w:val="28"/>
+        </w:rPr>
+        <w:t>so it had no idea that our queen would be lost</w:t>
+      </w:r>
+      <w:r>
+        <w:rPr>
+          <w:rFonts w:ascii="Times New Roman" w:hAnsi="Times New Roman" w:cs="Times New Roman"/>
+          <w:i/>
+          <w:sz w:val="28"/>
+          <w:szCs w:val="28"/>
+        </w:rPr>
+        <w:t>.</w:t>
+      </w:r>
+      <w:r>
+        <w:rPr>
+          <w:rFonts w:ascii="Times New Roman" w:hAnsi="Times New Roman" w:cs="Times New Roman"/>
+          <w:sz w:val="28"/>
+          <w:szCs w:val="28"/>
+        </w:rPr>
+        <w:t xml:space="preserve"> What’s even more interesting, is that increasing the depth will not fix this problem, because there will always be the </w:t>
+      </w:r>
+      <w:r>
+        <w:rPr>
+          <w:rFonts w:ascii="Times New Roman" w:hAnsi="Times New Roman" w:cs="Times New Roman"/>
+          <w:i/>
+          <w:sz w:val="28"/>
+          <w:szCs w:val="28"/>
+        </w:rPr>
+        <w:t xml:space="preserve">n + 1 </w:t>
+      </w:r>
+      <w:r>
+        <w:rPr>
+          <w:rFonts w:ascii="Times New Roman" w:hAnsi="Times New Roman" w:cs="Times New Roman"/>
+          <w:sz w:val="28"/>
+          <w:szCs w:val="28"/>
+        </w:rPr>
+        <w:t xml:space="preserve">level that the computer did not consider. The solution is to use what is known as </w:t>
+      </w:r>
+      <w:r>
+        <w:rPr>
+          <w:rFonts w:ascii="Times New Roman" w:hAnsi="Times New Roman" w:cs="Times New Roman"/>
+          <w:i/>
+          <w:sz w:val="28"/>
+          <w:szCs w:val="28"/>
+        </w:rPr>
+        <w:t xml:space="preserve">Quiescence Search </w:t>
+      </w:r>
+      <w:r>
+        <w:rPr>
+          <w:rFonts w:ascii="Times New Roman" w:hAnsi="Times New Roman" w:cs="Times New Roman"/>
+          <w:sz w:val="28"/>
+          <w:szCs w:val="28"/>
+        </w:rPr>
+        <w:t xml:space="preserve">which does not stop evaluating a position until it is “quiet”, meaning that no tactical winning moves can be made (such as taking a queen). </w:t>
       </w:r>
     </w:p>
     <w:p>
@@ -2319,7 +3764,7 @@
             <v:stroke joinstyle="miter"/>
             <v:path gradientshapeok="t" o:connecttype="rect"/>
           </v:shapetype>
-          <v:shape id="_x0000_s1026" type="#_x0000_t202" style="position:absolute;margin-left:0;margin-top:0;width:378.2pt;height:141.15pt;z-index:251660288;mso-position-horizontal:center;mso-width-relative:margin;mso-height-relative:margin">
+          <v:shape id="_x0000_s1028" type="#_x0000_t202" style="position:absolute;margin-left:0;margin-top:0;width:378.2pt;height:141.15pt;z-index:251659264;mso-position-horizontal:center;mso-width-relative:margin;mso-height-relative:margin">
             <v:textbox>
               <w:txbxContent>
                 <w:p>
@@ -2634,127 +4079,119 @@
         <w:spacing w:after="0" w:line="240" w:lineRule="auto"/>
         <w:rPr>
           <w:rFonts w:ascii="Times New Roman" w:hAnsi="Times New Roman" w:cs="Times New Roman"/>
-          <w:b/>
-          <w:sz w:val="28"/>
-          <w:szCs w:val="28"/>
-        </w:rPr>
-      </w:pPr>
-    </w:p>
-    <w:p>
-      <w:pPr>
-        <w:spacing w:after="0" w:line="240" w:lineRule="auto"/>
-        <w:rPr>
-          <w:rFonts w:ascii="Times New Roman" w:hAnsi="Times New Roman" w:cs="Times New Roman"/>
-          <w:b/>
-          <w:sz w:val="28"/>
-          <w:szCs w:val="28"/>
-        </w:rPr>
-      </w:pPr>
-    </w:p>
-    <w:p>
-      <w:pPr>
-        <w:spacing w:after="0" w:line="240" w:lineRule="auto"/>
-        <w:rPr>
-          <w:rFonts w:ascii="Times New Roman" w:hAnsi="Times New Roman" w:cs="Times New Roman"/>
-          <w:b/>
-          <w:sz w:val="28"/>
-          <w:szCs w:val="28"/>
-        </w:rPr>
-      </w:pPr>
-    </w:p>
-    <w:p>
-      <w:pPr>
-        <w:spacing w:after="0" w:line="240" w:lineRule="auto"/>
-        <w:rPr>
-          <w:rFonts w:ascii="Times New Roman" w:hAnsi="Times New Roman" w:cs="Times New Roman"/>
-          <w:b/>
-          <w:sz w:val="28"/>
-          <w:szCs w:val="28"/>
-        </w:rPr>
-      </w:pPr>
-    </w:p>
-    <w:p>
-      <w:pPr>
-        <w:spacing w:after="0" w:line="240" w:lineRule="auto"/>
-        <w:rPr>
-          <w:rFonts w:ascii="Times New Roman" w:hAnsi="Times New Roman" w:cs="Times New Roman"/>
-          <w:b/>
-          <w:sz w:val="28"/>
-          <w:szCs w:val="28"/>
-        </w:rPr>
-      </w:pPr>
-    </w:p>
-    <w:p>
-      <w:pPr>
-        <w:spacing w:after="0" w:line="240" w:lineRule="auto"/>
-        <w:rPr>
-          <w:rFonts w:ascii="Times New Roman" w:hAnsi="Times New Roman" w:cs="Times New Roman"/>
-          <w:b/>
-          <w:sz w:val="28"/>
-          <w:szCs w:val="28"/>
-        </w:rPr>
-      </w:pPr>
-    </w:p>
-    <w:p>
-      <w:pPr>
-        <w:spacing w:after="0" w:line="240" w:lineRule="auto"/>
-        <w:rPr>
-          <w:rFonts w:ascii="Times New Roman" w:hAnsi="Times New Roman" w:cs="Times New Roman"/>
-          <w:b/>
-          <w:sz w:val="28"/>
-          <w:szCs w:val="28"/>
-        </w:rPr>
-      </w:pPr>
-    </w:p>
-    <w:p>
-      <w:pPr>
-        <w:spacing w:after="0" w:line="240" w:lineRule="auto"/>
-        <w:rPr>
-          <w:rFonts w:ascii="Times New Roman" w:hAnsi="Times New Roman" w:cs="Times New Roman"/>
-          <w:b/>
-          <w:sz w:val="28"/>
-          <w:szCs w:val="28"/>
-        </w:rPr>
-      </w:pPr>
-      <w:r>
-        <w:rPr>
-          <w:rFonts w:ascii="Times New Roman" w:hAnsi="Times New Roman" w:cs="Times New Roman"/>
-          <w:b/>
-          <w:sz w:val="28"/>
-          <w:szCs w:val="28"/>
-        </w:rPr>
+          <w:sz w:val="28"/>
+          <w:szCs w:val="28"/>
+        </w:rPr>
+      </w:pPr>
+    </w:p>
+    <w:p>
+      <w:pPr>
+        <w:spacing w:after="0" w:line="240" w:lineRule="auto"/>
+        <w:rPr>
+          <w:rFonts w:ascii="Times New Roman" w:hAnsi="Times New Roman" w:cs="Times New Roman"/>
+          <w:b/>
+          <w:sz w:val="28"/>
+          <w:szCs w:val="28"/>
+        </w:rPr>
+      </w:pPr>
+    </w:p>
+    <w:p>
+      <w:pPr>
+        <w:pStyle w:val="Title"/>
+      </w:pPr>
+      <w:r>
         <w:lastRenderedPageBreak/>
-        <w:t>Downsides and disadvantages of the Min Max algorithm</w:t>
-      </w:r>
-    </w:p>
-    <w:p>
-      <w:pPr>
-        <w:spacing w:after="0" w:line="240" w:lineRule="auto"/>
-        <w:rPr>
-          <w:rFonts w:ascii="Times New Roman" w:hAnsi="Times New Roman" w:cs="Times New Roman"/>
-          <w:b/>
-          <w:sz w:val="28"/>
-          <w:szCs w:val="28"/>
-        </w:rPr>
-      </w:pPr>
-    </w:p>
-    <w:p>
-      <w:pPr>
-        <w:spacing w:after="0" w:line="240" w:lineRule="auto"/>
-        <w:rPr>
-          <w:rFonts w:ascii="Times New Roman" w:hAnsi="Times New Roman" w:cs="Times New Roman"/>
-          <w:sz w:val="28"/>
-          <w:szCs w:val="28"/>
-        </w:rPr>
-      </w:pPr>
-      <w:r>
-        <w:rPr>
-          <w:rFonts w:ascii="Times New Roman" w:hAnsi="Times New Roman" w:cs="Times New Roman"/>
-          <w:sz w:val="28"/>
-          <w:szCs w:val="28"/>
-        </w:rPr>
-        <w:tab/>
-        <w:t xml:space="preserve">Both </w:t>
+        <w:t>Some existing solutions</w:t>
+      </w:r>
+    </w:p>
+    <w:p>
+      <w:pPr>
+        <w:spacing w:after="0" w:line="240" w:lineRule="auto"/>
+        <w:rPr>
+          <w:rFonts w:ascii="Times New Roman" w:hAnsi="Times New Roman" w:cs="Times New Roman"/>
+          <w:b/>
+          <w:sz w:val="28"/>
+          <w:szCs w:val="28"/>
+        </w:rPr>
+      </w:pPr>
+    </w:p>
+    <w:p>
+      <w:pPr>
+        <w:pStyle w:val="ListParagraph"/>
+        <w:numPr>
+          <w:ilvl w:val="0"/>
+          <w:numId w:val="1"/>
+        </w:numPr>
+        <w:spacing w:after="0" w:line="240" w:lineRule="auto"/>
+        <w:rPr>
+          <w:rFonts w:ascii="Times New Roman" w:hAnsi="Times New Roman" w:cs="Times New Roman"/>
+          <w:sz w:val="28"/>
+          <w:szCs w:val="28"/>
+        </w:rPr>
+      </w:pPr>
+      <w:r>
+        <w:rPr>
+          <w:rFonts w:ascii="Times New Roman" w:hAnsi="Times New Roman" w:cs="Times New Roman"/>
+          <w:sz w:val="28"/>
+          <w:szCs w:val="28"/>
+        </w:rPr>
+        <w:t>An implementation of the Min Max Algorithm in JAVA.</w:t>
+      </w:r>
+    </w:p>
+    <w:p>
+      <w:pPr>
+        <w:pStyle w:val="ListParagraph"/>
+        <w:spacing w:after="0" w:line="240" w:lineRule="auto"/>
+        <w:rPr>
+          <w:rFonts w:ascii="Times New Roman" w:hAnsi="Times New Roman" w:cs="Times New Roman"/>
+          <w:sz w:val="28"/>
+          <w:szCs w:val="28"/>
+        </w:rPr>
+      </w:pPr>
+      <w:hyperlink r:id="rId16" w:history="1">
+        <w:r>
+          <w:rPr>
+            <w:rStyle w:val="Hyperlink"/>
+            <w:rFonts w:ascii="Times New Roman" w:hAnsi="Times New Roman" w:cs="Times New Roman"/>
+            <w:sz w:val="28"/>
+            <w:szCs w:val="28"/>
+          </w:rPr>
+          <w:t>https://github.com/Arwid/chess/blob/master/source/chess/algorithms/MiniMax.java</w:t>
+        </w:r>
+      </w:hyperlink>
+    </w:p>
+    <w:p>
+      <w:pPr>
+        <w:pStyle w:val="ListParagraph"/>
+        <w:spacing w:after="0" w:line="240" w:lineRule="auto"/>
+        <w:rPr>
+          <w:rFonts w:ascii="Times New Roman" w:hAnsi="Times New Roman" w:cs="Times New Roman"/>
+          <w:sz w:val="28"/>
+          <w:szCs w:val="28"/>
+        </w:rPr>
+      </w:pPr>
+    </w:p>
+    <w:p>
+      <w:pPr>
+        <w:pStyle w:val="ListParagraph"/>
+        <w:numPr>
+          <w:ilvl w:val="0"/>
+          <w:numId w:val="1"/>
+        </w:numPr>
+        <w:spacing w:after="0" w:line="240" w:lineRule="auto"/>
+        <w:rPr>
+          <w:rFonts w:ascii="Times New Roman" w:hAnsi="Times New Roman" w:cs="Times New Roman"/>
+          <w:sz w:val="28"/>
+          <w:szCs w:val="28"/>
+        </w:rPr>
+      </w:pPr>
+      <w:r>
+        <w:rPr>
+          <w:rFonts w:ascii="Times New Roman" w:hAnsi="Times New Roman" w:cs="Times New Roman"/>
+          <w:sz w:val="28"/>
+          <w:szCs w:val="28"/>
+        </w:rPr>
+        <w:t xml:space="preserve">An implementation of an application to play chess using Min Max Algorithm using </w:t>
       </w:r>
       <w:proofErr w:type="spellStart"/>
       <w:r>
@@ -2763,6 +4200,92 @@
           <w:sz w:val="28"/>
           <w:szCs w:val="28"/>
         </w:rPr>
+        <w:t>alpa</w:t>
+      </w:r>
+      <w:proofErr w:type="spellEnd"/>
+      <w:r>
+        <w:rPr>
+          <w:rFonts w:ascii="Times New Roman" w:hAnsi="Times New Roman" w:cs="Times New Roman"/>
+          <w:sz w:val="28"/>
+          <w:szCs w:val="28"/>
+        </w:rPr>
+        <w:t>-beta pruning in Python.</w:t>
+      </w:r>
+    </w:p>
+    <w:p>
+      <w:pPr>
+        <w:pStyle w:val="ListParagraph"/>
+        <w:spacing w:after="0" w:line="240" w:lineRule="auto"/>
+        <w:rPr>
+          <w:rFonts w:ascii="Times New Roman" w:hAnsi="Times New Roman" w:cs="Times New Roman"/>
+          <w:sz w:val="28"/>
+          <w:szCs w:val="28"/>
+        </w:rPr>
+      </w:pPr>
+      <w:hyperlink r:id="rId17" w:history="1">
+        <w:r>
+          <w:rPr>
+            <w:rStyle w:val="Hyperlink"/>
+            <w:rFonts w:ascii="Times New Roman" w:hAnsi="Times New Roman" w:cs="Times New Roman"/>
+            <w:sz w:val="28"/>
+            <w:szCs w:val="28"/>
+          </w:rPr>
+          <w:t>https://github.com/lamesjim/Chess-AI</w:t>
+        </w:r>
+      </w:hyperlink>
+    </w:p>
+    <w:p>
+      <w:pPr>
+        <w:spacing w:after="0" w:line="240" w:lineRule="auto"/>
+        <w:rPr>
+          <w:rFonts w:ascii="Times New Roman" w:hAnsi="Times New Roman" w:cs="Times New Roman"/>
+          <w:sz w:val="28"/>
+          <w:szCs w:val="28"/>
+        </w:rPr>
+      </w:pPr>
+      <w:bookmarkStart w:id="0" w:name="_GoBack"/>
+      <w:bookmarkEnd w:id="0"/>
+    </w:p>
+    <w:p>
+      <w:pPr>
+        <w:pStyle w:val="ListParagraph"/>
+        <w:spacing w:after="0" w:line="240" w:lineRule="auto"/>
+        <w:rPr>
+          <w:rFonts w:ascii="Times New Roman" w:hAnsi="Times New Roman" w:cs="Times New Roman"/>
+          <w:sz w:val="28"/>
+          <w:szCs w:val="28"/>
+        </w:rPr>
+      </w:pPr>
+    </w:p>
+    <w:p>
+      <w:pPr>
+        <w:pStyle w:val="ListParagraph"/>
+        <w:numPr>
+          <w:ilvl w:val="0"/>
+          <w:numId w:val="1"/>
+        </w:numPr>
+        <w:spacing w:after="0" w:line="240" w:lineRule="auto"/>
+        <w:rPr>
+          <w:rFonts w:ascii="Times New Roman" w:hAnsi="Times New Roman" w:cs="Times New Roman"/>
+          <w:sz w:val="28"/>
+          <w:szCs w:val="28"/>
+        </w:rPr>
+      </w:pPr>
+      <w:r>
+        <w:rPr>
+          <w:rFonts w:ascii="Times New Roman" w:hAnsi="Times New Roman" w:cs="Times New Roman"/>
+          <w:sz w:val="28"/>
+          <w:szCs w:val="28"/>
+        </w:rPr>
+        <w:t xml:space="preserve">An implementation of </w:t>
+      </w:r>
+      <w:proofErr w:type="spellStart"/>
+      <w:r>
+        <w:rPr>
+          <w:rFonts w:ascii="Times New Roman" w:hAnsi="Times New Roman" w:cs="Times New Roman"/>
+          <w:sz w:val="28"/>
+          <w:szCs w:val="28"/>
+        </w:rPr>
         <w:t>Negamax</w:t>
       </w:r>
       <w:proofErr w:type="spellEnd"/>
@@ -2772,312 +4295,302 @@
           <w:sz w:val="28"/>
           <w:szCs w:val="28"/>
         </w:rPr>
-        <w:t xml:space="preserve"> and Min Max contain some serious downsides</w:t>
-      </w:r>
-      <w:r>
-        <w:rPr>
-          <w:rFonts w:ascii="Times New Roman" w:hAnsi="Times New Roman" w:cs="Times New Roman"/>
-          <w:sz w:val="28"/>
-          <w:szCs w:val="28"/>
-        </w:rPr>
-        <w:t xml:space="preserve"> in their basic state</w:t>
-      </w:r>
-      <w:r>
-        <w:rPr>
-          <w:rFonts w:ascii="Times New Roman" w:hAnsi="Times New Roman" w:cs="Times New Roman"/>
-          <w:sz w:val="28"/>
-          <w:szCs w:val="28"/>
-        </w:rPr>
-        <w:t xml:space="preserve">. The first downside is that they are both brute-force algorithms, in other words it is necessary to search for every legal move at each depth, so the amount of moves that are checked at each level increases exponentially. There are some solutions that optimize the algorithm, such as </w:t>
-      </w:r>
-      <w:r>
-        <w:rPr>
-          <w:rFonts w:ascii="Times New Roman" w:hAnsi="Times New Roman" w:cs="Times New Roman"/>
-          <w:b/>
-          <w:i/>
-          <w:sz w:val="28"/>
-          <w:szCs w:val="28"/>
-        </w:rPr>
-        <w:t>alpha-beta pruning</w:t>
-      </w:r>
-      <w:r>
-        <w:rPr>
-          <w:rFonts w:ascii="Times New Roman" w:hAnsi="Times New Roman" w:cs="Times New Roman"/>
-          <w:b/>
-          <w:i/>
-          <w:sz w:val="28"/>
-          <w:szCs w:val="28"/>
-        </w:rPr>
-        <w:t xml:space="preserve"> </w:t>
-      </w:r>
-      <w:r>
-        <w:rPr>
-          <w:rFonts w:ascii="Times New Roman" w:hAnsi="Times New Roman" w:cs="Times New Roman"/>
-          <w:sz w:val="28"/>
-          <w:szCs w:val="28"/>
-        </w:rPr>
-        <w:t xml:space="preserve">which seek to decrease the amount of nodes that are evaluated by the </w:t>
-      </w:r>
-      <w:proofErr w:type="spellStart"/>
-      <w:proofErr w:type="gramStart"/>
-      <w:r>
-        <w:rPr>
-          <w:rFonts w:ascii="Times New Roman" w:hAnsi="Times New Roman" w:cs="Times New Roman"/>
-          <w:sz w:val="28"/>
-          <w:szCs w:val="28"/>
-        </w:rPr>
-        <w:t>Minimax</w:t>
-      </w:r>
-      <w:proofErr w:type="spellEnd"/>
-      <w:proofErr w:type="gramEnd"/>
-      <w:r>
-        <w:rPr>
-          <w:rFonts w:ascii="Times New Roman" w:hAnsi="Times New Roman" w:cs="Times New Roman"/>
-          <w:sz w:val="28"/>
-          <w:szCs w:val="28"/>
-        </w:rPr>
-        <w:t xml:space="preserve"> algorithm in the search tree.</w:t>
-      </w:r>
-    </w:p>
-    <w:p>
-      <w:pPr>
-        <w:spacing w:after="0" w:line="240" w:lineRule="auto"/>
-        <w:rPr>
-          <w:rFonts w:ascii="Times New Roman" w:hAnsi="Times New Roman" w:cs="Times New Roman"/>
-          <w:b/>
-          <w:sz w:val="28"/>
-          <w:szCs w:val="28"/>
-        </w:rPr>
-      </w:pPr>
-    </w:p>
-    <w:p>
-      <w:pPr>
-        <w:spacing w:after="0" w:line="240" w:lineRule="auto"/>
-        <w:rPr>
-          <w:rFonts w:ascii="Times New Roman" w:hAnsi="Times New Roman" w:cs="Times New Roman"/>
-          <w:sz w:val="28"/>
-          <w:szCs w:val="28"/>
-        </w:rPr>
-      </w:pPr>
-      <w:r>
-        <w:rPr>
-          <w:rFonts w:ascii="Times New Roman" w:hAnsi="Times New Roman" w:cs="Times New Roman"/>
-          <w:b/>
-          <w:sz w:val="28"/>
-          <w:szCs w:val="28"/>
-        </w:rPr>
-        <w:tab/>
-      </w:r>
-      <w:r>
-        <w:rPr>
-          <w:rFonts w:ascii="Times New Roman" w:hAnsi="Times New Roman" w:cs="Times New Roman"/>
-          <w:sz w:val="28"/>
-          <w:szCs w:val="28"/>
-        </w:rPr>
-        <w:t xml:space="preserve">Another known problem is what is known as the </w:t>
-      </w:r>
-      <w:r>
-        <w:rPr>
-          <w:rFonts w:ascii="Times New Roman" w:hAnsi="Times New Roman" w:cs="Times New Roman"/>
-          <w:i/>
-          <w:sz w:val="28"/>
-          <w:szCs w:val="28"/>
-        </w:rPr>
-        <w:t>horizon effect.</w:t>
-      </w:r>
-      <w:r>
-        <w:rPr>
-          <w:rFonts w:ascii="Times New Roman" w:hAnsi="Times New Roman" w:cs="Times New Roman"/>
-          <w:sz w:val="28"/>
-          <w:szCs w:val="28"/>
-        </w:rPr>
-        <w:t xml:space="preserve"> Because we use Min Max at a given depth, we know that we will wake make the best possible move if we only consider that depth. However computers can only search at a constant depth </w:t>
-      </w:r>
-      <w:r>
-        <w:rPr>
-          <w:rFonts w:ascii="Times New Roman" w:hAnsi="Times New Roman" w:cs="Times New Roman"/>
-          <w:i/>
-          <w:sz w:val="28"/>
-          <w:szCs w:val="28"/>
-        </w:rPr>
-        <w:t>n.</w:t>
-      </w:r>
-      <w:r>
-        <w:rPr>
-          <w:rFonts w:ascii="Times New Roman" w:hAnsi="Times New Roman" w:cs="Times New Roman"/>
-          <w:sz w:val="28"/>
-          <w:szCs w:val="28"/>
-        </w:rPr>
-        <w:t xml:space="preserve"> Min Max/</w:t>
-      </w:r>
-      <w:proofErr w:type="spellStart"/>
-      <w:r>
-        <w:rPr>
-          <w:rFonts w:ascii="Times New Roman" w:hAnsi="Times New Roman" w:cs="Times New Roman"/>
-          <w:sz w:val="28"/>
-          <w:szCs w:val="28"/>
-        </w:rPr>
-        <w:t>Minimax</w:t>
-      </w:r>
-      <w:proofErr w:type="spellEnd"/>
-      <w:r>
-        <w:rPr>
-          <w:rFonts w:ascii="Times New Roman" w:hAnsi="Times New Roman" w:cs="Times New Roman"/>
-          <w:sz w:val="28"/>
-          <w:szCs w:val="28"/>
-        </w:rPr>
-        <w:t xml:space="preserve"> and </w:t>
-      </w:r>
-      <w:proofErr w:type="spellStart"/>
-      <w:r>
-        <w:rPr>
-          <w:rFonts w:ascii="Times New Roman" w:hAnsi="Times New Roman" w:cs="Times New Roman"/>
-          <w:sz w:val="28"/>
-          <w:szCs w:val="28"/>
-        </w:rPr>
-        <w:t>Negamax</w:t>
-      </w:r>
-      <w:proofErr w:type="spellEnd"/>
-      <w:r>
-        <w:rPr>
-          <w:rFonts w:ascii="Times New Roman" w:hAnsi="Times New Roman" w:cs="Times New Roman"/>
-          <w:sz w:val="28"/>
-          <w:szCs w:val="28"/>
-        </w:rPr>
-        <w:t xml:space="preserve"> might give us the best move for that depth, but it fails to consider moves at level </w:t>
-      </w:r>
-      <w:r>
-        <w:rPr>
-          <w:rFonts w:ascii="Times New Roman" w:hAnsi="Times New Roman" w:cs="Times New Roman"/>
-          <w:i/>
-          <w:sz w:val="28"/>
-          <w:szCs w:val="28"/>
-        </w:rPr>
-        <w:t>n + 1.</w:t>
-      </w:r>
-      <w:r>
-        <w:rPr>
-          <w:rFonts w:ascii="Times New Roman" w:hAnsi="Times New Roman" w:cs="Times New Roman"/>
-          <w:sz w:val="28"/>
-          <w:szCs w:val="28"/>
-        </w:rPr>
-        <w:t xml:space="preserve"> Therefore we might be </w:t>
-      </w:r>
-      <w:proofErr w:type="gramStart"/>
-      <w:r>
-        <w:rPr>
-          <w:rFonts w:ascii="Times New Roman" w:hAnsi="Times New Roman" w:cs="Times New Roman"/>
-          <w:sz w:val="28"/>
-          <w:szCs w:val="28"/>
-        </w:rPr>
-        <w:t>play</w:t>
-      </w:r>
-      <w:proofErr w:type="gramEnd"/>
-      <w:r>
-        <w:rPr>
-          <w:rFonts w:ascii="Times New Roman" w:hAnsi="Times New Roman" w:cs="Times New Roman"/>
-          <w:sz w:val="28"/>
-          <w:szCs w:val="28"/>
-        </w:rPr>
-        <w:t xml:space="preserve"> a move that leads us to a position where our queen can be taken by the opponents pawn, which causes us to lose the game. This is due to the fact that the computer did not consider moves at depth </w:t>
-      </w:r>
-      <w:r>
-        <w:rPr>
-          <w:rFonts w:ascii="Times New Roman" w:hAnsi="Times New Roman" w:cs="Times New Roman"/>
-          <w:i/>
-          <w:sz w:val="28"/>
-          <w:szCs w:val="28"/>
-        </w:rPr>
-        <w:t xml:space="preserve">n + 1, </w:t>
-      </w:r>
-      <w:r>
-        <w:rPr>
-          <w:rFonts w:ascii="Times New Roman" w:hAnsi="Times New Roman" w:cs="Times New Roman"/>
-          <w:sz w:val="28"/>
-          <w:szCs w:val="28"/>
-        </w:rPr>
-        <w:t>so it had no idea that our queen would be lost</w:t>
-      </w:r>
-      <w:r>
-        <w:rPr>
-          <w:rFonts w:ascii="Times New Roman" w:hAnsi="Times New Roman" w:cs="Times New Roman"/>
-          <w:i/>
-          <w:sz w:val="28"/>
-          <w:szCs w:val="28"/>
-        </w:rPr>
-        <w:t>.</w:t>
-      </w:r>
-      <w:r>
-        <w:rPr>
-          <w:rFonts w:ascii="Times New Roman" w:hAnsi="Times New Roman" w:cs="Times New Roman"/>
-          <w:sz w:val="28"/>
-          <w:szCs w:val="28"/>
-        </w:rPr>
-        <w:t xml:space="preserve"> What’s even more interesting, is that increasing the depth will not fix this problem, because there will always be the </w:t>
-      </w:r>
-      <w:r>
-        <w:rPr>
-          <w:rFonts w:ascii="Times New Roman" w:hAnsi="Times New Roman" w:cs="Times New Roman"/>
-          <w:i/>
-          <w:sz w:val="28"/>
-          <w:szCs w:val="28"/>
-        </w:rPr>
-        <w:t xml:space="preserve">n + 1 </w:t>
-      </w:r>
-      <w:r>
-        <w:rPr>
-          <w:rFonts w:ascii="Times New Roman" w:hAnsi="Times New Roman" w:cs="Times New Roman"/>
-          <w:sz w:val="28"/>
-          <w:szCs w:val="28"/>
-        </w:rPr>
-        <w:t xml:space="preserve">level that the computer did not consider. The solution is to use what is known as </w:t>
-      </w:r>
-      <w:r>
-        <w:rPr>
-          <w:rFonts w:ascii="Times New Roman" w:hAnsi="Times New Roman" w:cs="Times New Roman"/>
-          <w:i/>
-          <w:sz w:val="28"/>
-          <w:szCs w:val="28"/>
-        </w:rPr>
-        <w:t xml:space="preserve">Quiescence Search </w:t>
-      </w:r>
-      <w:r>
-        <w:rPr>
-          <w:rFonts w:ascii="Times New Roman" w:hAnsi="Times New Roman" w:cs="Times New Roman"/>
-          <w:sz w:val="28"/>
-          <w:szCs w:val="28"/>
-        </w:rPr>
-        <w:t xml:space="preserve">which does not stop evaluating a position until it is “quiet”, meaning that no tactical winning moves can be made (such as taking a queen). </w:t>
-      </w:r>
-    </w:p>
-    <w:p>
-      <w:pPr>
-        <w:spacing w:after="0" w:line="240" w:lineRule="auto"/>
-        <w:rPr>
-          <w:rFonts w:ascii="Times New Roman" w:hAnsi="Times New Roman" w:cs="Times New Roman"/>
-          <w:sz w:val="28"/>
-          <w:szCs w:val="28"/>
-        </w:rPr>
-      </w:pPr>
-    </w:p>
-    <w:p>
-      <w:pPr>
-        <w:spacing w:after="0" w:line="240" w:lineRule="auto"/>
-        <w:rPr>
-          <w:rFonts w:ascii="Times New Roman" w:hAnsi="Times New Roman" w:cs="Times New Roman"/>
-          <w:b/>
-          <w:sz w:val="28"/>
-          <w:szCs w:val="28"/>
-        </w:rPr>
-      </w:pPr>
-      <w:r>
-        <w:rPr>
-          <w:rFonts w:ascii="Times New Roman" w:hAnsi="Times New Roman" w:cs="Times New Roman"/>
-          <w:b/>
-          <w:sz w:val="28"/>
-          <w:szCs w:val="28"/>
-        </w:rPr>
-        <w:t>References and links:</w:t>
+        <w:t xml:space="preserve"> algorithm with </w:t>
+      </w:r>
+      <w:r>
+        <w:rPr>
+          <w:rFonts w:ascii="Times New Roman" w:hAnsi="Times New Roman" w:cs="Times New Roman"/>
+          <w:sz w:val="28"/>
+          <w:szCs w:val="28"/>
+        </w:rPr>
+        <w:t>alpha-beta pruning.</w:t>
+      </w:r>
+    </w:p>
+    <w:p>
+      <w:pPr>
+        <w:pStyle w:val="ListParagraph"/>
+        <w:spacing w:after="0" w:line="240" w:lineRule="auto"/>
+        <w:rPr>
+          <w:rFonts w:ascii="Times New Roman" w:hAnsi="Times New Roman" w:cs="Times New Roman"/>
+          <w:sz w:val="28"/>
+          <w:szCs w:val="28"/>
+        </w:rPr>
+      </w:pPr>
+      <w:hyperlink r:id="rId18" w:history="1">
+        <w:r>
+          <w:rPr>
+            <w:rStyle w:val="Hyperlink"/>
+            <w:rFonts w:ascii="Times New Roman" w:hAnsi="Times New Roman" w:cs="Times New Roman"/>
+            <w:sz w:val="28"/>
+            <w:szCs w:val="28"/>
+          </w:rPr>
+          <w:t>https://github.com/schainan/211-Chess/blob/master/src/edu/cmu/cs211/chess/unittested/TestedAlphaBetaFixedDepth.java</w:t>
+        </w:r>
+      </w:hyperlink>
+    </w:p>
+    <w:p>
+      <w:pPr>
+        <w:pStyle w:val="ListParagraph"/>
+        <w:spacing w:after="0" w:line="240" w:lineRule="auto"/>
+        <w:rPr>
+          <w:rFonts w:ascii="Times New Roman" w:hAnsi="Times New Roman" w:cs="Times New Roman"/>
+          <w:sz w:val="28"/>
+          <w:szCs w:val="28"/>
+        </w:rPr>
+      </w:pPr>
+    </w:p>
+    <w:p>
+      <w:pPr>
+        <w:pStyle w:val="ListParagraph"/>
+        <w:numPr>
+          <w:ilvl w:val="0"/>
+          <w:numId w:val="1"/>
+        </w:numPr>
+        <w:spacing w:after="0" w:line="240" w:lineRule="auto"/>
+        <w:rPr>
+          <w:rFonts w:ascii="Times New Roman" w:hAnsi="Times New Roman" w:cs="Times New Roman"/>
+          <w:sz w:val="28"/>
+          <w:szCs w:val="28"/>
+        </w:rPr>
+      </w:pPr>
+      <w:r>
+        <w:rPr>
+          <w:rFonts w:ascii="Times New Roman" w:hAnsi="Times New Roman" w:cs="Times New Roman"/>
+          <w:sz w:val="28"/>
+          <w:szCs w:val="28"/>
+        </w:rPr>
+        <w:t>An Implementation of the Evaluation function (for the best move evaluation) in JAVA.</w:t>
+      </w:r>
+    </w:p>
+    <w:p>
+      <w:pPr>
+        <w:pStyle w:val="ListParagraph"/>
+        <w:spacing w:after="0" w:line="240" w:lineRule="auto"/>
+        <w:rPr>
+          <w:rFonts w:ascii="Times New Roman" w:hAnsi="Times New Roman" w:cs="Times New Roman"/>
+          <w:sz w:val="28"/>
+          <w:szCs w:val="28"/>
+        </w:rPr>
+      </w:pPr>
+      <w:hyperlink r:id="rId19" w:history="1">
+        <w:r>
+          <w:rPr>
+            <w:rStyle w:val="Hyperlink"/>
+            <w:rFonts w:ascii="Times New Roman" w:hAnsi="Times New Roman" w:cs="Times New Roman"/>
+            <w:sz w:val="28"/>
+            <w:szCs w:val="28"/>
+          </w:rPr>
+          <w:t>https://github.com/schainan/211-Chess/blob/master/src/edu/cmu/cs211/chess/unittested/TestedEvaluator.java</w:t>
+        </w:r>
+      </w:hyperlink>
+    </w:p>
+    <w:p>
+      <w:pPr>
+        <w:pStyle w:val="ListParagraph"/>
+        <w:spacing w:after="0" w:line="240" w:lineRule="auto"/>
+        <w:rPr>
+          <w:rFonts w:ascii="Times New Roman" w:hAnsi="Times New Roman" w:cs="Times New Roman"/>
+          <w:sz w:val="28"/>
+          <w:szCs w:val="28"/>
+        </w:rPr>
+      </w:pPr>
+    </w:p>
+    <w:p>
+      <w:pPr>
+        <w:pStyle w:val="ListParagraph"/>
+        <w:spacing w:after="0" w:line="240" w:lineRule="auto"/>
+        <w:rPr>
+          <w:rFonts w:ascii="Times New Roman" w:hAnsi="Times New Roman" w:cs="Times New Roman"/>
+          <w:sz w:val="28"/>
+          <w:szCs w:val="28"/>
+        </w:rPr>
+      </w:pPr>
+    </w:p>
+    <w:p>
+      <w:pPr>
+        <w:spacing w:after="0" w:line="240" w:lineRule="auto"/>
+        <w:rPr>
+          <w:rFonts w:ascii="Times New Roman" w:hAnsi="Times New Roman" w:cs="Times New Roman"/>
+          <w:b/>
+          <w:sz w:val="28"/>
+          <w:szCs w:val="28"/>
+        </w:rPr>
+      </w:pPr>
+    </w:p>
+    <w:p>
+      <w:pPr>
+        <w:spacing w:after="0" w:line="240" w:lineRule="auto"/>
+        <w:rPr>
+          <w:rFonts w:ascii="Times New Roman" w:hAnsi="Times New Roman" w:cs="Times New Roman"/>
+          <w:b/>
+          <w:sz w:val="28"/>
+          <w:szCs w:val="28"/>
+        </w:rPr>
+      </w:pPr>
+    </w:p>
+    <w:p>
+      <w:pPr>
+        <w:spacing w:after="0" w:line="240" w:lineRule="auto"/>
+        <w:rPr>
+          <w:rFonts w:ascii="Times New Roman" w:hAnsi="Times New Roman" w:cs="Times New Roman"/>
+          <w:b/>
+          <w:sz w:val="28"/>
+          <w:szCs w:val="28"/>
+        </w:rPr>
+      </w:pPr>
+    </w:p>
+    <w:p>
+      <w:pPr>
+        <w:spacing w:after="0" w:line="240" w:lineRule="auto"/>
+        <w:rPr>
+          <w:rFonts w:ascii="Times New Roman" w:hAnsi="Times New Roman" w:cs="Times New Roman"/>
+          <w:b/>
+          <w:sz w:val="28"/>
+          <w:szCs w:val="28"/>
+        </w:rPr>
+      </w:pPr>
+    </w:p>
+    <w:p>
+      <w:pPr>
+        <w:spacing w:after="0" w:line="240" w:lineRule="auto"/>
+        <w:rPr>
+          <w:rFonts w:ascii="Times New Roman" w:hAnsi="Times New Roman" w:cs="Times New Roman"/>
+          <w:b/>
+          <w:sz w:val="28"/>
+          <w:szCs w:val="28"/>
+        </w:rPr>
+      </w:pPr>
+    </w:p>
+    <w:p>
+      <w:pPr>
+        <w:spacing w:after="0" w:line="240" w:lineRule="auto"/>
+        <w:rPr>
+          <w:rFonts w:ascii="Times New Roman" w:hAnsi="Times New Roman" w:cs="Times New Roman"/>
+          <w:b/>
+          <w:sz w:val="28"/>
+          <w:szCs w:val="28"/>
+        </w:rPr>
+      </w:pPr>
+    </w:p>
+    <w:p>
+      <w:pPr>
+        <w:spacing w:after="0" w:line="240" w:lineRule="auto"/>
+        <w:rPr>
+          <w:rFonts w:ascii="Times New Roman" w:hAnsi="Times New Roman" w:cs="Times New Roman"/>
+          <w:b/>
+          <w:sz w:val="28"/>
+          <w:szCs w:val="28"/>
+        </w:rPr>
+      </w:pPr>
+    </w:p>
+    <w:p>
+      <w:pPr>
+        <w:spacing w:after="0" w:line="240" w:lineRule="auto"/>
+        <w:rPr>
+          <w:rFonts w:ascii="Times New Roman" w:hAnsi="Times New Roman" w:cs="Times New Roman"/>
+          <w:b/>
+          <w:sz w:val="28"/>
+          <w:szCs w:val="28"/>
+        </w:rPr>
+      </w:pPr>
+    </w:p>
+    <w:p>
+      <w:pPr>
+        <w:spacing w:after="0" w:line="240" w:lineRule="auto"/>
+        <w:rPr>
+          <w:rFonts w:ascii="Times New Roman" w:hAnsi="Times New Roman" w:cs="Times New Roman"/>
+          <w:b/>
+          <w:sz w:val="28"/>
+          <w:szCs w:val="28"/>
+        </w:rPr>
+      </w:pPr>
+    </w:p>
+    <w:p>
+      <w:pPr>
+        <w:spacing w:after="0" w:line="240" w:lineRule="auto"/>
+        <w:rPr>
+          <w:rFonts w:ascii="Times New Roman" w:hAnsi="Times New Roman" w:cs="Times New Roman"/>
+          <w:b/>
+          <w:sz w:val="28"/>
+          <w:szCs w:val="28"/>
+        </w:rPr>
+      </w:pPr>
+    </w:p>
+    <w:p>
+      <w:pPr>
+        <w:spacing w:after="0" w:line="240" w:lineRule="auto"/>
+        <w:rPr>
+          <w:rFonts w:ascii="Times New Roman" w:hAnsi="Times New Roman" w:cs="Times New Roman"/>
+          <w:b/>
+          <w:sz w:val="28"/>
+          <w:szCs w:val="28"/>
+        </w:rPr>
+      </w:pPr>
+    </w:p>
+    <w:p>
+      <w:pPr>
+        <w:spacing w:after="0" w:line="240" w:lineRule="auto"/>
+        <w:rPr>
+          <w:rFonts w:ascii="Times New Roman" w:hAnsi="Times New Roman" w:cs="Times New Roman"/>
+          <w:b/>
+          <w:sz w:val="28"/>
+          <w:szCs w:val="28"/>
+        </w:rPr>
+      </w:pPr>
+    </w:p>
+    <w:p>
+      <w:pPr>
+        <w:spacing w:after="0" w:line="240" w:lineRule="auto"/>
+        <w:rPr>
+          <w:rFonts w:ascii="Times New Roman" w:hAnsi="Times New Roman" w:cs="Times New Roman"/>
+          <w:b/>
+          <w:sz w:val="28"/>
+          <w:szCs w:val="28"/>
+        </w:rPr>
+      </w:pPr>
+    </w:p>
+    <w:p>
+      <w:pPr>
+        <w:spacing w:after="0" w:line="240" w:lineRule="auto"/>
+        <w:rPr>
+          <w:rFonts w:ascii="Times New Roman" w:hAnsi="Times New Roman" w:cs="Times New Roman"/>
+          <w:b/>
+          <w:sz w:val="28"/>
+          <w:szCs w:val="28"/>
+        </w:rPr>
+      </w:pPr>
+    </w:p>
+    <w:p>
+      <w:pPr>
+        <w:spacing w:after="0" w:line="240" w:lineRule="auto"/>
+        <w:rPr>
+          <w:rFonts w:ascii="Times New Roman" w:hAnsi="Times New Roman" w:cs="Times New Roman"/>
+          <w:b/>
+          <w:sz w:val="28"/>
+          <w:szCs w:val="28"/>
+        </w:rPr>
+      </w:pPr>
+    </w:p>
+    <w:p>
+      <w:pPr>
+        <w:spacing w:after="0" w:line="240" w:lineRule="auto"/>
+        <w:rPr>
+          <w:rFonts w:ascii="Times New Roman" w:hAnsi="Times New Roman" w:cs="Times New Roman"/>
+          <w:b/>
+          <w:sz w:val="28"/>
+          <w:szCs w:val="28"/>
+        </w:rPr>
+      </w:pPr>
+    </w:p>
+    <w:p>
+      <w:pPr>
+        <w:pStyle w:val="Title"/>
+      </w:pPr>
+      <w:r>
+        <w:t>Bibliography</w:t>
+      </w:r>
+      <w:r>
+        <w:t>:</w:t>
       </w:r>
     </w:p>
     <w:p>
@@ -3118,7 +4631,7 @@
           <w:szCs w:val="28"/>
         </w:rPr>
       </w:pPr>
-      <w:hyperlink r:id="rId13" w:history="1">
+      <w:hyperlink r:id="rId20" w:history="1">
         <w:r>
           <w:rPr>
             <w:rStyle w:val="Hyperlink"/>
@@ -3185,7 +4698,7 @@
           <w:szCs w:val="28"/>
         </w:rPr>
       </w:pPr>
-      <w:hyperlink r:id="rId14" w:history="1">
+      <w:hyperlink r:id="rId21" w:history="1">
         <w:r>
           <w:rPr>
             <w:rStyle w:val="Hyperlink"/>
@@ -3244,7 +4757,7 @@
           <w:szCs w:val="28"/>
         </w:rPr>
       </w:pPr>
-      <w:hyperlink r:id="rId15" w:history="1">
+      <w:hyperlink r:id="rId22" w:history="1">
         <w:r>
           <w:rPr>
             <w:rStyle w:val="Hyperlink"/>
@@ -3329,7 +4842,7 @@
           <w:szCs w:val="28"/>
         </w:rPr>
       </w:pPr>
-      <w:hyperlink r:id="rId16" w:history="1">
+      <w:hyperlink r:id="rId23" w:anchor="/media/File:Plain_Negamax.gif" w:history="1">
         <w:r>
           <w:rPr>
             <w:rStyle w:val="Hyperlink"/>
@@ -3378,7 +4891,7 @@
           <w:szCs w:val="28"/>
         </w:rPr>
       </w:pPr>
-      <w:hyperlink r:id="rId17" w:history="1">
+      <w:hyperlink r:id="rId24" w:history="1">
         <w:r>
           <w:rPr>
             <w:rStyle w:val="Hyperlink"/>
@@ -3439,7 +4952,7 @@
 </file>
 
 <file path=word/endnotes.xml><?xml version="1.0" encoding="utf-8"?>
-<w:endnotes xmlns:ve="http://schemas.openxmlformats.org/markup-compatibility/2006" xmlns:o="urn:schemas-microsoft-com:office:office" xmlns:r="http://schemas.openxmlformats.org/officeDocument/2006/relationships" xmlns:m="http://schemas.openxmlformats.org/officeDocument/2006/math" xmlns:v="urn:schemas-microsoft-com:vml" xmlns:wp="http://schemas.openxmlformats.org/drawingml/2006/wordprocessingDrawing" xmlns:w10="urn:schemas-microsoft-com:office:word" xmlns:w="http://schemas.openxmlformats.org/wordprocessingml/2006/main" xmlns:wne="http://schemas.microsoft.com/office/word/2006/wordml">
+<w:endnotes xmlns:wpc="http://schemas.microsoft.com/office/word/2010/wordprocessingCanvas" xmlns:mc="http://schemas.openxmlformats.org/markup-compatibility/2006" xmlns:o="urn:schemas-microsoft-com:office:office" xmlns:r="http://schemas.openxmlformats.org/officeDocument/2006/relationships" xmlns:m="http://schemas.openxmlformats.org/officeDocument/2006/math" xmlns:v="urn:schemas-microsoft-com:vml" xmlns:wp14="http://schemas.microsoft.com/office/word/2010/wordprocessingDrawing" xmlns:wp="http://schemas.openxmlformats.org/drawingml/2006/wordprocessingDrawing" xmlns:w10="urn:schemas-microsoft-com:office:word" xmlns:w="http://schemas.openxmlformats.org/wordprocessingml/2006/main" xmlns:w14="http://schemas.microsoft.com/office/word/2010/wordml" xmlns:wpg="http://schemas.microsoft.com/office/word/2010/wordprocessingGroup" xmlns:wpi="http://schemas.microsoft.com/office/word/2010/wordprocessingInk" xmlns:wne="http://schemas.microsoft.com/office/word/2006/wordml" xmlns:wps="http://schemas.microsoft.com/office/word/2010/wordprocessingShape" mc:Ignorable="w14 wp14">
   <w:endnote w:type="separator" w:id="-1">
     <w:p>
       <w:pPr>
@@ -3464,7 +4977,7 @@
 </file>
 
 <file path=word/footnotes.xml><?xml version="1.0" encoding="utf-8"?>
-<w:footnotes xmlns:ve="http://schemas.openxmlformats.org/markup-compatibility/2006" xmlns:o="urn:schemas-microsoft-com:office:office" xmlns:r="http://schemas.openxmlformats.org/officeDocument/2006/relationships" xmlns:m="http://schemas.openxmlformats.org/officeDocument/2006/math" xmlns:v="urn:schemas-microsoft-com:vml" xmlns:wp="http://schemas.openxmlformats.org/drawingml/2006/wordprocessingDrawing" xmlns:w10="urn:schemas-microsoft-com:office:word" xmlns:w="http://schemas.openxmlformats.org/wordprocessingml/2006/main" xmlns:wne="http://schemas.microsoft.com/office/word/2006/wordml">
+<w:footnotes xmlns:wpc="http://schemas.microsoft.com/office/word/2010/wordprocessingCanvas" xmlns:mc="http://schemas.openxmlformats.org/markup-compatibility/2006" xmlns:o="urn:schemas-microsoft-com:office:office" xmlns:r="http://schemas.openxmlformats.org/officeDocument/2006/relationships" xmlns:m="http://schemas.openxmlformats.org/officeDocument/2006/math" xmlns:v="urn:schemas-microsoft-com:vml" xmlns:wp14="http://schemas.microsoft.com/office/word/2010/wordprocessingDrawing" xmlns:wp="http://schemas.openxmlformats.org/drawingml/2006/wordprocessingDrawing" xmlns:w10="urn:schemas-microsoft-com:office:word" xmlns:w="http://schemas.openxmlformats.org/wordprocessingml/2006/main" xmlns:w14="http://schemas.microsoft.com/office/word/2010/wordml" xmlns:wpg="http://schemas.microsoft.com/office/word/2010/wordprocessingGroup" xmlns:wpi="http://schemas.microsoft.com/office/word/2010/wordprocessingInk" xmlns:wne="http://schemas.microsoft.com/office/word/2006/wordml" xmlns:wps="http://schemas.microsoft.com/office/word/2010/wordprocessingShape" mc:Ignorable="w14 wp14">
   <w:footnote w:type="separator" w:id="-1">
     <w:p>
       <w:pPr>
@@ -3488,8 +5001,361 @@
 </w:footnotes>
 </file>
 
+<file path=word/numbering.xml><?xml version="1.0" encoding="utf-8"?>
+<w:numbering xmlns:wpc="http://schemas.microsoft.com/office/word/2010/wordprocessingCanvas" xmlns:mc="http://schemas.openxmlformats.org/markup-compatibility/2006" xmlns:o="urn:schemas-microsoft-com:office:office" xmlns:r="http://schemas.openxmlformats.org/officeDocument/2006/relationships" xmlns:m="http://schemas.openxmlformats.org/officeDocument/2006/math" xmlns:v="urn:schemas-microsoft-com:vml" xmlns:wp14="http://schemas.microsoft.com/office/word/2010/wordprocessingDrawing" xmlns:wp="http://schemas.openxmlformats.org/drawingml/2006/wordprocessingDrawing" xmlns:w10="urn:schemas-microsoft-com:office:word" xmlns:w="http://schemas.openxmlformats.org/wordprocessingml/2006/main" xmlns:w14="http://schemas.microsoft.com/office/word/2010/wordml" xmlns:wpg="http://schemas.microsoft.com/office/word/2010/wordprocessingGroup" xmlns:wpi="http://schemas.microsoft.com/office/word/2010/wordprocessingInk" xmlns:wne="http://schemas.microsoft.com/office/word/2006/wordml" xmlns:wps="http://schemas.microsoft.com/office/word/2010/wordprocessingShape" mc:Ignorable="w14 wp14">
+  <w:abstractNum w:abstractNumId="0">
+    <w:nsid w:val="2D3E5573"/>
+    <w:multiLevelType w:val="multilevel"/>
+    <w:tmpl w:val="C4C2E794"/>
+    <w:lvl w:ilvl="0">
+      <w:start w:val="1"/>
+      <w:numFmt w:val="decimal"/>
+      <w:lvlText w:val="%1."/>
+      <w:lvlJc w:val="left"/>
+      <w:pPr>
+        <w:tabs>
+          <w:tab w:val="num" w:pos="360"/>
+        </w:tabs>
+        <w:ind w:left="360" w:hanging="360"/>
+      </w:pPr>
+    </w:lvl>
+    <w:lvl w:ilvl="1" w:tentative="1">
+      <w:start w:val="1"/>
+      <w:numFmt w:val="decimal"/>
+      <w:lvlText w:val="%2."/>
+      <w:lvlJc w:val="left"/>
+      <w:pPr>
+        <w:tabs>
+          <w:tab w:val="num" w:pos="1440"/>
+        </w:tabs>
+        <w:ind w:left="1440" w:hanging="360"/>
+      </w:pPr>
+    </w:lvl>
+    <w:lvl w:ilvl="2" w:tentative="1">
+      <w:start w:val="1"/>
+      <w:numFmt w:val="decimal"/>
+      <w:lvlText w:val="%3."/>
+      <w:lvlJc w:val="left"/>
+      <w:pPr>
+        <w:tabs>
+          <w:tab w:val="num" w:pos="2160"/>
+        </w:tabs>
+        <w:ind w:left="2160" w:hanging="360"/>
+      </w:pPr>
+    </w:lvl>
+    <w:lvl w:ilvl="3" w:tentative="1">
+      <w:start w:val="1"/>
+      <w:numFmt w:val="decimal"/>
+      <w:lvlText w:val="%4."/>
+      <w:lvlJc w:val="left"/>
+      <w:pPr>
+        <w:tabs>
+          <w:tab w:val="num" w:pos="2880"/>
+        </w:tabs>
+        <w:ind w:left="2880" w:hanging="360"/>
+      </w:pPr>
+    </w:lvl>
+    <w:lvl w:ilvl="4" w:tentative="1">
+      <w:start w:val="1"/>
+      <w:numFmt w:val="decimal"/>
+      <w:lvlText w:val="%5."/>
+      <w:lvlJc w:val="left"/>
+      <w:pPr>
+        <w:tabs>
+          <w:tab w:val="num" w:pos="3600"/>
+        </w:tabs>
+        <w:ind w:left="3600" w:hanging="360"/>
+      </w:pPr>
+    </w:lvl>
+    <w:lvl w:ilvl="5" w:tentative="1">
+      <w:start w:val="1"/>
+      <w:numFmt w:val="decimal"/>
+      <w:lvlText w:val="%6."/>
+      <w:lvlJc w:val="left"/>
+      <w:pPr>
+        <w:tabs>
+          <w:tab w:val="num" w:pos="4320"/>
+        </w:tabs>
+        <w:ind w:left="4320" w:hanging="360"/>
+      </w:pPr>
+    </w:lvl>
+    <w:lvl w:ilvl="6" w:tentative="1">
+      <w:start w:val="1"/>
+      <w:numFmt w:val="decimal"/>
+      <w:lvlText w:val="%7."/>
+      <w:lvlJc w:val="left"/>
+      <w:pPr>
+        <w:tabs>
+          <w:tab w:val="num" w:pos="5040"/>
+        </w:tabs>
+        <w:ind w:left="5040" w:hanging="360"/>
+      </w:pPr>
+    </w:lvl>
+    <w:lvl w:ilvl="7" w:tentative="1">
+      <w:start w:val="1"/>
+      <w:numFmt w:val="decimal"/>
+      <w:lvlText w:val="%8."/>
+      <w:lvlJc w:val="left"/>
+      <w:pPr>
+        <w:tabs>
+          <w:tab w:val="num" w:pos="5760"/>
+        </w:tabs>
+        <w:ind w:left="5760" w:hanging="360"/>
+      </w:pPr>
+    </w:lvl>
+    <w:lvl w:ilvl="8" w:tentative="1">
+      <w:start w:val="1"/>
+      <w:numFmt w:val="decimal"/>
+      <w:lvlText w:val="%9."/>
+      <w:lvlJc w:val="left"/>
+      <w:pPr>
+        <w:tabs>
+          <w:tab w:val="num" w:pos="6480"/>
+        </w:tabs>
+        <w:ind w:left="6480" w:hanging="360"/>
+      </w:pPr>
+    </w:lvl>
+  </w:abstractNum>
+  <w:abstractNum w:abstractNumId="1">
+    <w:nsid w:val="3A5F195A"/>
+    <w:multiLevelType w:val="hybridMultilevel"/>
+    <w:tmpl w:val="9E965852"/>
+    <w:lvl w:ilvl="0" w:tplc="04090001">
+      <w:start w:val="1"/>
+      <w:numFmt w:val="bullet"/>
+      <w:lvlText w:val=""/>
+      <w:lvlJc w:val="left"/>
+      <w:pPr>
+        <w:ind w:left="720" w:hanging="360"/>
+      </w:pPr>
+      <w:rPr>
+        <w:rFonts w:ascii="Symbol" w:hAnsi="Symbol" w:hint="default"/>
+      </w:rPr>
+    </w:lvl>
+    <w:lvl w:ilvl="1" w:tplc="04090003" w:tentative="1">
+      <w:start w:val="1"/>
+      <w:numFmt w:val="bullet"/>
+      <w:lvlText w:val="o"/>
+      <w:lvlJc w:val="left"/>
+      <w:pPr>
+        <w:ind w:left="1440" w:hanging="360"/>
+      </w:pPr>
+      <w:rPr>
+        <w:rFonts w:ascii="Courier New" w:hAnsi="Courier New" w:cs="Courier New" w:hint="default"/>
+      </w:rPr>
+    </w:lvl>
+    <w:lvl w:ilvl="2" w:tplc="04090005" w:tentative="1">
+      <w:start w:val="1"/>
+      <w:numFmt w:val="bullet"/>
+      <w:lvlText w:val=""/>
+      <w:lvlJc w:val="left"/>
+      <w:pPr>
+        <w:ind w:left="2160" w:hanging="360"/>
+      </w:pPr>
+      <w:rPr>
+        <w:rFonts w:ascii="Wingdings" w:hAnsi="Wingdings" w:hint="default"/>
+      </w:rPr>
+    </w:lvl>
+    <w:lvl w:ilvl="3" w:tplc="04090001" w:tentative="1">
+      <w:start w:val="1"/>
+      <w:numFmt w:val="bullet"/>
+      <w:lvlText w:val=""/>
+      <w:lvlJc w:val="left"/>
+      <w:pPr>
+        <w:ind w:left="2880" w:hanging="360"/>
+      </w:pPr>
+      <w:rPr>
+        <w:rFonts w:ascii="Symbol" w:hAnsi="Symbol" w:hint="default"/>
+      </w:rPr>
+    </w:lvl>
+    <w:lvl w:ilvl="4" w:tplc="04090003" w:tentative="1">
+      <w:start w:val="1"/>
+      <w:numFmt w:val="bullet"/>
+      <w:lvlText w:val="o"/>
+      <w:lvlJc w:val="left"/>
+      <w:pPr>
+        <w:ind w:left="3600" w:hanging="360"/>
+      </w:pPr>
+      <w:rPr>
+        <w:rFonts w:ascii="Courier New" w:hAnsi="Courier New" w:cs="Courier New" w:hint="default"/>
+      </w:rPr>
+    </w:lvl>
+    <w:lvl w:ilvl="5" w:tplc="04090005" w:tentative="1">
+      <w:start w:val="1"/>
+      <w:numFmt w:val="bullet"/>
+      <w:lvlText w:val=""/>
+      <w:lvlJc w:val="left"/>
+      <w:pPr>
+        <w:ind w:left="4320" w:hanging="360"/>
+      </w:pPr>
+      <w:rPr>
+        <w:rFonts w:ascii="Wingdings" w:hAnsi="Wingdings" w:hint="default"/>
+      </w:rPr>
+    </w:lvl>
+    <w:lvl w:ilvl="6" w:tplc="04090001" w:tentative="1">
+      <w:start w:val="1"/>
+      <w:numFmt w:val="bullet"/>
+      <w:lvlText w:val=""/>
+      <w:lvlJc w:val="left"/>
+      <w:pPr>
+        <w:ind w:left="5040" w:hanging="360"/>
+      </w:pPr>
+      <w:rPr>
+        <w:rFonts w:ascii="Symbol" w:hAnsi="Symbol" w:hint="default"/>
+      </w:rPr>
+    </w:lvl>
+    <w:lvl w:ilvl="7" w:tplc="04090003" w:tentative="1">
+      <w:start w:val="1"/>
+      <w:numFmt w:val="bullet"/>
+      <w:lvlText w:val="o"/>
+      <w:lvlJc w:val="left"/>
+      <w:pPr>
+        <w:ind w:left="5760" w:hanging="360"/>
+      </w:pPr>
+      <w:rPr>
+        <w:rFonts w:ascii="Courier New" w:hAnsi="Courier New" w:cs="Courier New" w:hint="default"/>
+      </w:rPr>
+    </w:lvl>
+    <w:lvl w:ilvl="8" w:tplc="04090005" w:tentative="1">
+      <w:start w:val="1"/>
+      <w:numFmt w:val="bullet"/>
+      <w:lvlText w:val=""/>
+      <w:lvlJc w:val="left"/>
+      <w:pPr>
+        <w:ind w:left="6480" w:hanging="360"/>
+      </w:pPr>
+      <w:rPr>
+        <w:rFonts w:ascii="Wingdings" w:hAnsi="Wingdings" w:hint="default"/>
+      </w:rPr>
+    </w:lvl>
+  </w:abstractNum>
+  <w:abstractNum w:abstractNumId="2">
+    <w:nsid w:val="5EE94FE2"/>
+    <w:multiLevelType w:val="hybridMultilevel"/>
+    <w:tmpl w:val="24D8D2B2"/>
+    <w:lvl w:ilvl="0" w:tplc="04090001">
+      <w:start w:val="1"/>
+      <w:numFmt w:val="bullet"/>
+      <w:lvlText w:val=""/>
+      <w:lvlJc w:val="left"/>
+      <w:pPr>
+        <w:ind w:left="720" w:hanging="360"/>
+      </w:pPr>
+      <w:rPr>
+        <w:rFonts w:ascii="Symbol" w:hAnsi="Symbol" w:hint="default"/>
+      </w:rPr>
+    </w:lvl>
+    <w:lvl w:ilvl="1" w:tplc="04090003" w:tentative="1">
+      <w:start w:val="1"/>
+      <w:numFmt w:val="bullet"/>
+      <w:lvlText w:val="o"/>
+      <w:lvlJc w:val="left"/>
+      <w:pPr>
+        <w:ind w:left="1440" w:hanging="360"/>
+      </w:pPr>
+      <w:rPr>
+        <w:rFonts w:ascii="Courier New" w:hAnsi="Courier New" w:cs="Courier New" w:hint="default"/>
+      </w:rPr>
+    </w:lvl>
+    <w:lvl w:ilvl="2" w:tplc="04090005" w:tentative="1">
+      <w:start w:val="1"/>
+      <w:numFmt w:val="bullet"/>
+      <w:lvlText w:val=""/>
+      <w:lvlJc w:val="left"/>
+      <w:pPr>
+        <w:ind w:left="2160" w:hanging="360"/>
+      </w:pPr>
+      <w:rPr>
+        <w:rFonts w:ascii="Wingdings" w:hAnsi="Wingdings" w:hint="default"/>
+      </w:rPr>
+    </w:lvl>
+    <w:lvl w:ilvl="3" w:tplc="04090001" w:tentative="1">
+      <w:start w:val="1"/>
+      <w:numFmt w:val="bullet"/>
+      <w:lvlText w:val=""/>
+      <w:lvlJc w:val="left"/>
+      <w:pPr>
+        <w:ind w:left="2880" w:hanging="360"/>
+      </w:pPr>
+      <w:rPr>
+        <w:rFonts w:ascii="Symbol" w:hAnsi="Symbol" w:hint="default"/>
+      </w:rPr>
+    </w:lvl>
+    <w:lvl w:ilvl="4" w:tplc="04090003" w:tentative="1">
+      <w:start w:val="1"/>
+      <w:numFmt w:val="bullet"/>
+      <w:lvlText w:val="o"/>
+      <w:lvlJc w:val="left"/>
+      <w:pPr>
+        <w:ind w:left="3600" w:hanging="360"/>
+      </w:pPr>
+      <w:rPr>
+        <w:rFonts w:ascii="Courier New" w:hAnsi="Courier New" w:cs="Courier New" w:hint="default"/>
+      </w:rPr>
+    </w:lvl>
+    <w:lvl w:ilvl="5" w:tplc="04090005" w:tentative="1">
+      <w:start w:val="1"/>
+      <w:numFmt w:val="bullet"/>
+      <w:lvlText w:val=""/>
+      <w:lvlJc w:val="left"/>
+      <w:pPr>
+        <w:ind w:left="4320" w:hanging="360"/>
+      </w:pPr>
+      <w:rPr>
+        <w:rFonts w:ascii="Wingdings" w:hAnsi="Wingdings" w:hint="default"/>
+      </w:rPr>
+    </w:lvl>
+    <w:lvl w:ilvl="6" w:tplc="04090001" w:tentative="1">
+      <w:start w:val="1"/>
+      <w:numFmt w:val="bullet"/>
+      <w:lvlText w:val=""/>
+      <w:lvlJc w:val="left"/>
+      <w:pPr>
+        <w:ind w:left="5040" w:hanging="360"/>
+      </w:pPr>
+      <w:rPr>
+        <w:rFonts w:ascii="Symbol" w:hAnsi="Symbol" w:hint="default"/>
+      </w:rPr>
+    </w:lvl>
+    <w:lvl w:ilvl="7" w:tplc="04090003" w:tentative="1">
+      <w:start w:val="1"/>
+      <w:numFmt w:val="bullet"/>
+      <w:lvlText w:val="o"/>
+      <w:lvlJc w:val="left"/>
+      <w:pPr>
+        <w:ind w:left="5760" w:hanging="360"/>
+      </w:pPr>
+      <w:rPr>
+        <w:rFonts w:ascii="Courier New" w:hAnsi="Courier New" w:cs="Courier New" w:hint="default"/>
+      </w:rPr>
+    </w:lvl>
+    <w:lvl w:ilvl="8" w:tplc="04090005" w:tentative="1">
+      <w:start w:val="1"/>
+      <w:numFmt w:val="bullet"/>
+      <w:lvlText w:val=""/>
+      <w:lvlJc w:val="left"/>
+      <w:pPr>
+        <w:ind w:left="6480" w:hanging="360"/>
+      </w:pPr>
+      <w:rPr>
+        <w:rFonts w:ascii="Wingdings" w:hAnsi="Wingdings" w:hint="default"/>
+      </w:rPr>
+    </w:lvl>
+  </w:abstractNum>
+  <w:num w:numId="1">
+    <w:abstractNumId w:val="2"/>
+  </w:num>
+  <w:num w:numId="2">
+    <w:abstractNumId w:val="1"/>
+  </w:num>
+  <w:num w:numId="3">
+    <w:abstractNumId w:val="0"/>
+  </w:num>
+</w:numbering>
+</file>
+
 <file path=word/styles.xml><?xml version="1.0" encoding="utf-8"?>
-<w:styles xmlns:r="http://schemas.openxmlformats.org/officeDocument/2006/relationships" xmlns:w="http://schemas.openxmlformats.org/wordprocessingml/2006/main">
+<w:styles xmlns:mc="http://schemas.openxmlformats.org/markup-compatibility/2006" xmlns:r="http://schemas.openxmlformats.org/officeDocument/2006/relationships" xmlns:w="http://schemas.openxmlformats.org/wordprocessingml/2006/main" xmlns:w14="http://schemas.microsoft.com/office/word/2010/wordml" mc:Ignorable="w14">
   <w:docDefaults>
     <w:rPrDefault>
       <w:rPr>
@@ -3649,6 +5515,44 @@
     <w:qFormat/>
     <w:rsid w:val="00E71959"/>
   </w:style>
+  <w:style w:type="paragraph" w:styleId="Heading2">
+    <w:name w:val="heading 2"/>
+    <w:basedOn w:val="Normal"/>
+    <w:link w:val="Heading2Char"/>
+    <w:uiPriority w:val="9"/>
+    <w:qFormat/>
+    <w:rsid w:val="00813D69"/>
+    <w:pPr>
+      <w:spacing w:before="100" w:beforeAutospacing="1" w:after="100" w:afterAutospacing="1" w:line="240" w:lineRule="auto"/>
+      <w:outlineLvl w:val="1"/>
+    </w:pPr>
+    <w:rPr>
+      <w:rFonts w:ascii="Times New Roman" w:eastAsia="Times New Roman" w:hAnsi="Times New Roman" w:cs="Times New Roman"/>
+      <w:b/>
+      <w:bCs/>
+      <w:sz w:val="36"/>
+      <w:szCs w:val="36"/>
+    </w:rPr>
+  </w:style>
+  <w:style w:type="paragraph" w:styleId="Heading3">
+    <w:name w:val="heading 3"/>
+    <w:basedOn w:val="Normal"/>
+    <w:link w:val="Heading3Char"/>
+    <w:uiPriority w:val="9"/>
+    <w:qFormat/>
+    <w:rsid w:val="00813D69"/>
+    <w:pPr>
+      <w:spacing w:before="100" w:beforeAutospacing="1" w:after="100" w:afterAutospacing="1" w:line="240" w:lineRule="auto"/>
+      <w:outlineLvl w:val="2"/>
+    </w:pPr>
+    <w:rPr>
+      <w:rFonts w:ascii="Times New Roman" w:eastAsia="Times New Roman" w:hAnsi="Times New Roman" w:cs="Times New Roman"/>
+      <w:b/>
+      <w:bCs/>
+      <w:sz w:val="27"/>
+      <w:szCs w:val="27"/>
+    </w:rPr>
+  </w:style>
   <w:style w:type="character" w:default="1" w:styleId="DefaultParagraphFont">
     <w:name w:val="Default Paragraph Font"/>
     <w:uiPriority w:val="1"/>
@@ -3660,7 +5564,6 @@
     <w:uiPriority w:val="99"/>
     <w:semiHidden/>
     <w:unhideWhenUsed/>
-    <w:qFormat/>
     <w:tblPr>
       <w:tblInd w:w="0" w:type="dxa"/>
       <w:tblCellMar>
@@ -3864,6 +5767,304 @@
       <w:color w:val="0000FF" w:themeColor="hyperlink"/>
       <w:u w:val="single"/>
     </w:rPr>
+  </w:style>
+  <w:style w:type="character" w:customStyle="1" w:styleId="Heading2Char">
+    <w:name w:val="Heading 2 Char"/>
+    <w:basedOn w:val="DefaultParagraphFont"/>
+    <w:link w:val="Heading2"/>
+    <w:uiPriority w:val="9"/>
+    <w:rsid w:val="00813D69"/>
+    <w:rPr>
+      <w:rFonts w:ascii="Times New Roman" w:eastAsia="Times New Roman" w:hAnsi="Times New Roman" w:cs="Times New Roman"/>
+      <w:b/>
+      <w:bCs/>
+      <w:sz w:val="36"/>
+      <w:szCs w:val="36"/>
+    </w:rPr>
+  </w:style>
+  <w:style w:type="character" w:customStyle="1" w:styleId="Heading3Char">
+    <w:name w:val="Heading 3 Char"/>
+    <w:basedOn w:val="DefaultParagraphFont"/>
+    <w:link w:val="Heading3"/>
+    <w:uiPriority w:val="9"/>
+    <w:rsid w:val="00813D69"/>
+    <w:rPr>
+      <w:rFonts w:ascii="Times New Roman" w:eastAsia="Times New Roman" w:hAnsi="Times New Roman" w:cs="Times New Roman"/>
+      <w:b/>
+      <w:bCs/>
+      <w:sz w:val="27"/>
+      <w:szCs w:val="27"/>
+    </w:rPr>
+  </w:style>
+  <w:style w:type="paragraph" w:styleId="NormalWeb">
+    <w:name w:val="Normal (Web)"/>
+    <w:basedOn w:val="Normal"/>
+    <w:uiPriority w:val="99"/>
+    <w:semiHidden/>
+    <w:unhideWhenUsed/>
+    <w:rsid w:val="00813D69"/>
+    <w:pPr>
+      <w:spacing w:before="100" w:beforeAutospacing="1" w:after="100" w:afterAutospacing="1" w:line="240" w:lineRule="auto"/>
+    </w:pPr>
+    <w:rPr>
+      <w:rFonts w:ascii="Times New Roman" w:eastAsia="Times New Roman" w:hAnsi="Times New Roman" w:cs="Times New Roman"/>
+      <w:sz w:val="24"/>
+      <w:szCs w:val="24"/>
+    </w:rPr>
+  </w:style>
+  <w:style w:type="character" w:customStyle="1" w:styleId="apple-tab-span">
+    <w:name w:val="apple-tab-span"/>
+    <w:basedOn w:val="DefaultParagraphFont"/>
+    <w:rsid w:val="00813D69"/>
+  </w:style>
+  <w:style w:type="paragraph" w:styleId="NoSpacing">
+    <w:name w:val="No Spacing"/>
+    <w:uiPriority w:val="1"/>
+    <w:qFormat/>
+    <w:rsid w:val="00813D69"/>
+    <w:pPr>
+      <w:spacing w:after="0" w:line="240" w:lineRule="auto"/>
+    </w:pPr>
+  </w:style>
+  <w:style w:type="paragraph" w:styleId="Title">
+    <w:name w:val="Title"/>
+    <w:basedOn w:val="Normal"/>
+    <w:next w:val="Normal"/>
+    <w:link w:val="TitleChar"/>
+    <w:uiPriority w:val="10"/>
+    <w:qFormat/>
+    <w:rsid w:val="001E6986"/>
+    <w:pPr>
+      <w:pBdr>
+        <w:bottom w:val="single" w:sz="8" w:space="4" w:color="4F81BD" w:themeColor="accent1"/>
+      </w:pBdr>
+      <w:spacing w:after="300" w:line="240" w:lineRule="auto"/>
+      <w:contextualSpacing/>
+    </w:pPr>
+    <w:rPr>
+      <w:rFonts w:asciiTheme="majorHAnsi" w:eastAsiaTheme="majorEastAsia" w:hAnsiTheme="majorHAnsi" w:cstheme="majorBidi"/>
+      <w:color w:val="17365D" w:themeColor="text2" w:themeShade="BF"/>
+      <w:spacing w:val="5"/>
+      <w:kern w:val="28"/>
+      <w:sz w:val="52"/>
+      <w:szCs w:val="52"/>
+    </w:rPr>
+  </w:style>
+  <w:style w:type="character" w:customStyle="1" w:styleId="TitleChar">
+    <w:name w:val="Title Char"/>
+    <w:basedOn w:val="DefaultParagraphFont"/>
+    <w:link w:val="Title"/>
+    <w:uiPriority w:val="10"/>
+    <w:rsid w:val="001E6986"/>
+    <w:rPr>
+      <w:rFonts w:asciiTheme="majorHAnsi" w:eastAsiaTheme="majorEastAsia" w:hAnsiTheme="majorHAnsi" w:cstheme="majorBidi"/>
+      <w:color w:val="17365D" w:themeColor="text2" w:themeShade="BF"/>
+      <w:spacing w:val="5"/>
+      <w:kern w:val="28"/>
+      <w:sz w:val="52"/>
+      <w:szCs w:val="52"/>
+    </w:rPr>
+  </w:style>
+  <w:style w:type="paragraph" w:styleId="ListParagraph">
+    <w:name w:val="List Paragraph"/>
+    <w:basedOn w:val="Normal"/>
+    <w:uiPriority w:val="34"/>
+    <w:qFormat/>
+    <w:rsid w:val="00DD312F"/>
+    <w:pPr>
+      <w:ind w:left="720"/>
+      <w:contextualSpacing/>
+    </w:pPr>
+  </w:style>
+</w:styles>
+</file>
+
+<file path=word/stylesWithEffects.xml><?xml version="1.0" encoding="utf-8"?>
+<w:styles xmlns:wpc="http://schemas.microsoft.com/office/word/2010/wordprocessingCanvas" xmlns:mc="http://schemas.openxmlformats.org/markup-compatibility/2006" xmlns:o="urn:schemas-microsoft-com:office:office" xmlns:r="http://schemas.openxmlformats.org/officeDocument/2006/relationships" xmlns:m="http://schemas.openxmlformats.org/officeDocument/2006/math" xmlns:v="urn:schemas-microsoft-com:vml" xmlns:wp14="http://schemas.microsoft.com/office/word/2010/wordprocessingDrawing" xmlns:wp="http://schemas.openxmlformats.org/drawingml/2006/wordprocessingDrawing" xmlns:w10="urn:schemas-microsoft-com:office:word" xmlns:w="http://schemas.openxmlformats.org/wordprocessingml/2006/main" xmlns:w14="http://schemas.microsoft.com/office/word/2010/wordml" xmlns:wpg="http://schemas.microsoft.com/office/word/2010/wordprocessingGroup" xmlns:wpi="http://schemas.microsoft.com/office/word/2010/wordprocessingInk" xmlns:wne="http://schemas.microsoft.com/office/word/2006/wordml" xmlns:wps="http://schemas.microsoft.com/office/word/2010/wordprocessingShape" mc:Ignorable="w14 wp14">
+  <w:docDefaults>
+    <w:rPrDefault>
+      <w:rPr>
+        <w:rFonts w:asciiTheme="minorHAnsi" w:eastAsiaTheme="minorEastAsia" w:hAnsiTheme="minorHAnsi" w:cstheme="minorBidi"/>
+        <w:sz w:val="22"/>
+        <w:szCs w:val="22"/>
+        <w:lang w:val="en-US" w:eastAsia="en-US" w:bidi="ar-SA"/>
+      </w:rPr>
+    </w:rPrDefault>
+    <w:pPrDefault>
+      <w:pPr>
+        <w:spacing w:after="200" w:line="276" w:lineRule="auto"/>
+      </w:pPr>
+    </w:pPrDefault>
+  </w:docDefaults>
+  <w:latentStyles w:defLockedState="0" w:defUIPriority="99" w:defSemiHidden="1" w:defUnhideWhenUsed="1" w:defQFormat="0" w:count="267">
+    <w:lsdException w:name="Normal" w:semiHidden="0" w:uiPriority="0" w:unhideWhenUsed="0" w:qFormat="1"/>
+    <w:lsdException w:name="heading 1" w:semiHidden="0" w:uiPriority="9" w:unhideWhenUsed="0" w:qFormat="1"/>
+    <w:lsdException w:name="heading 2" w:uiPriority="9" w:qFormat="1"/>
+    <w:lsdException w:name="heading 3" w:uiPriority="9" w:qFormat="1"/>
+    <w:lsdException w:name="heading 4" w:uiPriority="9" w:qFormat="1"/>
+    <w:lsdException w:name="heading 5" w:uiPriority="9" w:qFormat="1"/>
+    <w:lsdException w:name="heading 6" w:uiPriority="9" w:qFormat="1"/>
+    <w:lsdException w:name="heading 7" w:uiPriority="9" w:qFormat="1"/>
+    <w:lsdException w:name="heading 8" w:uiPriority="9" w:qFormat="1"/>
+    <w:lsdException w:name="heading 9" w:uiPriority="9" w:qFormat="1"/>
+    <w:lsdException w:name="toc 1" w:uiPriority="39"/>
+    <w:lsdException w:name="toc 2" w:uiPriority="39"/>
+    <w:lsdException w:name="toc 3" w:uiPriority="39"/>
+    <w:lsdException w:name="toc 4" w:uiPriority="39"/>
+    <w:lsdException w:name="toc 5" w:uiPriority="39"/>
+    <w:lsdException w:name="toc 6" w:uiPriority="39"/>
+    <w:lsdException w:name="toc 7" w:uiPriority="39"/>
+    <w:lsdException w:name="toc 8" w:uiPriority="39"/>
+    <w:lsdException w:name="toc 9" w:uiPriority="39"/>
+    <w:lsdException w:name="caption" w:uiPriority="35" w:qFormat="1"/>
+    <w:lsdException w:name="Title" w:semiHidden="0" w:uiPriority="10" w:unhideWhenUsed="0" w:qFormat="1"/>
+    <w:lsdException w:name="Default Paragraph Font" w:uiPriority="1"/>
+    <w:lsdException w:name="Subtitle" w:semiHidden="0" w:uiPriority="11" w:unhideWhenUsed="0" w:qFormat="1"/>
+    <w:lsdException w:name="Strong" w:semiHidden="0" w:uiPriority="22" w:unhideWhenUsed="0" w:qFormat="1"/>
+    <w:lsdException w:name="Emphasis" w:semiHidden="0" w:uiPriority="20" w:unhideWhenUsed="0" w:qFormat="1"/>
+    <w:lsdException w:name="Table Grid" w:semiHidden="0" w:uiPriority="59" w:unhideWhenUsed="0"/>
+    <w:lsdException w:name="Placeholder Text" w:unhideWhenUsed="0"/>
+    <w:lsdException w:name="No Spacing" w:semiHidden="0" w:uiPriority="1" w:unhideWhenUsed="0" w:qFormat="1"/>
+    <w:lsdException w:name="Light Shading" w:semiHidden="0" w:uiPriority="60" w:unhideWhenUsed="0"/>
+    <w:lsdException w:name="Light List" w:semiHidden="0" w:uiPriority="61" w:unhideWhenUsed="0"/>
+    <w:lsdException w:name="Light Grid" w:semiHidden="0" w:uiPriority="62" w:unhideWhenUsed="0"/>
+    <w:lsdException w:name="Medium Shading 1" w:semiHidden="0" w:uiPriority="63" w:unhideWhenUsed="0"/>
+    <w:lsdException w:name="Medium Shading 2" w:semiHidden="0" w:uiPriority="64" w:unhideWhenUsed="0"/>
+    <w:lsdException w:name="Medium List 1" w:semiHidden="0" w:uiPriority="65" w:unhideWhenUsed="0"/>
+    <w:lsdException w:name="Medium List 2" w:semiHidden="0" w:uiPriority="66" w:unhideWhenUsed="0"/>
+    <w:lsdException w:name="Medium Grid 1" w:semiHidden="0" w:uiPriority="67" w:unhideWhenUsed="0"/>
+    <w:lsdException w:name="Medium Grid 2" w:semiHidden="0" w:uiPriority="68" w:unhideWhenUsed="0"/>
+    <w:lsdException w:name="Medium Grid 3" w:semiHidden="0" w:uiPriority="69" w:unhideWhenUsed="0"/>
+    <w:lsdException w:name="Dark List" w:semiHidden="0" w:uiPriority="70" w:unhideWhenUsed="0"/>
+    <w:lsdException w:name="Colorful Shading" w:semiHidden="0" w:uiPriority="71" w:unhideWhenUsed="0"/>
+    <w:lsdException w:name="Colorful List" w:semiHidden="0" w:uiPriority="72" w:unhideWhenUsed="0"/>
+    <w:lsdException w:name="Colorful Grid" w:semiHidden="0" w:uiPriority="73" w:unhideWhenUsed="0"/>
+    <w:lsdException w:name="Light Shading Accent 1" w:semiHidden="0" w:uiPriority="60" w:unhideWhenUsed="0"/>
+    <w:lsdException w:name="Light List Accent 1" w:semiHidden="0" w:uiPriority="61" w:unhideWhenUsed="0"/>
+    <w:lsdException w:name="Light Grid Accent 1" w:semiHidden="0" w:uiPriority="62" w:unhideWhenUsed="0"/>
+    <w:lsdException w:name="Medium Shading 1 Accent 1" w:semiHidden="0" w:uiPriority="63" w:unhideWhenUsed="0"/>
+    <w:lsdException w:name="Medium Shading 2 Accent 1" w:semiHidden="0" w:uiPriority="64" w:unhideWhenUsed="0"/>
+    <w:lsdException w:name="Medium List 1 Accent 1" w:semiHidden="0" w:uiPriority="65" w:unhideWhenUsed="0"/>
+    <w:lsdException w:name="Revision" w:unhideWhenUsed="0"/>
+    <w:lsdException w:name="List Paragraph" w:semiHidden="0" w:uiPriority="34" w:unhideWhenUsed="0" w:qFormat="1"/>
+    <w:lsdException w:name="Quote" w:semiHidden="0" w:uiPriority="29" w:unhideWhenUsed="0" w:qFormat="1"/>
+    <w:lsdException w:name="Intense Quote" w:semiHidden="0" w:uiPriority="30" w:unhideWhenUsed="0" w:qFormat="1"/>
+    <w:lsdException w:name="Medium List 2 Accent 1" w:semiHidden="0" w:uiPriority="66" w:unhideWhenUsed="0"/>
+    <w:lsdException w:name="Medium Grid 1 Accent 1" w:semiHidden="0" w:uiPriority="67" w:unhideWhenUsed="0"/>
+    <w:lsdException w:name="Medium Grid 2 Accent 1" w:semiHidden="0" w:uiPriority="68" w:unhideWhenUsed="0"/>
+    <w:lsdException w:name="Medium Grid 3 Accent 1" w:semiHidden="0" w:uiPriority="69" w:unhideWhenUsed="0"/>
+    <w:lsdException w:name="Dark List Accent 1" w:semiHidden="0" w:uiPriority="70" w:unhideWhenUsed="0"/>
+    <w:lsdException w:name="Colorful Shading Accent 1" w:semiHidden="0" w:uiPriority="71" w:unhideWhenUsed="0"/>
+    <w:lsdException w:name="Colorful List Accent 1" w:semiHidden="0" w:uiPriority="72" w:unhideWhenUsed="0"/>
+    <w:lsdException w:name="Colorful Grid Accent 1" w:semiHidden="0" w:uiPriority="73" w:unhideWhenUsed="0"/>
+    <w:lsdException w:name="Light Shading Accent 2" w:semiHidden="0" w:uiPriority="60" w:unhideWhenUsed="0"/>
+    <w:lsdException w:name="Light List Accent 2" w:semiHidden="0" w:uiPriority="61" w:unhideWhenUsed="0"/>
+    <w:lsdException w:name="Light Grid Accent 2" w:semiHidden="0" w:uiPriority="62" w:unhideWhenUsed="0"/>
+    <w:lsdException w:name="Medium Shading 1 Accent 2" w:semiHidden="0" w:uiPriority="63" w:unhideWhenUsed="0"/>
+    <w:lsdException w:name="Medium Shading 2 Accent 2" w:semiHidden="0" w:uiPriority="64" w:unhideWhenUsed="0"/>
+    <w:lsdException w:name="Medium List 1 Accent 2" w:semiHidden="0" w:uiPriority="65" w:unhideWhenUsed="0"/>
+    <w:lsdException w:name="Medium List 2 Accent 2" w:semiHidden="0" w:uiPriority="66" w:unhideWhenUsed="0"/>
+    <w:lsdException w:name="Medium Grid 1 Accent 2" w:semiHidden="0" w:uiPriority="67" w:unhideWhenUsed="0"/>
+    <w:lsdException w:name="Medium Grid 2 Accent 2" w:semiHidden="0" w:uiPriority="68" w:unhideWhenUsed="0"/>
+    <w:lsdException w:name="Medium Grid 3 Accent 2" w:semiHidden="0" w:uiPriority="69" w:unhideWhenUsed="0"/>
+    <w:lsdException w:name="Dark List Accent 2" w:semiHidden="0" w:uiPriority="70" w:unhideWhenUsed="0"/>
+    <w:lsdException w:name="Colorful Shading Accent 2" w:semiHidden="0" w:uiPriority="71" w:unhideWhenUsed="0"/>
+    <w:lsdException w:name="Colorful List Accent 2" w:semiHidden="0" w:uiPriority="72" w:unhideWhenUsed="0"/>
+    <w:lsdException w:name="Colorful Grid Accent 2" w:semiHidden="0" w:uiPriority="73" w:unhideWhenUsed="0"/>
+    <w:lsdException w:name="Light Shading Accent 3" w:semiHidden="0" w:uiPriority="60" w:unhideWhenUsed="0"/>
+    <w:lsdException w:name="Light List Accent 3" w:semiHidden="0" w:uiPriority="61" w:unhideWhenUsed="0"/>
+    <w:lsdException w:name="Light Grid Accent 3" w:semiHidden="0" w:uiPriority="62" w:unhideWhenUsed="0"/>
+    <w:lsdException w:name="Medium Shading 1 Accent 3" w:semiHidden="0" w:uiPriority="63" w:unhideWhenUsed="0"/>
+    <w:lsdException w:name="Medium Shading 2 Accent 3" w:semiHidden="0" w:uiPriority="64" w:unhideWhenUsed="0"/>
+    <w:lsdException w:name="Medium List 1 Accent 3" w:semiHidden="0" w:uiPriority="65" w:unhideWhenUsed="0"/>
+    <w:lsdException w:name="Medium List 2 Accent 3" w:semiHidden="0" w:uiPriority="66" w:unhideWhenUsed="0"/>
+    <w:lsdException w:name="Medium Grid 1 Accent 3" w:semiHidden="0" w:uiPriority="67" w:unhideWhenUsed="0"/>
+    <w:lsdException w:name="Medium Grid 2 Accent 3" w:semiHidden="0" w:uiPriority="68" w:unhideWhenUsed="0"/>
+    <w:lsdException w:name="Medium Grid 3 Accent 3" w:semiHidden="0" w:uiPriority="69" w:unhideWhenUsed="0"/>
+    <w:lsdException w:name="Dark List Accent 3" w:semiHidden="0" w:uiPriority="70" w:unhideWhenUsed="0"/>
+    <w:lsdException w:name="Colorful Shading Accent 3" w:semiHidden="0" w:uiPriority="71" w:unhideWhenUsed="0"/>
+    <w:lsdException w:name="Colorful List Accent 3" w:semiHidden="0" w:uiPriority="72" w:unhideWhenUsed="0"/>
+    <w:lsdException w:name="Colorful Grid Accent 3" w:semiHidden="0" w:uiPriority="73" w:unhideWhenUsed="0"/>
+    <w:lsdException w:name="Light Shading Accent 4" w:semiHidden="0" w:uiPriority="60" w:unhideWhenUsed="0"/>
+    <w:lsdException w:name="Light List Accent 4" w:semiHidden="0" w:uiPriority="61" w:unhideWhenUsed="0"/>
+    <w:lsdException w:name="Light Grid Accent 4" w:semiHidden="0" w:uiPriority="62" w:unhideWhenUsed="0"/>
+    <w:lsdException w:name="Medium Shading 1 Accent 4" w:semiHidden="0" w:uiPriority="63" w:unhideWhenUsed="0"/>
+    <w:lsdException w:name="Medium Shading 2 Accent 4" w:semiHidden="0" w:uiPriority="64" w:unhideWhenUsed="0"/>
+    <w:lsdException w:name="Medium List 1 Accent 4" w:semiHidden="0" w:uiPriority="65" w:unhideWhenUsed="0"/>
+    <w:lsdException w:name="Medium List 2 Accent 4" w:semiHidden="0" w:uiPriority="66" w:unhideWhenUsed="0"/>
+    <w:lsdException w:name="Medium Grid 1 Accent 4" w:semiHidden="0" w:uiPriority="67" w:unhideWhenUsed="0"/>
+    <w:lsdException w:name="Medium Grid 2 Accent 4" w:semiHidden="0" w:uiPriority="68" w:unhideWhenUsed="0"/>
+    <w:lsdException w:name="Medium Grid 3 Accent 4" w:semiHidden="0" w:uiPriority="69" w:unhideWhenUsed="0"/>
+    <w:lsdException w:name="Dark List Accent 4" w:semiHidden="0" w:uiPriority="70" w:unhideWhenUsed="0"/>
+    <w:lsdException w:name="Colorful Shading Accent 4" w:semiHidden="0" w:uiPriority="71" w:unhideWhenUsed="0"/>
+    <w:lsdException w:name="Colorful List Accent 4" w:semiHidden="0" w:uiPriority="72" w:unhideWhenUsed="0"/>
+    <w:lsdException w:name="Colorful Grid Accent 4" w:semiHidden="0" w:uiPriority="73" w:unhideWhenUsed="0"/>
+    <w:lsdException w:name="Light Shading Accent 5" w:semiHidden="0" w:uiPriority="60" w:unhideWhenUsed="0"/>
+    <w:lsdException w:name="Light List Accent 5" w:semiHidden="0" w:uiPriority="61" w:unhideWhenUsed="0"/>
+    <w:lsdException w:name="Light Grid Accent 5" w:semiHidden="0" w:uiPriority="62" w:unhideWhenUsed="0"/>
+    <w:lsdException w:name="Medium Shading 1 Accent 5" w:semiHidden="0" w:uiPriority="63" w:unhideWhenUsed="0"/>
+    <w:lsdException w:name="Medium Shading 2 Accent 5" w:semiHidden="0" w:uiPriority="64" w:unhideWhenUsed="0"/>
+    <w:lsdException w:name="Medium List 1 Accent 5" w:semiHidden="0" w:uiPriority="65" w:unhideWhenUsed="0"/>
+    <w:lsdException w:name="Medium List 2 Accent 5" w:semiHidden="0" w:uiPriority="66" w:unhideWhenUsed="0"/>
+    <w:lsdException w:name="Medium Grid 1 Accent 5" w:semiHidden="0" w:uiPriority="67" w:unhideWhenUsed="0"/>
+    <w:lsdException w:name="Medium Grid 2 Accent 5" w:semiHidden="0" w:uiPriority="68" w:unhideWhenUsed="0"/>
+    <w:lsdException w:name="Medium Grid 3 Accent 5" w:semiHidden="0" w:uiPriority="69" w:unhideWhenUsed="0"/>
+    <w:lsdException w:name="Dark List Accent 5" w:semiHidden="0" w:uiPriority="70" w:unhideWhenUsed="0"/>
+    <w:lsdException w:name="Colorful Shading Accent 5" w:semiHidden="0" w:uiPriority="71" w:unhideWhenUsed="0"/>
+    <w:lsdException w:name="Colorful List Accent 5" w:semiHidden="0" w:uiPriority="72" w:unhideWhenUsed="0"/>
+    <w:lsdException w:name="Colorful Grid Accent 5" w:semiHidden="0" w:uiPriority="73" w:unhideWhenUsed="0"/>
+    <w:lsdException w:name="Light Shading Accent 6" w:semiHidden="0" w:uiPriority="60" w:unhideWhenUsed="0"/>
+    <w:lsdException w:name="Light List Accent 6" w:semiHidden="0" w:uiPriority="61" w:unhideWhenUsed="0"/>
+    <w:lsdException w:name="Light Grid Accent 6" w:semiHidden="0" w:uiPriority="62" w:unhideWhenUsed="0"/>
+    <w:lsdException w:name="Medium Shading 1 Accent 6" w:semiHidden="0" w:uiPriority="63" w:unhideWhenUsed="0"/>
+    <w:lsdException w:name="Medium Shading 2 Accent 6" w:semiHidden="0" w:uiPriority="64" w:unhideWhenUsed="0"/>
+    <w:lsdException w:name="Medium List 1 Accent 6" w:semiHidden="0" w:uiPriority="65" w:unhideWhenUsed="0"/>
+    <w:lsdException w:name="Medium List 2 Accent 6" w:semiHidden="0" w:uiPriority="66" w:unhideWhenUsed="0"/>
+    <w:lsdException w:name="Medium Grid 1 Accent 6" w:semiHidden="0" w:uiPriority="67" w:unhideWhenUsed="0"/>
+    <w:lsdException w:name="Medium Grid 2 Accent 6" w:semiHidden="0" w:uiPriority="68" w:unhideWhenUsed="0"/>
+    <w:lsdException w:name="Medium Grid 3 Accent 6" w:semiHidden="0" w:uiPriority="69" w:unhideWhenUsed="0"/>
+    <w:lsdException w:name="Dark List Accent 6" w:semiHidden="0" w:uiPriority="70" w:unhideWhenUsed="0"/>
+    <w:lsdException w:name="Colorful Shading Accent 6" w:semiHidden="0" w:uiPriority="71" w:unhideWhenUsed="0"/>
+    <w:lsdException w:name="Colorful List Accent 6" w:semiHidden="0" w:uiPriority="72" w:unhideWhenUsed="0"/>
+    <w:lsdException w:name="Colorful Grid Accent 6" w:semiHidden="0" w:uiPriority="73" w:unhideWhenUsed="0"/>
+    <w:lsdException w:name="Subtle Emphasis" w:semiHidden="0" w:uiPriority="19" w:unhideWhenUsed="0" w:qFormat="1"/>
+    <w:lsdException w:name="Intense Emphasis" w:semiHidden="0" w:uiPriority="21" w:unhideWhenUsed="0" w:qFormat="1"/>
+    <w:lsdException w:name="Subtle Reference" w:semiHidden="0" w:uiPriority="31" w:unhideWhenUsed="0" w:qFormat="1"/>
+    <w:lsdException w:name="Intense Reference" w:semiHidden="0" w:uiPriority="32" w:unhideWhenUsed="0" w:qFormat="1"/>
+    <w:lsdException w:name="Book Title" w:semiHidden="0" w:uiPriority="33" w:unhideWhenUsed="0" w:qFormat="1"/>
+    <w:lsdException w:name="Bibliography" w:uiPriority="37"/>
+    <w:lsdException w:name="TOC Heading" w:uiPriority="39" w:qFormat="1"/>
+  </w:latentStyles>
+  <w:style w:type="paragraph" w:default="1" w:styleId="Normal">
+    <w:name w:val="Normal"/>
+    <w:qFormat/>
+  </w:style>
+  <w:style w:type="character" w:default="1" w:styleId="DefaultParagraphFont">
+    <w:name w:val="Default Paragraph Font"/>
+    <w:uiPriority w:val="1"/>
+    <w:semiHidden/>
+    <w:unhideWhenUsed/>
+  </w:style>
+  <w:style w:type="table" w:default="1" w:styleId="TableNormal">
+    <w:name w:val="Normal Table"/>
+    <w:uiPriority w:val="99"/>
+    <w:semiHidden/>
+    <w:unhideWhenUsed/>
+    <w:tblPr>
+      <w:tblInd w:w="0" w:type="dxa"/>
+      <w:tblCellMar>
+        <w:top w:w="0" w:type="dxa"/>
+        <w:left w:w="108" w:type="dxa"/>
+        <w:bottom w:w="0" w:type="dxa"/>
+        <w:right w:w="108" w:type="dxa"/>
+      </w:tblCellMar>
+    </w:tblPr>
+  </w:style>
+  <w:style w:type="numbering" w:default="1" w:styleId="NoList">
+    <w:name w:val="No List"/>
+    <w:uiPriority w:val="99"/>
+    <w:semiHidden/>
+    <w:unhideWhenUsed/>
   </w:style>
 </w:styles>
 </file>

</xml_diff>

<commit_message>
added some more to chess rules and problems with eval function
</commit_message>
<xml_diff>
--- a/AI_ChessMasters_Documentation.docx
+++ b/AI_ChessMasters_Documentation.docx
@@ -19,7 +19,6 @@
         </w:rPr>
         <w:t>Date: 16th March</w:t>
       </w:r>
-      <w:proofErr w:type="gramStart"/>
       <w:r>
         <w:rPr>
           <w:rFonts w:ascii="Calibri" w:eastAsia="Times New Roman" w:hAnsi="Calibri" w:cs="Calibri"/>
@@ -27,7 +26,6 @@
         </w:rPr>
         <w:t>,2017</w:t>
       </w:r>
-      <w:proofErr w:type="gramEnd"/>
     </w:p>
     <w:p>
       <w:pPr>
@@ -88,11 +86,9 @@
           <w:u w:val="single"/>
         </w:rPr>
       </w:pPr>
-      <w:proofErr w:type="gramStart"/>
       <w:r>
         <w:t>Project of an application to play chess with the Min-Max algorithm.</w:t>
       </w:r>
-      <w:proofErr w:type="gramEnd"/>
     </w:p>
     <w:p>
       <w:pPr>
@@ -127,6 +123,7 @@
           <w:color w:val="4F81BD"/>
           <w:sz w:val="26"/>
           <w:szCs w:val="26"/>
+          <w:lang w:val="pl-PL" w:eastAsia="pl-PL"/>
         </w:rPr>
         <w:drawing>
           <wp:inline distT="0" distB="0" distL="0" distR="0">
@@ -360,7 +357,20 @@
           <w:szCs w:val="96"/>
         </w:rPr>
         <w:lastRenderedPageBreak/>
-        <w:t>Table of Contents</w:t>
+        <w:t xml:space="preserve">Table of </w:t>
+      </w:r>
+      <w:bookmarkStart w:id="0" w:name="_GoBack"/>
+      <w:bookmarkEnd w:id="0"/>
+      <w:r>
+        <w:rPr>
+          <w:rFonts w:ascii="Cambria" w:eastAsia="Times New Roman" w:hAnsi="Cambria" w:cs="Times New Roman"/>
+          <w:b/>
+          <w:bCs/>
+          <w:color w:val="366091"/>
+          <w:sz w:val="96"/>
+          <w:szCs w:val="96"/>
+        </w:rPr>
+        <w:t>Contents</w:t>
       </w:r>
     </w:p>
     <w:p>
@@ -417,7 +427,7 @@
           <w:sz w:val="40"/>
           <w:szCs w:val="40"/>
         </w:rPr>
-        <w:t>Description of the problem.</w:t>
+        <w:t>Rules of Chess</w:t>
       </w:r>
     </w:p>
     <w:p>
@@ -443,34 +453,7 @@
           <w:sz w:val="40"/>
           <w:szCs w:val="40"/>
         </w:rPr>
-        <w:t xml:space="preserve"> </w:t>
-      </w:r>
-      <w:r>
-        <w:rPr>
-          <w:rFonts w:ascii="Calibri" w:eastAsia="Times New Roman" w:hAnsi="Calibri" w:cs="Calibri"/>
-          <w:color w:val="000000"/>
-          <w:sz w:val="40"/>
-          <w:szCs w:val="40"/>
-        </w:rPr>
-        <w:t>Responsibilities and different versions</w:t>
-      </w:r>
-      <w:r>
-        <w:rPr>
-          <w:rFonts w:ascii="Calibri" w:eastAsia="Times New Roman" w:hAnsi="Calibri" w:cs="Calibri"/>
-          <w:color w:val="000000"/>
-          <w:sz w:val="40"/>
-          <w:szCs w:val="40"/>
-        </w:rPr>
-        <w:t>.</w:t>
-      </w:r>
-      <w:r>
-        <w:rPr>
-          <w:rFonts w:ascii="Calibri" w:eastAsia="Times New Roman" w:hAnsi="Calibri" w:cs="Calibri"/>
-          <w:color w:val="000000"/>
-          <w:sz w:val="40"/>
-          <w:szCs w:val="40"/>
-        </w:rPr>
-        <w:tab/>
+        <w:t>Description of the problem.</w:t>
       </w:r>
     </w:p>
     <w:p>
@@ -496,7 +479,16 @@
           <w:sz w:val="40"/>
           <w:szCs w:val="40"/>
         </w:rPr>
-        <w:t xml:space="preserve"> Descriptions of preferred solutions.</w:t>
+        <w:t>Responsibilities and different versions.</w:t>
+      </w:r>
+      <w:r>
+        <w:rPr>
+          <w:rFonts w:ascii="Calibri" w:eastAsia="Times New Roman" w:hAnsi="Calibri" w:cs="Calibri"/>
+          <w:color w:val="000000"/>
+          <w:sz w:val="40"/>
+          <w:szCs w:val="40"/>
+        </w:rPr>
+        <w:tab/>
       </w:r>
     </w:p>
     <w:p>
@@ -522,7 +514,7 @@
           <w:sz w:val="40"/>
           <w:szCs w:val="40"/>
         </w:rPr>
-        <w:t xml:space="preserve"> Analysis of the solutions</w:t>
+        <w:t xml:space="preserve"> Descriptions of preferred solutions.</w:t>
       </w:r>
     </w:p>
     <w:p>
@@ -548,16 +540,7 @@
           <w:sz w:val="40"/>
           <w:szCs w:val="40"/>
         </w:rPr>
-        <w:t xml:space="preserve"> Some e</w:t>
-      </w:r>
-      <w:r>
-        <w:rPr>
-          <w:rFonts w:ascii="Calibri" w:eastAsia="Times New Roman" w:hAnsi="Calibri" w:cs="Calibri"/>
-          <w:color w:val="000000"/>
-          <w:sz w:val="40"/>
-          <w:szCs w:val="40"/>
-        </w:rPr>
-        <w:t>xisting solutions.</w:t>
+        <w:t xml:space="preserve"> Analysis of the solutions</w:t>
       </w:r>
     </w:p>
     <w:p>
@@ -583,7 +566,7 @@
           <w:sz w:val="40"/>
           <w:szCs w:val="40"/>
         </w:rPr>
-        <w:t xml:space="preserve"> </w:t>
+        <w:t xml:space="preserve"> Some e</w:t>
       </w:r>
       <w:r>
         <w:rPr>
@@ -592,7 +575,7 @@
           <w:sz w:val="40"/>
           <w:szCs w:val="40"/>
         </w:rPr>
-        <w:t>Conclusion</w:t>
+        <w:t>xisting solutions.</w:t>
       </w:r>
     </w:p>
     <w:p>
@@ -627,13 +610,17 @@
           <w:sz w:val="40"/>
           <w:szCs w:val="40"/>
         </w:rPr>
-        <w:t>Literature</w:t>
-      </w:r>
-    </w:p>
-    <w:p>
-      <w:pPr>
+        <w:t>Conclusion</w:t>
+      </w:r>
+    </w:p>
+    <w:p>
+      <w:pPr>
+        <w:numPr>
+          <w:ilvl w:val="0"/>
+          <w:numId w:val="3"/>
+        </w:numPr>
         <w:spacing w:after="0" w:line="480" w:lineRule="auto"/>
-        <w:ind w:left="360" w:right="-427"/>
+        <w:ind w:right="-427"/>
         <w:textAlignment w:val="baseline"/>
         <w:rPr>
           <w:rFonts w:ascii="Calibri" w:eastAsia="Times New Roman" w:hAnsi="Calibri" w:cs="Calibri"/>
@@ -649,7 +636,7 @@
           <w:sz w:val="40"/>
           <w:szCs w:val="40"/>
         </w:rPr>
-        <w:tab/>
+        <w:t xml:space="preserve"> </w:t>
       </w:r>
       <w:r>
         <w:rPr>
@@ -658,17 +645,21 @@
           <w:sz w:val="40"/>
           <w:szCs w:val="40"/>
         </w:rPr>
-        <w:tab/>
-      </w:r>
-      <w:r>
+        <w:t>Literature</w:t>
+      </w:r>
+    </w:p>
+    <w:p>
+      <w:pPr>
+        <w:spacing w:after="0" w:line="480" w:lineRule="auto"/>
+        <w:ind w:left="360" w:right="-427"/>
+        <w:textAlignment w:val="baseline"/>
         <w:rPr>
           <w:rFonts w:ascii="Calibri" w:eastAsia="Times New Roman" w:hAnsi="Calibri" w:cs="Calibri"/>
           <w:color w:val="000000"/>
           <w:sz w:val="40"/>
           <w:szCs w:val="40"/>
         </w:rPr>
-        <w:tab/>
-      </w:r>
+      </w:pPr>
       <w:r>
         <w:rPr>
           <w:rFonts w:ascii="Calibri" w:eastAsia="Times New Roman" w:hAnsi="Calibri" w:cs="Calibri"/>
@@ -714,6 +705,33 @@
         </w:rPr>
         <w:tab/>
       </w:r>
+      <w:r>
+        <w:rPr>
+          <w:rFonts w:ascii="Calibri" w:eastAsia="Times New Roman" w:hAnsi="Calibri" w:cs="Calibri"/>
+          <w:color w:val="000000"/>
+          <w:sz w:val="40"/>
+          <w:szCs w:val="40"/>
+        </w:rPr>
+        <w:tab/>
+      </w:r>
+      <w:r>
+        <w:rPr>
+          <w:rFonts w:ascii="Calibri" w:eastAsia="Times New Roman" w:hAnsi="Calibri" w:cs="Calibri"/>
+          <w:color w:val="000000"/>
+          <w:sz w:val="40"/>
+          <w:szCs w:val="40"/>
+        </w:rPr>
+        <w:tab/>
+      </w:r>
+      <w:r>
+        <w:rPr>
+          <w:rFonts w:ascii="Calibri" w:eastAsia="Times New Roman" w:hAnsi="Calibri" w:cs="Calibri"/>
+          <w:color w:val="000000"/>
+          <w:sz w:val="40"/>
+          <w:szCs w:val="40"/>
+        </w:rPr>
+        <w:tab/>
+      </w:r>
     </w:p>
     <w:p>
       <w:pPr>
@@ -754,7 +772,71 @@
         </w:rPr>
       </w:pPr>
     </w:p>
-    <w:p/>
+    <w:p>
+      <w:pPr>
+        <w:pStyle w:val="Title"/>
+      </w:pPr>
+      <w:r>
+        <w:lastRenderedPageBreak/>
+        <w:t>Rules of Chess</w:t>
+      </w:r>
+    </w:p>
+    <w:p>
+      <w:r>
+        <w:rPr>
+          <w:noProof/>
+          <w:lang w:val="pl-PL" w:eastAsia="pl-PL"/>
+        </w:rPr>
+        <w:drawing>
+          <wp:inline distT="0" distB="0" distL="0" distR="0">
+            <wp:extent cx="4504267" cy="7315241"/>
+            <wp:effectExtent l="0" t="0" r="0" b="0"/>
+            <wp:docPr id="119" name="Picture 119"/>
+            <wp:cNvGraphicFramePr>
+              <a:graphicFrameLocks xmlns:a="http://schemas.openxmlformats.org/drawingml/2006/main" noChangeAspect="1"/>
+            </wp:cNvGraphicFramePr>
+            <a:graphic xmlns:a="http://schemas.openxmlformats.org/drawingml/2006/main">
+              <a:graphicData uri="http://schemas.openxmlformats.org/drawingml/2006/picture">
+                <pic:pic xmlns:pic="http://schemas.openxmlformats.org/drawingml/2006/picture">
+                  <pic:nvPicPr>
+                    <pic:cNvPr id="0" name="Picture 531"/>
+                    <pic:cNvPicPr>
+                      <a:picLocks noChangeAspect="1" noChangeArrowheads="1"/>
+                    </pic:cNvPicPr>
+                  </pic:nvPicPr>
+                  <pic:blipFill>
+                    <a:blip r:embed="rId9">
+                      <a:extLst>
+                        <a:ext uri="{28A0092B-C50C-407E-A947-70E740481C1C}">
+                          <a14:useLocalDpi xmlns:a14="http://schemas.microsoft.com/office/drawing/2010/main" val="0"/>
+                        </a:ext>
+                      </a:extLst>
+                    </a:blip>
+                    <a:srcRect/>
+                    <a:stretch>
+                      <a:fillRect/>
+                    </a:stretch>
+                  </pic:blipFill>
+                  <pic:spPr bwMode="auto">
+                    <a:xfrm>
+                      <a:off x="0" y="0"/>
+                      <a:ext cx="4504267" cy="7315241"/>
+                    </a:xfrm>
+                    <a:prstGeom prst="rect">
+                      <a:avLst/>
+                    </a:prstGeom>
+                    <a:noFill/>
+                    <a:ln>
+                      <a:noFill/>
+                    </a:ln>
+                  </pic:spPr>
+                </pic:pic>
+              </a:graphicData>
+            </a:graphic>
+          </wp:inline>
+        </w:drawing>
+      </w:r>
+    </w:p>
     <w:p>
       <w:pPr>
         <w:pStyle w:val="Title"/>
@@ -767,13 +849,13 @@
     <w:p>
       <w:pPr>
         <w:spacing w:after="0" w:line="240" w:lineRule="auto"/>
+        <w:ind w:firstLine="720"/>
         <w:rPr>
           <w:rFonts w:ascii="Calibri" w:hAnsi="Calibri" w:cs="Calibri"/>
           <w:sz w:val="28"/>
           <w:szCs w:val="28"/>
         </w:rPr>
       </w:pPr>
-      <w:proofErr w:type="gramStart"/>
       <w:r>
         <w:rPr>
           <w:rFonts w:ascii="Calibri" w:hAnsi="Calibri" w:cs="Calibri"/>
@@ -798,7 +880,6 @@
         </w:rPr>
         <w:t xml:space="preserve"> application to play chess with Min Max algorithm.</w:t>
       </w:r>
-      <w:proofErr w:type="gramEnd"/>
       <w:r>
         <w:rPr>
           <w:rFonts w:ascii="Calibri" w:hAnsi="Calibri" w:cs="Calibri"/>
@@ -945,19 +1026,88 @@
     <w:p>
       <w:pPr>
         <w:spacing w:after="0" w:line="240" w:lineRule="auto"/>
-        <w:jc w:val="center"/>
+        <w:ind w:firstLine="720"/>
         <w:rPr>
           <w:rFonts w:ascii="Calibri" w:hAnsi="Calibri" w:cs="Calibri"/>
           <w:sz w:val="28"/>
           <w:szCs w:val="28"/>
         </w:rPr>
       </w:pPr>
-      <w:bookmarkStart w:id="0" w:name="_GoBack"/>
-      <w:bookmarkEnd w:id="0"/>
-    </w:p>
-    <w:p>
-      <w:pPr>
-        <w:spacing w:after="0" w:line="240" w:lineRule="auto"/>
+      <w:r>
+        <w:rPr>
+          <w:rFonts w:ascii="Calibri" w:hAnsi="Calibri" w:cs="Calibri"/>
+          <w:sz w:val="28"/>
+          <w:szCs w:val="28"/>
+        </w:rPr>
+        <w:t>One of the greatest problems and challenges in any chess application is how to implement the evaluation function. Chess may be considered as a creative and “romantic” game, meaning that there is no clear way to give a numerical result for the quality of the position at a given time.</w:t>
+      </w:r>
+      <w:r>
+        <w:rPr>
+          <w:rFonts w:ascii="Calibri" w:hAnsi="Calibri" w:cs="Calibri"/>
+          <w:sz w:val="28"/>
+          <w:szCs w:val="28"/>
+        </w:rPr>
+        <w:t xml:space="preserve"> Therefore we have decided to examine </w:t>
+      </w:r>
+      <w:hyperlink r:id="rId10" w:history="1">
+        <w:r>
+          <w:rPr>
+            <w:rStyle w:val="Hyperlink"/>
+            <w:rFonts w:ascii="Calibri" w:hAnsi="Calibri" w:cs="Calibri"/>
+            <w:sz w:val="28"/>
+            <w:szCs w:val="28"/>
+          </w:rPr>
+          <w:t>existing</w:t>
+        </w:r>
+        <w:r>
+          <w:rPr>
+            <w:rStyle w:val="Hyperlink"/>
+            <w:rFonts w:ascii="Calibri" w:hAnsi="Calibri" w:cs="Calibri"/>
+            <w:sz w:val="28"/>
+            <w:szCs w:val="28"/>
+          </w:rPr>
+          <w:t xml:space="preserve"> </w:t>
+        </w:r>
+        <w:r>
+          <w:rPr>
+            <w:rStyle w:val="Hyperlink"/>
+            <w:rFonts w:ascii="Calibri" w:hAnsi="Calibri" w:cs="Calibri"/>
+            <w:sz w:val="28"/>
+            <w:szCs w:val="28"/>
+          </w:rPr>
+          <w:t>solutions</w:t>
+        </w:r>
+      </w:hyperlink>
+      <w:r>
+        <w:rPr>
+          <w:rFonts w:ascii="Calibri" w:hAnsi="Calibri" w:cs="Calibri"/>
+          <w:sz w:val="28"/>
+          <w:szCs w:val="28"/>
+        </w:rPr>
+        <w:t xml:space="preserve"> for inspiration on the </w:t>
+      </w:r>
+      <w:r>
+        <w:rPr>
+          <w:rFonts w:ascii="Calibri" w:hAnsi="Calibri" w:cs="Calibri"/>
+          <w:i/>
+          <w:sz w:val="28"/>
+          <w:szCs w:val="28"/>
+        </w:rPr>
+        <w:t xml:space="preserve">Chess Programming Wiki </w:t>
+      </w:r>
+      <w:r>
+        <w:rPr>
+          <w:rFonts w:ascii="Calibri" w:hAnsi="Calibri" w:cs="Calibri"/>
+          <w:sz w:val="28"/>
+          <w:szCs w:val="28"/>
+        </w:rPr>
+        <w:t>(referenced in out literature). Not only that, but the evaluation function should be optimized because it is being called for hundreds or thousands of possible moves at every turn. What details should be inside such a function? For starters, we should check king safety and the pawn shield around him. King safety is one of the most important aspects that should be considered as checkmate ends the game. We also take into account different combinations of pieces on the board, for example the bishop pair is powerful and should be valued more than a single knight and bishop. Of course amount of piece material should also be considered as well, and our evaluation function does that.</w:t>
+      </w:r>
+    </w:p>
+    <w:p>
+      <w:pPr>
+        <w:spacing w:after="0" w:line="240" w:lineRule="auto"/>
+        <w:ind w:firstLine="720"/>
         <w:rPr>
           <w:rFonts w:ascii="Calibri" w:hAnsi="Calibri" w:cs="Calibri"/>
           <w:sz w:val="28"/>
@@ -980,7 +1130,6 @@
     <w:p>
       <w:pPr>
         <w:spacing w:after="0" w:line="240" w:lineRule="auto"/>
-        <w:jc w:val="center"/>
         <w:rPr>
           <w:rFonts w:asciiTheme="majorHAnsi" w:hAnsiTheme="majorHAnsi"/>
           <w:sz w:val="40"/>
@@ -992,7 +1141,6 @@
     <w:p>
       <w:pPr>
         <w:spacing w:after="0" w:line="240" w:lineRule="auto"/>
-        <w:jc w:val="center"/>
         <w:rPr>
           <w:rFonts w:asciiTheme="majorHAnsi" w:hAnsiTheme="majorHAnsi"/>
           <w:sz w:val="40"/>
@@ -1036,110 +1184,13 @@
           <w:u w:val="single"/>
         </w:rPr>
       </w:pPr>
-    </w:p>
-    <w:p>
-      <w:pPr>
-        <w:spacing w:after="0" w:line="240" w:lineRule="auto"/>
-        <w:jc w:val="center"/>
+      <w:r>
         <w:rPr>
           <w:rFonts w:asciiTheme="majorHAnsi" w:hAnsiTheme="majorHAnsi"/>
           <w:sz w:val="40"/>
           <w:szCs w:val="40"/>
           <w:u w:val="single"/>
         </w:rPr>
-      </w:pPr>
-    </w:p>
-    <w:p>
-      <w:pPr>
-        <w:spacing w:after="0" w:line="240" w:lineRule="auto"/>
-        <w:jc w:val="center"/>
-        <w:rPr>
-          <w:rFonts w:asciiTheme="majorHAnsi" w:hAnsiTheme="majorHAnsi"/>
-          <w:sz w:val="40"/>
-          <w:szCs w:val="40"/>
-          <w:u w:val="single"/>
-        </w:rPr>
-      </w:pPr>
-    </w:p>
-    <w:p>
-      <w:pPr>
-        <w:spacing w:after="0" w:line="240" w:lineRule="auto"/>
-        <w:jc w:val="center"/>
-        <w:rPr>
-          <w:rFonts w:asciiTheme="majorHAnsi" w:hAnsiTheme="majorHAnsi"/>
-          <w:sz w:val="40"/>
-          <w:szCs w:val="40"/>
-          <w:u w:val="single"/>
-        </w:rPr>
-      </w:pPr>
-    </w:p>
-    <w:p>
-      <w:pPr>
-        <w:spacing w:after="0" w:line="240" w:lineRule="auto"/>
-        <w:jc w:val="center"/>
-        <w:rPr>
-          <w:rFonts w:asciiTheme="majorHAnsi" w:hAnsiTheme="majorHAnsi"/>
-          <w:sz w:val="40"/>
-          <w:szCs w:val="40"/>
-          <w:u w:val="single"/>
-        </w:rPr>
-      </w:pPr>
-    </w:p>
-    <w:p>
-      <w:pPr>
-        <w:spacing w:after="0" w:line="240" w:lineRule="auto"/>
-        <w:jc w:val="center"/>
-        <w:rPr>
-          <w:rFonts w:asciiTheme="majorHAnsi" w:hAnsiTheme="majorHAnsi"/>
-          <w:sz w:val="40"/>
-          <w:szCs w:val="40"/>
-          <w:u w:val="single"/>
-        </w:rPr>
-      </w:pPr>
-    </w:p>
-    <w:p>
-      <w:pPr>
-        <w:spacing w:after="0" w:line="240" w:lineRule="auto"/>
-        <w:jc w:val="center"/>
-        <w:rPr>
-          <w:rFonts w:asciiTheme="majorHAnsi" w:hAnsiTheme="majorHAnsi"/>
-          <w:sz w:val="40"/>
-          <w:szCs w:val="40"/>
-          <w:u w:val="single"/>
-        </w:rPr>
-      </w:pPr>
-    </w:p>
-    <w:p>
-      <w:pPr>
-        <w:spacing w:after="0" w:line="240" w:lineRule="auto"/>
-        <w:jc w:val="center"/>
-        <w:rPr>
-          <w:rFonts w:asciiTheme="majorHAnsi" w:hAnsiTheme="majorHAnsi"/>
-          <w:sz w:val="40"/>
-          <w:szCs w:val="40"/>
-          <w:u w:val="single"/>
-        </w:rPr>
-      </w:pPr>
-    </w:p>
-    <w:p>
-      <w:pPr>
-        <w:spacing w:after="0" w:line="240" w:lineRule="auto"/>
-        <w:jc w:val="center"/>
-        <w:rPr>
-          <w:rFonts w:asciiTheme="majorHAnsi" w:hAnsiTheme="majorHAnsi"/>
-          <w:sz w:val="40"/>
-          <w:szCs w:val="40"/>
-          <w:u w:val="single"/>
-        </w:rPr>
-      </w:pPr>
-      <w:r>
-        <w:rPr>
-          <w:rFonts w:asciiTheme="majorHAnsi" w:hAnsiTheme="majorHAnsi"/>
-          <w:sz w:val="40"/>
-          <w:szCs w:val="40"/>
-          <w:u w:val="single"/>
-        </w:rPr>
-        <w:lastRenderedPageBreak/>
         <w:t>Human vs AI</w:t>
       </w:r>
     </w:p>
@@ -1195,6 +1246,7 @@
           <w:noProof/>
           <w:sz w:val="28"/>
           <w:szCs w:val="28"/>
+          <w:lang w:val="pl-PL" w:eastAsia="pl-PL"/>
         </w:rPr>
         <w:drawing>
           <wp:inline distT="0" distB="0" distL="0" distR="0" wp14:anchorId="1986ACE0" wp14:editId="5EA2C21F">
@@ -1212,7 +1264,7 @@
                     <pic:cNvPicPr/>
                   </pic:nvPicPr>
                   <pic:blipFill>
-                    <a:blip r:embed="rId9">
+                    <a:blip r:embed="rId11">
                       <a:extLst>
                         <a:ext uri="{28A0092B-C50C-407E-A947-70E740481C1C}">
                           <a14:useLocalDpi xmlns:a14="http://schemas.microsoft.com/office/drawing/2010/main" val="0"/>
@@ -1380,29 +1432,19 @@
           <w:szCs w:val="40"/>
           <w:u w:val="single"/>
         </w:rPr>
-        <w:lastRenderedPageBreak/>
-        <w:t xml:space="preserve">Human vs </w:t>
-      </w:r>
-      <w:r>
+        <w:t>Human vs Human</w:t>
+      </w:r>
+    </w:p>
+    <w:p>
+      <w:pPr>
+        <w:spacing w:after="0" w:line="240" w:lineRule="auto"/>
+        <w:jc w:val="center"/>
         <w:rPr>
           <w:rFonts w:asciiTheme="majorHAnsi" w:hAnsiTheme="majorHAnsi"/>
           <w:sz w:val="40"/>
           <w:szCs w:val="40"/>
           <w:u w:val="single"/>
         </w:rPr>
-        <w:t>Human</w:t>
-      </w:r>
-    </w:p>
-    <w:p>
-      <w:pPr>
-        <w:spacing w:after="0" w:line="240" w:lineRule="auto"/>
-        <w:jc w:val="center"/>
-        <w:rPr>
-          <w:rFonts w:asciiTheme="majorHAnsi" w:hAnsiTheme="majorHAnsi"/>
-          <w:sz w:val="40"/>
-          <w:szCs w:val="40"/>
-          <w:u w:val="single"/>
-        </w:rPr>
       </w:pPr>
     </w:p>
     <w:p>
@@ -1438,6 +1480,7 @@
       <w:r>
         <w:rPr>
           <w:noProof/>
+          <w:lang w:val="pl-PL" w:eastAsia="pl-PL"/>
         </w:rPr>
         <w:drawing>
           <wp:inline distT="0" distB="0" distL="0" distR="0">
@@ -1455,7 +1498,7 @@
                     <pic:cNvPicPr/>
                   </pic:nvPicPr>
                   <pic:blipFill>
-                    <a:blip r:embed="rId10">
+                    <a:blip r:embed="rId12">
                       <a:extLst>
                         <a:ext uri="{28A0092B-C50C-407E-A947-70E740481C1C}">
                           <a14:useLocalDpi xmlns:a14="http://schemas.microsoft.com/office/drawing/2010/main" val="0"/>
@@ -1488,16 +1531,7 @@
         <w:jc w:val="center"/>
       </w:pPr>
       <w:r>
-        <w:t>F</w:t>
-      </w:r>
-      <w:r>
-        <w:t>igure 2</w:t>
-      </w:r>
-      <w:r>
-        <w:t xml:space="preserve">: </w:t>
-      </w:r>
-      <w:r>
-        <w:t>Human VS Human</w:t>
+        <w:t>Figure 2: Human VS Human</w:t>
       </w:r>
     </w:p>
     <w:p>
@@ -1566,7 +1600,6 @@
           <w:rFonts w:eastAsia="Times New Roman" w:cs="Calibri"/>
           <w:color w:val="000000"/>
         </w:rPr>
-        <w:lastRenderedPageBreak/>
         <w:t>Responsibilities and different versions</w:t>
       </w:r>
     </w:p>
@@ -2115,7 +2148,6 @@
         <w:pStyle w:val="Title"/>
       </w:pPr>
       <w:r>
-        <w:lastRenderedPageBreak/>
         <w:t>De</w:t>
       </w:r>
       <w:r>
@@ -2225,6 +2257,7 @@
       <w:r>
         <w:rPr>
           <w:noProof/>
+          <w:lang w:val="pl-PL" w:eastAsia="pl-PL"/>
         </w:rPr>
         <w:drawing>
           <wp:inline distT="0" distB="0" distL="0" distR="0" wp14:anchorId="56771797" wp14:editId="31D0E308">
@@ -2244,7 +2277,7 @@
                     </pic:cNvPicPr>
                   </pic:nvPicPr>
                   <pic:blipFill>
-                    <a:blip r:embed="rId11" cstate="print"/>
+                    <a:blip r:embed="rId13" cstate="print"/>
                     <a:srcRect/>
                     <a:stretch>
                       <a:fillRect/>
@@ -2299,17 +2332,9 @@
           <w:sz w:val="28"/>
           <w:szCs w:val="28"/>
         </w:rPr>
+        <w:lastRenderedPageBreak/>
         <w:tab/>
-        <w:t xml:space="preserve">As one can see in the figure above, this is an example of a min max tree of height 3. Let’s assume nodes shown as squares represent white’s moves, and nodes shown as circles represent black’s moves. The children of the root node (level 0) are all the possible moves that the maximizing side can make (white). The value </w:t>
-      </w:r>
-      <w:r>
-        <w:rPr>
-          <w:rFonts w:ascii="Times New Roman" w:hAnsi="Times New Roman" w:cs="Times New Roman"/>
-          <w:sz w:val="28"/>
-          <w:szCs w:val="28"/>
-        </w:rPr>
-        <w:lastRenderedPageBreak/>
-        <w:t>inside the node represents the evaluation of the position, the higher the value the greater white’s advantage is. Let’s also assume that after every move one can make 2 legal moves for the sake of the example. The min max algorithm is usually implemented recursively, evaluating the leaves of the tree first (level 3) and moving up from there. So once all of white’s moves have been evaluated, white chooses the maximum of the child nodes because it wants the highest possible evaluation to win the game. Now one can enter the values of each node at depth-level 2. The results are as follows:</w:t>
+        <w:t>As one can see in the figure above, this is an example of a min max tree of height 3. Let’s assume nodes shown as squares represent white’s moves, and nodes shown as circles represent black’s moves. The children of the root node (level 0) are all the possible moves that the maximizing side can make (white). The value inside the node represents the evaluation of the position, the higher the value the greater white’s advantage is. Let’s also assume that after every move one can make 2 legal moves for the sake of the example. The min max algorithm is usually implemented recursively, evaluating the leaves of the tree first (level 3) and moving up from there. So once all of white’s moves have been evaluated, white chooses the maximum of the child nodes because it wants the highest possible evaluation to win the game. Now one can enter the values of each node at depth-level 2. The results are as follows:</w:t>
       </w:r>
     </w:p>
     <w:p>
@@ -2334,6 +2359,7 @@
       <w:r>
         <w:rPr>
           <w:noProof/>
+          <w:lang w:val="pl-PL" w:eastAsia="pl-PL"/>
         </w:rPr>
         <w:drawing>
           <wp:inline distT="0" distB="0" distL="0" distR="0" wp14:anchorId="4DD4371D" wp14:editId="61533457">
@@ -2353,7 +2379,7 @@
                     </pic:cNvPicPr>
                   </pic:nvPicPr>
                   <pic:blipFill>
-                    <a:blip r:embed="rId12" cstate="print"/>
+                    <a:blip r:embed="rId14" cstate="print"/>
                     <a:srcRect/>
                     <a:stretch>
                       <a:fillRect/>
@@ -2411,6 +2437,7 @@
       <w:r>
         <w:rPr>
           <w:noProof/>
+          <w:lang w:val="pl-PL" w:eastAsia="pl-PL"/>
         </w:rPr>
         <w:lastRenderedPageBreak/>
         <w:drawing>
@@ -2431,7 +2458,7 @@
                     </pic:cNvPicPr>
                   </pic:nvPicPr>
                   <pic:blipFill>
-                    <a:blip r:embed="rId13" cstate="print"/>
+                    <a:blip r:embed="rId15" cstate="print"/>
                     <a:srcRect/>
                     <a:stretch>
                       <a:fillRect/>
@@ -2628,7 +2655,6 @@
         <w:t xml:space="preserve">The pseudo code for the algorithm is shown in the figure below, please note that the </w:t>
       </w:r>
       <w:proofErr w:type="spellStart"/>
-      <w:proofErr w:type="gramStart"/>
       <w:r>
         <w:rPr>
           <w:rFonts w:ascii="Times New Roman" w:hAnsi="Times New Roman" w:cs="Times New Roman"/>
@@ -2646,9 +2672,9 @@
           <w:sz w:val="28"/>
           <w:szCs w:val="28"/>
         </w:rPr>
-        <w:t>(</w:t>
-      </w:r>
-      <w:proofErr w:type="gramEnd"/>
+        <w:t xml:space="preserve">() and </w:t>
+      </w:r>
+      <w:proofErr w:type="spellStart"/>
       <w:r>
         <w:rPr>
           <w:rFonts w:ascii="Times New Roman" w:hAnsi="Times New Roman" w:cs="Times New Roman"/>
@@ -2656,9 +2682,9 @@
           <w:sz w:val="28"/>
           <w:szCs w:val="28"/>
         </w:rPr>
-        <w:t xml:space="preserve">) and </w:t>
-      </w:r>
-      <w:proofErr w:type="spellStart"/>
+        <w:t>unmakeMove</w:t>
+      </w:r>
+      <w:proofErr w:type="spellEnd"/>
       <w:r>
         <w:rPr>
           <w:rFonts w:ascii="Times New Roman" w:hAnsi="Times New Roman" w:cs="Times New Roman"/>
@@ -2666,16 +2692,6 @@
           <w:sz w:val="28"/>
           <w:szCs w:val="28"/>
         </w:rPr>
-        <w:t>unmakeMove</w:t>
-      </w:r>
-      <w:proofErr w:type="spellEnd"/>
-      <w:r>
-        <w:rPr>
-          <w:rFonts w:ascii="Times New Roman" w:hAnsi="Times New Roman" w:cs="Times New Roman"/>
-          <w:i/>
-          <w:sz w:val="28"/>
-          <w:szCs w:val="28"/>
-        </w:rPr>
         <w:t>()</w:t>
       </w:r>
       <w:r>
@@ -2710,6 +2726,7 @@
       <w:r>
         <w:rPr>
           <w:noProof/>
+          <w:lang w:val="pl-PL" w:eastAsia="pl-PL"/>
         </w:rPr>
         <w:drawing>
           <wp:inline distT="0" distB="0" distL="0" distR="0" wp14:anchorId="3D89740D" wp14:editId="5D35FCA0">
@@ -2729,7 +2746,7 @@
                     </pic:cNvPicPr>
                   </pic:nvPicPr>
                   <pic:blipFill>
-                    <a:blip r:embed="rId14" cstate="print"/>
+                    <a:blip r:embed="rId16" cstate="print"/>
                     <a:srcRect/>
                     <a:stretch>
                       <a:fillRect/>
@@ -3055,19 +3072,11 @@
         </w:rPr>
         <w:tab/>
       </w:r>
-      <w:proofErr w:type="gramStart"/>
       <w:r>
         <w:rPr>
           <w:color w:val="000000"/>
         </w:rPr>
-        <w:t>max(</w:t>
-      </w:r>
-      <w:proofErr w:type="gramEnd"/>
-      <w:r>
-        <w:rPr>
-          <w:color w:val="000000"/>
-        </w:rPr>
-        <w:t>a, b) == -min(-a, -b)</w:t>
+        <w:t>max(a, b) == -min(-a, -b)</w:t>
       </w:r>
     </w:p>
     <w:p>
@@ -3088,7 +3097,6 @@
         <w:t xml:space="preserve">Applying this property we obtain the following pseudo code for the </w:t>
       </w:r>
       <w:proofErr w:type="spellStart"/>
-      <w:proofErr w:type="gramStart"/>
       <w:r>
         <w:rPr>
           <w:rFonts w:ascii="Times New Roman" w:hAnsi="Times New Roman" w:cs="Times New Roman"/>
@@ -3106,17 +3114,7 @@
           <w:sz w:val="28"/>
           <w:szCs w:val="28"/>
         </w:rPr>
-        <w:t>(</w:t>
-      </w:r>
-      <w:proofErr w:type="gramEnd"/>
-      <w:r>
-        <w:rPr>
-          <w:rFonts w:ascii="Times New Roman" w:hAnsi="Times New Roman" w:cs="Times New Roman"/>
-          <w:i/>
-          <w:sz w:val="28"/>
-          <w:szCs w:val="28"/>
-        </w:rPr>
-        <w:t xml:space="preserve">) </w:t>
+        <w:t xml:space="preserve">() </w:t>
       </w:r>
       <w:r>
         <w:rPr>
@@ -3142,7 +3140,6 @@
         </w:rPr>
       </w:pPr>
       <w:proofErr w:type="spellStart"/>
-      <w:proofErr w:type="gramStart"/>
       <w:r>
         <w:rPr>
           <w:rStyle w:val="kw4"/>
@@ -3151,7 +3148,6 @@
         <w:t>int</w:t>
       </w:r>
       <w:proofErr w:type="spellEnd"/>
-      <w:proofErr w:type="gramEnd"/>
       <w:r>
         <w:rPr>
           <w:color w:val="000000"/>
@@ -3235,7 +3231,6 @@
         </w:rPr>
         <w:t xml:space="preserve">    </w:t>
       </w:r>
-      <w:proofErr w:type="gramStart"/>
       <w:r>
         <w:rPr>
           <w:rStyle w:val="kw1"/>
@@ -3243,7 +3238,6 @@
         </w:rPr>
         <w:t>if</w:t>
       </w:r>
-      <w:proofErr w:type="gramEnd"/>
       <w:r>
         <w:rPr>
           <w:color w:val="000000"/>
@@ -3351,7 +3345,6 @@
         <w:t xml:space="preserve">    </w:t>
       </w:r>
       <w:proofErr w:type="spellStart"/>
-      <w:proofErr w:type="gramStart"/>
       <w:r>
         <w:rPr>
           <w:rStyle w:val="kw4"/>
@@ -3360,7 +3353,6 @@
         <w:t>int</w:t>
       </w:r>
       <w:proofErr w:type="spellEnd"/>
-      <w:proofErr w:type="gramEnd"/>
       <w:r>
         <w:rPr>
           <w:color w:val="000000"/>
@@ -3423,7 +3415,6 @@
         </w:rPr>
         <w:t xml:space="preserve">    </w:t>
       </w:r>
-      <w:proofErr w:type="gramStart"/>
       <w:r>
         <w:rPr>
           <w:rStyle w:val="kw1"/>
@@ -3431,7 +3422,6 @@
         </w:rPr>
         <w:t>for</w:t>
       </w:r>
-      <w:proofErr w:type="gramEnd"/>
       <w:r>
         <w:rPr>
           <w:color w:val="000000"/>
@@ -3490,21 +3480,7 @@
         <w:rPr>
           <w:color w:val="000000"/>
         </w:rPr>
-        <w:t xml:space="preserve">        </w:t>
-      </w:r>
-      <w:proofErr w:type="gramStart"/>
-      <w:r>
-        <w:rPr>
-          <w:color w:val="000000"/>
-        </w:rPr>
-        <w:t>score</w:t>
-      </w:r>
-      <w:proofErr w:type="gramEnd"/>
-      <w:r>
-        <w:rPr>
-          <w:color w:val="000000"/>
-        </w:rPr>
-        <w:t xml:space="preserve"> </w:t>
+        <w:t xml:space="preserve">        score </w:t>
       </w:r>
       <w:r>
         <w:rPr>
@@ -3608,7 +3584,6 @@
         </w:rPr>
         <w:t xml:space="preserve">        </w:t>
       </w:r>
-      <w:proofErr w:type="gramStart"/>
       <w:r>
         <w:rPr>
           <w:rStyle w:val="kw1"/>
@@ -3623,7 +3598,6 @@
         </w:rPr>
         <w:t>(</w:t>
       </w:r>
-      <w:proofErr w:type="gramEnd"/>
       <w:r>
         <w:rPr>
           <w:color w:val="000000"/>
@@ -3669,21 +3643,7 @@
         <w:rPr>
           <w:color w:val="000000"/>
         </w:rPr>
-        <w:t xml:space="preserve">            </w:t>
-      </w:r>
-      <w:proofErr w:type="gramStart"/>
-      <w:r>
-        <w:rPr>
-          <w:color w:val="000000"/>
-        </w:rPr>
-        <w:t>max</w:t>
-      </w:r>
-      <w:proofErr w:type="gramEnd"/>
-      <w:r>
-        <w:rPr>
-          <w:color w:val="000000"/>
-        </w:rPr>
-        <w:t xml:space="preserve"> </w:t>
+        <w:t xml:space="preserve">            max </w:t>
       </w:r>
       <w:r>
         <w:rPr>
@@ -3754,7 +3714,6 @@
         </w:rPr>
         <w:t xml:space="preserve">    </w:t>
       </w:r>
-      <w:proofErr w:type="gramStart"/>
       <w:r>
         <w:rPr>
           <w:rStyle w:val="kw1"/>
@@ -3762,7 +3721,6 @@
         </w:rPr>
         <w:t>return</w:t>
       </w:r>
-      <w:proofErr w:type="gramEnd"/>
       <w:r>
         <w:rPr>
           <w:color w:val="000000"/>
@@ -3836,7 +3794,6 @@
         <w:t xml:space="preserve">As before, the </w:t>
       </w:r>
       <w:proofErr w:type="spellStart"/>
-      <w:proofErr w:type="gramStart"/>
       <w:r>
         <w:rPr>
           <w:rFonts w:ascii="Times New Roman" w:hAnsi="Times New Roman" w:cs="Times New Roman"/>
@@ -3854,9 +3811,9 @@
           <w:sz w:val="28"/>
           <w:szCs w:val="28"/>
         </w:rPr>
-        <w:t>(</w:t>
-      </w:r>
-      <w:proofErr w:type="gramEnd"/>
+        <w:t xml:space="preserve">() and </w:t>
+      </w:r>
+      <w:proofErr w:type="spellStart"/>
       <w:r>
         <w:rPr>
           <w:rFonts w:ascii="Times New Roman" w:hAnsi="Times New Roman" w:cs="Times New Roman"/>
@@ -3864,9 +3821,9 @@
           <w:sz w:val="28"/>
           <w:szCs w:val="28"/>
         </w:rPr>
-        <w:t xml:space="preserve">) and </w:t>
-      </w:r>
-      <w:proofErr w:type="spellStart"/>
+        <w:t>unmakeMove</w:t>
+      </w:r>
+      <w:proofErr w:type="spellEnd"/>
       <w:r>
         <w:rPr>
           <w:rFonts w:ascii="Times New Roman" w:hAnsi="Times New Roman" w:cs="Times New Roman"/>
@@ -3874,16 +3831,6 @@
           <w:sz w:val="28"/>
           <w:szCs w:val="28"/>
         </w:rPr>
-        <w:t>unmakeMove</w:t>
-      </w:r>
-      <w:proofErr w:type="spellEnd"/>
-      <w:r>
-        <w:rPr>
-          <w:rFonts w:ascii="Times New Roman" w:hAnsi="Times New Roman" w:cs="Times New Roman"/>
-          <w:i/>
-          <w:sz w:val="28"/>
-          <w:szCs w:val="28"/>
-        </w:rPr>
         <w:t>()</w:t>
       </w:r>
       <w:r>
@@ -3928,6 +3875,7 @@
           <w:noProof/>
           <w:sz w:val="28"/>
           <w:szCs w:val="28"/>
+          <w:lang w:val="pl-PL" w:eastAsia="pl-PL"/>
         </w:rPr>
         <w:drawing>
           <wp:inline distT="0" distB="0" distL="0" distR="0" wp14:anchorId="16B93B44" wp14:editId="5B234D55">
@@ -3947,7 +3895,7 @@
                     </pic:cNvPicPr>
                   </pic:nvPicPr>
                   <pic:blipFill>
-                    <a:blip r:embed="rId15" cstate="print"/>
+                    <a:blip r:embed="rId17" cstate="print"/>
                     <a:srcRect/>
                     <a:stretch>
                       <a:fillRect/>
@@ -4009,18 +3957,8 @@
           <w:sz w:val="28"/>
           <w:szCs w:val="28"/>
         </w:rPr>
-        <w:t xml:space="preserve">. </w:t>
-      </w:r>
-      <w:proofErr w:type="gramStart"/>
-      <w:r>
-        <w:rPr>
-          <w:rFonts w:ascii="Times New Roman" w:hAnsi="Times New Roman" w:cs="Times New Roman"/>
-          <w:sz w:val="28"/>
-          <w:szCs w:val="28"/>
-        </w:rPr>
-        <w:t>Which gives us the following tree:</w:t>
-      </w:r>
-      <w:proofErr w:type="gramEnd"/>
+        <w:t>. Which gives us the following tree:</w:t>
+      </w:r>
     </w:p>
     <w:p>
       <w:pPr>
@@ -4039,6 +3977,7 @@
           <w:noProof/>
           <w:sz w:val="28"/>
           <w:szCs w:val="28"/>
+          <w:lang w:val="pl-PL" w:eastAsia="pl-PL"/>
         </w:rPr>
         <w:drawing>
           <wp:inline distT="0" distB="0" distL="0" distR="0">
@@ -4058,7 +3997,7 @@
                     </pic:cNvPicPr>
                   </pic:nvPicPr>
                   <pic:blipFill>
-                    <a:blip r:embed="rId16" cstate="print"/>
+                    <a:blip r:embed="rId18" cstate="print"/>
                     <a:srcRect/>
                     <a:stretch>
                       <a:fillRect/>
@@ -4131,6 +4070,7 @@
           <w:noProof/>
           <w:sz w:val="28"/>
           <w:szCs w:val="28"/>
+          <w:lang w:val="pl-PL" w:eastAsia="pl-PL"/>
         </w:rPr>
         <w:drawing>
           <wp:inline distT="0" distB="0" distL="0" distR="0">
@@ -4150,7 +4090,7 @@
                     </pic:cNvPicPr>
                   </pic:nvPicPr>
                   <pic:blipFill>
-                    <a:blip r:embed="rId17" cstate="print"/>
+                    <a:blip r:embed="rId19" cstate="print"/>
                     <a:srcRect/>
                     <a:stretch>
                       <a:fillRect/>
@@ -4247,16 +4187,7 @@
           <w:sz w:val="28"/>
           <w:szCs w:val="28"/>
         </w:rPr>
-        <w:t xml:space="preserve">? </w:t>
-      </w:r>
-      <w:proofErr w:type="gramStart"/>
-      <w:r>
-        <w:rPr>
-          <w:rFonts w:ascii="Times New Roman" w:hAnsi="Times New Roman" w:cs="Times New Roman"/>
-          <w:sz w:val="28"/>
-          <w:szCs w:val="28"/>
-        </w:rPr>
-        <w:t xml:space="preserve">If </w:t>
+        <w:t xml:space="preserve">? If </w:t>
       </w:r>
       <w:proofErr w:type="spellStart"/>
       <w:r>
@@ -4284,7 +4215,6 @@
         </w:rPr>
         <w:t xml:space="preserve"> to choose the move to be made?</w:t>
       </w:r>
-      <w:proofErr w:type="gramEnd"/>
     </w:p>
     <w:p>
       <w:pPr>
@@ -4414,25 +4344,7 @@
           <w:sz w:val="28"/>
           <w:szCs w:val="28"/>
         </w:rPr>
-        <w:t xml:space="preserve">which seek to decrease the amount of nodes that are evaluated by the </w:t>
-      </w:r>
-      <w:proofErr w:type="gramStart"/>
-      <w:r>
-        <w:rPr>
-          <w:rFonts w:ascii="Times New Roman" w:hAnsi="Times New Roman" w:cs="Times New Roman"/>
-          <w:sz w:val="28"/>
-          <w:szCs w:val="28"/>
-        </w:rPr>
-        <w:t>Minimax</w:t>
-      </w:r>
-      <w:proofErr w:type="gramEnd"/>
-      <w:r>
-        <w:rPr>
-          <w:rFonts w:ascii="Times New Roman" w:hAnsi="Times New Roman" w:cs="Times New Roman"/>
-          <w:sz w:val="28"/>
-          <w:szCs w:val="28"/>
-        </w:rPr>
-        <w:t xml:space="preserve"> algorithm in the search tree.</w:t>
+        <w:t>which seek to decrease the amount of nodes that are evaluated by the Minimax algorithm in the search tree.</w:t>
       </w:r>
     </w:p>
     <w:p>
@@ -4539,25 +4451,7 @@
           <w:sz w:val="28"/>
           <w:szCs w:val="28"/>
         </w:rPr>
-        <w:t xml:space="preserve"> Therefore we might be </w:t>
-      </w:r>
-      <w:proofErr w:type="gramStart"/>
-      <w:r>
-        <w:rPr>
-          <w:rFonts w:ascii="Times New Roman" w:hAnsi="Times New Roman" w:cs="Times New Roman"/>
-          <w:sz w:val="28"/>
-          <w:szCs w:val="28"/>
-        </w:rPr>
-        <w:t>play</w:t>
-      </w:r>
-      <w:proofErr w:type="gramEnd"/>
-      <w:r>
-        <w:rPr>
-          <w:rFonts w:ascii="Times New Roman" w:hAnsi="Times New Roman" w:cs="Times New Roman"/>
-          <w:sz w:val="28"/>
-          <w:szCs w:val="28"/>
-        </w:rPr>
-        <w:t xml:space="preserve"> a move that leads us to a position where our queen can be taken by the opponents pawn, which causes us to lose the game. This is due to the fact that the computer did not consider moves at depth </w:t>
+        <w:t xml:space="preserve"> Therefore we might be play a move that leads us to a position where our queen can be taken by the opponents pawn, which causes us to lose the game. This is due to the fact that the computer did not consider moves at depth </w:t>
       </w:r>
       <w:r>
         <w:rPr>
@@ -5093,7 +4987,7 @@
           <w:szCs w:val="28"/>
         </w:rPr>
       </w:pPr>
-      <w:hyperlink r:id="rId18" w:history="1">
+      <w:hyperlink r:id="rId20" w:history="1">
         <w:r>
           <w:rPr>
             <w:rStyle w:val="Hyperlink"/>
@@ -5223,7 +5117,7 @@
         </w:rPr>
         <w:t> </w:t>
       </w:r>
-      <w:hyperlink r:id="rId19" w:history="1">
+      <w:hyperlink r:id="rId21" w:history="1">
         <w:r>
           <w:rPr>
             <w:rStyle w:val="Hyperlink"/>
@@ -5357,14 +5251,7 @@
           <w:rFonts w:ascii="Consolas" w:hAnsi="Consolas"/>
           <w:color w:val="24292E"/>
         </w:rPr>
-        <w:t xml:space="preserve">: </w:t>
-      </w:r>
-      <w:r>
-        <w:rPr>
-          <w:rFonts w:ascii="Consolas" w:hAnsi="Consolas"/>
-          <w:color w:val="24292E"/>
-        </w:rPr>
-        <w:t>is a refined minimax strategy that identifies unfavorable branches in the move tree and removes them early, thus speeding up the search process. This technique is called "alfa-beta pruning".</w:t>
+        <w:t>: is a refined minimax strategy that identifies unfavorable branches in the move tree and removes them early, thus speeding up the search process. This technique is called "alfa-beta pruning".</w:t>
       </w:r>
     </w:p>
     <w:p>
@@ -5429,14 +5316,7 @@
           <w:rFonts w:ascii="Consolas" w:hAnsi="Consolas"/>
           <w:color w:val="24292E"/>
         </w:rPr>
-        <w:t xml:space="preserve">: </w:t>
-      </w:r>
-      <w:r>
-        <w:rPr>
-          <w:rFonts w:ascii="Consolas" w:hAnsi="Consolas"/>
-          <w:color w:val="24292E"/>
-        </w:rPr>
-        <w:t>is a variation of alpha-beta search where all nodes outside the principal variation are searched with a minimal window beta = alpha + 1. The idea is that with perfect move ordering all moves outside the principal variation will be worse than the principal variation.</w:t>
+        <w:t>: is a variation of alpha-beta search where all nodes outside the principal variation are searched with a minimal window beta = alpha + 1. The idea is that with perfect move ordering all moves outside the principal variation will be worse than the principal variation.</w:t>
       </w:r>
     </w:p>
     <w:p>
@@ -5551,7 +5431,7 @@
           <w:szCs w:val="28"/>
         </w:rPr>
       </w:pPr>
-      <w:hyperlink r:id="rId20" w:history="1">
+      <w:hyperlink r:id="rId22" w:history="1">
         <w:r>
           <w:rPr>
             <w:rStyle w:val="Hyperlink"/>
@@ -5872,6 +5752,7 @@
           <w:color w:val="24292E"/>
           <w:sz w:val="24"/>
           <w:szCs w:val="24"/>
+          <w:lang w:val="pl-PL" w:eastAsia="pl-PL"/>
         </w:rPr>
         <w:drawing>
           <wp:inline distT="0" distB="0" distL="0" distR="0" wp14:anchorId="72558C53" wp14:editId="56F5404A">
@@ -5889,7 +5770,7 @@
                     <pic:cNvPicPr/>
                   </pic:nvPicPr>
                   <pic:blipFill>
-                    <a:blip r:embed="rId21">
+                    <a:blip r:embed="rId23">
                       <a:extLst>
                         <a:ext uri="{28A0092B-C50C-407E-A947-70E740481C1C}">
                           <a14:useLocalDpi xmlns:a14="http://schemas.microsoft.com/office/drawing/2010/main" val="0"/>
@@ -5921,16 +5802,8 @@
         <w:pStyle w:val="Subtitle"/>
         <w:jc w:val="center"/>
       </w:pPr>
-      <w:proofErr w:type="gramStart"/>
-      <w:r>
-        <w:t>Figure :</w:t>
-      </w:r>
-      <w:proofErr w:type="gramEnd"/>
-      <w:r>
-        <w:t xml:space="preserve"> </w:t>
-      </w:r>
-      <w:r>
-        <w:t>Example of the respective solution.</w:t>
+      <w:r>
+        <w:t>Figure : Example of the respective solution.</w:t>
       </w:r>
     </w:p>
     <w:p>
@@ -5993,7 +5866,7 @@
           <w:szCs w:val="28"/>
         </w:rPr>
       </w:pPr>
-      <w:hyperlink r:id="rId22" w:history="1">
+      <w:hyperlink r:id="rId24" w:history="1">
         <w:r>
           <w:rPr>
             <w:rStyle w:val="Hyperlink"/>
@@ -6060,7 +5933,7 @@
           <w:szCs w:val="28"/>
         </w:rPr>
       </w:pPr>
-      <w:hyperlink r:id="rId23" w:history="1">
+      <w:hyperlink r:id="rId25" w:history="1">
         <w:r>
           <w:rPr>
             <w:rStyle w:val="Hyperlink"/>
@@ -6119,7 +5992,7 @@
           <w:szCs w:val="28"/>
         </w:rPr>
       </w:pPr>
-      <w:hyperlink r:id="rId24" w:history="1">
+      <w:hyperlink r:id="rId26" w:history="1">
         <w:r>
           <w:rPr>
             <w:rStyle w:val="Hyperlink"/>
@@ -6156,25 +6029,7 @@
           <w:sz w:val="28"/>
           <w:szCs w:val="28"/>
         </w:rPr>
-        <w:t>..</w:t>
-      </w:r>
-      <w:proofErr w:type="gramStart"/>
-      <w:r>
-        <w:rPr>
-          <w:rFonts w:ascii="Times New Roman" w:hAnsi="Times New Roman" w:cs="Times New Roman"/>
-          <w:sz w:val="28"/>
-          <w:szCs w:val="28"/>
-        </w:rPr>
-        <w:t>with</w:t>
-      </w:r>
-      <w:proofErr w:type="gramEnd"/>
-      <w:r>
-        <w:rPr>
-          <w:rFonts w:ascii="Times New Roman" w:hAnsi="Times New Roman" w:cs="Times New Roman"/>
-          <w:sz w:val="28"/>
-          <w:szCs w:val="28"/>
-        </w:rPr>
-        <w:t xml:space="preserve"> the gif animation of the </w:t>
+        <w:t xml:space="preserve">..with the gif animation of the </w:t>
       </w:r>
       <w:proofErr w:type="spellStart"/>
       <w:r>
@@ -6204,7 +6059,7 @@
           <w:szCs w:val="28"/>
         </w:rPr>
       </w:pPr>
-      <w:hyperlink r:id="rId25" w:anchor="/media/File:Plain_Negamax.gif" w:history="1">
+      <w:hyperlink r:id="rId27" w:anchor="/media/File:Plain_Negamax.gif" w:history="1">
         <w:r>
           <w:rPr>
             <w:rStyle w:val="Hyperlink"/>
@@ -6254,7 +6109,7 @@
           <w:szCs w:val="28"/>
         </w:rPr>
       </w:pPr>
-      <w:hyperlink r:id="rId26" w:history="1">
+      <w:hyperlink r:id="rId28" w:history="1">
         <w:r>
           <w:rPr>
             <w:rStyle w:val="Hyperlink"/>
@@ -6330,7 +6185,7 @@
           <w:szCs w:val="28"/>
         </w:rPr>
       </w:pPr>
-      <w:hyperlink r:id="rId27" w:history="1">
+      <w:hyperlink r:id="rId29" w:history="1">
         <w:r>
           <w:rPr>
             <w:rStyle w:val="Hyperlink"/>
@@ -6338,8 +6193,57 @@
             <w:sz w:val="28"/>
             <w:szCs w:val="28"/>
           </w:rPr>
-          <w:t>https://gith</w:t>
+          <w:t>https://github.com/schainan/211-Chess/blob/master/src/edu/cmu/cs211/chess/unittested/TestedAlphaBetaFixedDepth.java</w:t>
         </w:r>
+      </w:hyperlink>
+    </w:p>
+    <w:p>
+      <w:pPr>
+        <w:pStyle w:val="ListParagraph"/>
+        <w:spacing w:after="0" w:line="240" w:lineRule="auto"/>
+        <w:rPr>
+          <w:rFonts w:ascii="Times New Roman" w:hAnsi="Times New Roman" w:cs="Times New Roman"/>
+          <w:sz w:val="28"/>
+          <w:szCs w:val="28"/>
+        </w:rPr>
+      </w:pPr>
+    </w:p>
+    <w:p>
+      <w:pPr>
+        <w:spacing w:after="0" w:line="240" w:lineRule="auto"/>
+        <w:rPr>
+          <w:rFonts w:ascii="Times New Roman" w:hAnsi="Times New Roman" w:cs="Times New Roman"/>
+          <w:sz w:val="28"/>
+          <w:szCs w:val="28"/>
+        </w:rPr>
+      </w:pPr>
+      <w:r>
+        <w:rPr>
+          <w:rFonts w:ascii="Times New Roman" w:hAnsi="Times New Roman" w:cs="Times New Roman"/>
+          <w:sz w:val="28"/>
+          <w:szCs w:val="28"/>
+        </w:rPr>
+        <w:t>An Implementation of the Evaluation function (for th</w:t>
+      </w:r>
+      <w:r>
+        <w:rPr>
+          <w:rFonts w:ascii="Times New Roman" w:hAnsi="Times New Roman" w:cs="Times New Roman"/>
+          <w:sz w:val="28"/>
+          <w:szCs w:val="28"/>
+        </w:rPr>
+        <w:t>e best move evaluation) in JAVA:</w:t>
+      </w:r>
+    </w:p>
+    <w:p>
+      <w:pPr>
+        <w:spacing w:after="0" w:line="240" w:lineRule="auto"/>
+        <w:rPr>
+          <w:rFonts w:ascii="Times New Roman" w:hAnsi="Times New Roman" w:cs="Times New Roman"/>
+          <w:sz w:val="28"/>
+          <w:szCs w:val="28"/>
+        </w:rPr>
+      </w:pPr>
+      <w:hyperlink r:id="rId30" w:history="1">
         <w:r>
           <w:rPr>
             <w:rStyle w:val="Hyperlink"/>
@@ -6347,92 +6251,7 @@
             <w:sz w:val="28"/>
             <w:szCs w:val="28"/>
           </w:rPr>
-          <w:t>u</w:t>
-        </w:r>
-        <w:r>
-          <w:rPr>
-            <w:rStyle w:val="Hyperlink"/>
-            <w:rFonts w:ascii="Times New Roman" w:hAnsi="Times New Roman" w:cs="Times New Roman"/>
-            <w:sz w:val="28"/>
-            <w:szCs w:val="28"/>
-          </w:rPr>
-          <w:t>b.com/schainan/211-Chess/blob/master/src/edu/cmu/cs211/chess/unittested/TestedAlphaBetaFixedDepth.java</w:t>
-        </w:r>
-      </w:hyperlink>
-    </w:p>
-    <w:p>
-      <w:pPr>
-        <w:pStyle w:val="ListParagraph"/>
-        <w:spacing w:after="0" w:line="240" w:lineRule="auto"/>
-        <w:rPr>
-          <w:rFonts w:ascii="Times New Roman" w:hAnsi="Times New Roman" w:cs="Times New Roman"/>
-          <w:sz w:val="28"/>
-          <w:szCs w:val="28"/>
-        </w:rPr>
-      </w:pPr>
-    </w:p>
-    <w:p>
-      <w:pPr>
-        <w:spacing w:after="0" w:line="240" w:lineRule="auto"/>
-        <w:rPr>
-          <w:rFonts w:ascii="Times New Roman" w:hAnsi="Times New Roman" w:cs="Times New Roman"/>
-          <w:sz w:val="28"/>
-          <w:szCs w:val="28"/>
-        </w:rPr>
-      </w:pPr>
-      <w:r>
-        <w:rPr>
-          <w:rFonts w:ascii="Times New Roman" w:hAnsi="Times New Roman" w:cs="Times New Roman"/>
-          <w:sz w:val="28"/>
-          <w:szCs w:val="28"/>
-        </w:rPr>
-        <w:t>An Implementation of the Evaluation function (for th</w:t>
-      </w:r>
-      <w:r>
-        <w:rPr>
-          <w:rFonts w:ascii="Times New Roman" w:hAnsi="Times New Roman" w:cs="Times New Roman"/>
-          <w:sz w:val="28"/>
-          <w:szCs w:val="28"/>
-        </w:rPr>
-        <w:t>e best move evaluation) in JAVA:</w:t>
-      </w:r>
-    </w:p>
-    <w:p>
-      <w:pPr>
-        <w:spacing w:after="0" w:line="240" w:lineRule="auto"/>
-        <w:rPr>
-          <w:rFonts w:ascii="Times New Roman" w:hAnsi="Times New Roman" w:cs="Times New Roman"/>
-          <w:sz w:val="28"/>
-          <w:szCs w:val="28"/>
-        </w:rPr>
-      </w:pPr>
-      <w:hyperlink r:id="rId28" w:history="1">
-        <w:r>
-          <w:rPr>
-            <w:rStyle w:val="Hyperlink"/>
-            <w:rFonts w:ascii="Times New Roman" w:hAnsi="Times New Roman" w:cs="Times New Roman"/>
-            <w:sz w:val="28"/>
-            <w:szCs w:val="28"/>
-          </w:rPr>
-          <w:t>https://github</w:t>
-        </w:r>
-        <w:r>
-          <w:rPr>
-            <w:rStyle w:val="Hyperlink"/>
-            <w:rFonts w:ascii="Times New Roman" w:hAnsi="Times New Roman" w:cs="Times New Roman"/>
-            <w:sz w:val="28"/>
-            <w:szCs w:val="28"/>
-          </w:rPr>
-          <w:t>.</w:t>
-        </w:r>
-        <w:r>
-          <w:rPr>
-            <w:rStyle w:val="Hyperlink"/>
-            <w:rFonts w:ascii="Times New Roman" w:hAnsi="Times New Roman" w:cs="Times New Roman"/>
-            <w:sz w:val="28"/>
-            <w:szCs w:val="28"/>
-          </w:rPr>
-          <w:t>com/schainan/211-Chess/blob/master/src/edu/cmu/cs211/chess/unittested/TestedEvaluator.java</w:t>
+          <w:t>https://github.com/schainan/211-Chess/blob/master/src/edu/cmu/cs211/chess/unittested/TestedEvaluator.java</w:t>
         </w:r>
       </w:hyperlink>
     </w:p>

</xml_diff>